<commit_message>
Deploy preview for PR 67 🛫
</commit_message>
<xml_diff>
--- a/pr-preview/pr-67/UCD-SeRG-Lab-Manual-tracked-changes.docx
+++ b/pr-preview/pr-67/UCD-SeRG-Lab-Manual-tracked-changes.docx
@@ -160,9 +160,11 @@
       </w:r>
     </w:p>
     <w:p>
-      <w:r>
-        <w:br w:type="page"/>
-      </w:r>
+      <w:ins w:id="1012" w:author="PR Preview" w:date="2024-01-01T00:00:00Z">
+        <w:r>
+          <w:br w:type="page"/>
+        </w:r>
+      </w:ins>
     </w:p>
     <w:bookmarkEnd w:id="24"/>
     <w:bookmarkEnd w:id="25"/>
@@ -348,9 +350,11 @@
       </w:r>
     </w:p>
     <w:p>
-      <w:r>
-        <w:br w:type="page"/>
-      </w:r>
+      <w:ins w:id="1028" w:author="PR Preview" w:date="2024-01-01T00:00:00Z">
+        <w:r>
+          <w:br w:type="page"/>
+        </w:r>
+      </w:ins>
     </w:p>
     <w:bookmarkEnd w:id="32"/>
     <w:bookmarkEnd w:id="33"/>
@@ -515,22 +519,16 @@
       </w:r>
     </w:p>
     <w:bookmarkEnd w:id="36"/>
-    <w:bookmarkStart w:id="37" w:name="task-management"/>
+    <w:bookmarkStart w:id="37" w:name="trello"/>
     <w:p>
       <w:pPr>
         <w:pStyle w:val="Heading2"/>
       </w:pPr>
-      <w:r>
-        <w:t xml:space="preserve">3.3 Task Management</w:t>
-      </w:r>
-    </w:p>
-    <w:p>
-      <w:pPr>
-        <w:pStyle w:val="FirstParagraph"/>
-      </w:pPr>
-      <w:r>
-        <w:t xml:space="preserve">We use a combination of tools to track and manage project tasks:</w:t>
-      </w:r>
+      <w:ins w:id="41" w:author="PR Preview" w:date="2024-01-01T00:00:00Z">
+        <w:r>
+          <w:t xml:space="preserve">3.3 Trello</w:t>
+        </w:r>
+      </w:ins>
     </w:p>
     <w:p>
       <w:pPr>
@@ -540,28 +538,11 @@
           <w:numId w:val="1004"/>
         </w:numPr>
       </w:pPr>
-      <w:r>
-        <w:rPr>
-          <w:b/>
-          <w:bCs/>
-        </w:rPr>
-        <w:t xml:space="preserve">GitHub Issues and Projects</w:t>
-      </w:r>
-      <w:r>
-        <w:t xml:space="preserve">: For code-related tasks, feature requests, and bug tracking.</w:t>
-      </w:r>
-      <w:r>
-        <w:t xml:space="preserve"> </w:t>
-      </w:r>
-      <w:r>
-        <w:t xml:space="preserve">Lab leadership will assign issues and organize them in GitHub Projects.</w:t>
-      </w:r>
-      <w:r>
-        <w:t xml:space="preserve"> </w:t>
-      </w:r>
-      <w:r>
-        <w:t xml:space="preserve">Issues are prioritized within projects, and you can track your assigned tasks there.</w:t>
-      </w:r>
+      <w:ins w:id="42" w:author="PR Preview" w:date="2024-01-01T00:00:00Z">
+        <w:r>
+          <w:t xml:space="preserve">Lab leadership will add new cards within our shared Trello board that outline your tasks.</w:t>
+        </w:r>
+      </w:ins>
     </w:p>
     <w:p>
       <w:pPr>
@@ -571,31 +552,11 @@
           <w:numId w:val="1004"/>
         </w:numPr>
       </w:pPr>
-      <w:r>
-        <w:rPr>
-          <w:b/>
-          <w:bCs/>
-        </w:rPr>
-        <w:t xml:space="preserve">Microsoft To-Do</w:t>
-      </w:r>
-      <w:r>
-        <w:t xml:space="preserve"> </w:t>
-      </w:r>
-      <w:r>
-        <w:t xml:space="preserve">and other M365 task tracking tools:</w:t>
-      </w:r>
-      <w:r>
-        <w:t xml:space="preserve"> </w:t>
-      </w:r>
-      <w:r>
-        <w:t xml:space="preserve">For general lab tasks and personal task management.</w:t>
-      </w:r>
-      <w:r>
-        <w:t xml:space="preserve"> </w:t>
-      </w:r>
-      <w:r>
-        <w:t xml:space="preserve">Lab leadership may assign tasks through these tools, which integrate with Microsoft Teams.</w:t>
-      </w:r>
+      <w:ins w:id="43" w:author="PR Preview" w:date="2024-01-01T00:00:00Z">
+        <w:r>
+          <w:t xml:space="preserve">The higher a card is within your list, the higher priority it is.</w:t>
+        </w:r>
+      </w:ins>
     </w:p>
     <w:p>
       <w:pPr>
@@ -605,9 +566,11 @@
           <w:numId w:val="1004"/>
         </w:numPr>
       </w:pPr>
-      <w:r>
-        <w:t xml:space="preserve">Generally, strive to complete assigned tasks by the date listed.</w:t>
-      </w:r>
+      <w:ins w:id="44" w:author="PR Preview" w:date="2024-01-01T00:00:00Z">
+        <w:r>
+          <w:t xml:space="preserve">Generally, strive to complete the tasks in your card by the date listed.</w:t>
+        </w:r>
+      </w:ins>
     </w:p>
     <w:p>
       <w:pPr>
@@ -617,15 +580,11 @@
           <w:numId w:val="1004"/>
         </w:numPr>
       </w:pPr>
-      <w:r>
-        <w:t xml:space="preserve">Use checklists to break down tasks into smaller chunks.</w:t>
-      </w:r>
-      <w:r>
-        <w:t xml:space="preserve"> </w:t>
-      </w:r>
-      <w:r>
-        <w:t xml:space="preserve">Sometimes leadership will create these for you, but you can also add them yourself.</w:t>
-      </w:r>
+      <w:ins w:id="45" w:author="PR Preview" w:date="2024-01-01T00:00:00Z">
+        <w:r>
+          <w:t xml:space="preserve">Use checklists to break down a task into smaller chunks. Sometimes leadership will write this for you, but you can also add this yourself.</w:t>
+        </w:r>
+      </w:ins>
     </w:p>
     <w:p>
       <w:pPr>
@@ -635,9 +594,31 @@
           <w:numId w:val="1004"/>
         </w:numPr>
       </w:pPr>
-      <w:r>
-        <w:t xml:space="preserve">Update task status as you make progress so the team can stay coordinated.</w:t>
-      </w:r>
+      <w:ins w:id="46" w:author="PR Preview" w:date="2024-01-01T00:00:00Z">
+        <w:r>
+          <w:t xml:space="preserve">Lab leadership will move your card to the</w:t>
+        </w:r>
+      </w:ins>
+      <w:ins w:id="46" w:author="PR Preview" w:date="2024-01-01T00:00:00Z">
+        <w:r>
+          <w:t xml:space="preserve"> </w:t>
+        </w:r>
+      </w:ins>
+      <w:ins w:id="46" w:author="PR Preview" w:date="2024-01-01T00:00:00Z">
+        <w:r>
+          <w:t xml:space="preserve">“Completed”</w:t>
+        </w:r>
+      </w:ins>
+      <w:ins w:id="46" w:author="PR Preview" w:date="2024-01-01T00:00:00Z">
+        <w:r>
+          <w:t xml:space="preserve"> </w:t>
+        </w:r>
+      </w:ins>
+      <w:ins w:id="46" w:author="PR Preview" w:date="2024-01-01T00:00:00Z">
+        <w:r>
+          <w:t xml:space="preserve">list when it is done.</w:t>
+        </w:r>
+      </w:ins>
     </w:p>
     <w:bookmarkEnd w:id="37"/>
     <w:bookmarkStart w:id="38" w:name="google-drive"/>
@@ -657,27 +638,11 @@
           <w:numId w:val="1005"/>
         </w:numPr>
       </w:pPr>
-      <w:r>
-        <w:t xml:space="preserve">We mostly use Google Drive to create shared documents with longer descriptions of tasks.</w:t>
-      </w:r>
-      <w:r>
-        <w:t xml:space="preserve"> </w:t>
-      </w:r>
-      <w:r>
-        <w:t xml:space="preserve">These documents may be linked to in GitHub Issues or other task tracking tools.</w:t>
-      </w:r>
-      <w:r>
-        <w:t xml:space="preserve"> </w:t>
-      </w:r>
-      <w:r>
-        <w:t xml:space="preserve">Lab leadership often shares these with the whole team since tasks are overlapping,</w:t>
-      </w:r>
-      <w:r>
-        <w:t xml:space="preserve"> </w:t>
-      </w:r>
-      <w:r>
-        <w:t xml:space="preserve">and even if a task is assigned to one person, others may have valuable insights.</w:t>
-      </w:r>
+      <w:ins w:id="48" w:author="PR Preview" w:date="2024-01-01T00:00:00Z">
+        <w:r>
+          <w:t xml:space="preserve">We mostly use Google Drive to create shared documents with longer descriptions of tasks. These documents are linked to in Trello. Lab leadership often shares these with the whole team since tasks are overlapping, and even if a task is assigned to one person, others may have valuable insights.</w:t>
+        </w:r>
+      </w:ins>
     </w:p>
     <w:bookmarkEnd w:id="38"/>
     <w:bookmarkStart w:id="40" w:name="uc-davis-box-and-sharepoint"/>
@@ -824,9 +789,11 @@
       </w:r>
     </w:p>
     <w:p>
-      <w:r>
-        <w:br w:type="page"/>
-      </w:r>
+      <w:ins w:id="1060" w:author="PR Preview" w:date="2024-01-01T00:00:00Z">
+        <w:r>
+          <w:br w:type="page"/>
+        </w:r>
+      </w:ins>
     </w:p>
     <w:bookmarkEnd w:id="43"/>
     <w:bookmarkEnd w:id="44"/>
@@ -1629,9 +1596,11 @@
       </w:r>
     </w:p>
     <w:p>
-      <w:r>
-        <w:br w:type="page"/>
-      </w:r>
+      <w:ins w:id="1117" w:author="PR Preview" w:date="2024-01-01T00:00:00Z">
+        <w:r>
+          <w:br w:type="page"/>
+        </w:r>
+      </w:ins>
     </w:p>
     <w:bookmarkEnd w:id="65"/>
     <w:bookmarkEnd w:id="66"/>
@@ -5460,14 +5429,16 @@
       </w:r>
     </w:p>
     <w:p>
-      <w:r>
-        <w:br w:type="page"/>
-      </w:r>
+      <w:ins w:id="1211" w:author="PR Preview" w:date="2024-01-01T00:00:00Z">
+        <w:r>
+          <w:br w:type="page"/>
+        </w:r>
+      </w:ins>
     </w:p>
     <w:bookmarkEnd w:id="81"/>
     <w:bookmarkEnd w:id="82"/>
     <w:bookmarkEnd w:id="83"/>
-    <w:bookmarkStart w:id="198" w:name="sec-r-coding-practices"/>
+    <w:bookmarkStart w:id="199" w:name="sec-r-coding-practices"/>
     <w:p>
       <w:pPr>
         <w:pStyle w:val="Heading1"/>
@@ -12714,7 +12685,7 @@
     </w:p>
     <w:bookmarkEnd w:id="115"/>
     <w:bookmarkEnd w:id="116"/>
-    <w:bookmarkStart w:id="131" w:name="sec-documenting-code"/>
+    <w:bookmarkStart w:id="132" w:name="sec-documenting-code"/>
     <w:p>
       <w:pPr>
         <w:pStyle w:val="Heading2"/>
@@ -12723,7 +12694,7 @@
         <w:t xml:space="preserve">6.9 Documenting your code</w:t>
       </w:r>
     </w:p>
-    <w:bookmarkStart w:id="123" w:name="function-headers"/>
+    <w:bookmarkStart w:id="124" w:name="function-headers"/>
     <w:p>
       <w:pPr>
         <w:pStyle w:val="Heading3"/>
@@ -12736,453 +12707,372 @@
       <w:pPr>
         <w:pStyle w:val="FirstParagraph"/>
       </w:pPr>
-      <w:r>
-        <w:t xml:space="preserve">Every function you write must include documentation to describe its purpose, inputs, and outputs.</w:t>
-      </w:r>
-      <w:r>
-        <w:t xml:space="preserve"> </w:t>
-      </w:r>
-      <w:r>
-        <w:t xml:space="preserve">For any reproducible workflows, this is essential, because R is dynamically typed.</w:t>
-      </w:r>
-      <w:r>
-        <w:t xml:space="preserve"> </w:t>
-      </w:r>
-      <w:r>
-        <w:t xml:space="preserve">This means you can pass a</w:t>
-      </w:r>
-      <w:r>
-        <w:t xml:space="preserve"> </w:t>
-      </w:r>
-      <w:r>
-        <w:rPr>
-          <w:rStyle w:val="VerbatimChar"/>
-        </w:rPr>
-        <w:t xml:space="preserve">string</w:t>
-      </w:r>
-      <w:r>
-        <w:t xml:space="preserve"> </w:t>
-      </w:r>
-      <w:r>
-        <w:t xml:space="preserve">into an argument that is meant to be a</w:t>
-      </w:r>
-      <w:r>
-        <w:t xml:space="preserve"> </w:t>
-      </w:r>
-      <w:r>
-        <w:rPr>
-          <w:rStyle w:val="VerbatimChar"/>
-        </w:rPr>
-        <w:t xml:space="preserve">data.table</w:t>
-      </w:r>
-      <w:r>
-        <w:t xml:space="preserve">,</w:t>
-      </w:r>
-      <w:r>
-        <w:t xml:space="preserve"> </w:t>
-      </w:r>
-      <w:r>
-        <w:t xml:space="preserve">or a</w:t>
-      </w:r>
-      <w:r>
-        <w:t xml:space="preserve"> </w:t>
-      </w:r>
-      <w:r>
-        <w:rPr>
-          <w:rStyle w:val="VerbatimChar"/>
-        </w:rPr>
-        <w:t xml:space="preserve">list</w:t>
-      </w:r>
-      <w:r>
-        <w:t xml:space="preserve"> </w:t>
-      </w:r>
-      <w:r>
-        <w:t xml:space="preserve">into an argument meant for a</w:t>
-      </w:r>
-      <w:r>
-        <w:t xml:space="preserve"> </w:t>
-      </w:r>
-      <w:r>
-        <w:rPr>
-          <w:rStyle w:val="VerbatimChar"/>
-        </w:rPr>
-        <w:t xml:space="preserve">tibble</w:t>
-      </w:r>
-      <w:r>
-        <w:t xml:space="preserve">.</w:t>
-      </w:r>
-      <w:r>
-        <w:t xml:space="preserve"> </w:t>
-      </w:r>
-      <w:r>
-        <w:t xml:space="preserve">It is the responsibility of a function’s author to document what each argument is meant to do and its basic type.</w:t>
-      </w:r>
-    </w:p>
-    <w:p>
-      <w:pPr>
-        <w:pStyle w:val="BodyText"/>
-      </w:pPr>
-      <w:r>
-        <w:t xml:space="preserve">We use</w:t>
-      </w:r>
-      <w:r>
-        <w:t xml:space="preserve"> </w:t>
-      </w:r>
-      <w:r>
-        <w:rPr>
-          <w:rStyle w:val="VerbatimChar"/>
-        </w:rPr>
-        <w:t xml:space="preserve">{roxygen2}</w:t>
-      </w:r>
-      <w:r>
-        <w:t xml:space="preserve"> </w:t>
-      </w:r>
-      <w:r>
-        <w:t xml:space="preserve">(Wickham et al. 2024)</w:t>
-      </w:r>
-      <w:r>
-        <w:t xml:space="preserve"> </w:t>
-      </w:r>
-      <w:r>
-        <w:t xml:space="preserve">for function documentation.</w:t>
-      </w:r>
-      <w:r>
-        <w:t xml:space="preserve"> </w:t>
-      </w:r>
-      <w:r>
-        <w:t xml:space="preserve">Roxygen2 allows you to describe your functions in special comments next to their definitions,</w:t>
-      </w:r>
-      <w:r>
-        <w:t xml:space="preserve"> </w:t>
-      </w:r>
-      <w:r>
-        <w:t xml:space="preserve">and automatically generates R documentation files (</w:t>
-      </w:r>
-      <w:r>
-        <w:rPr>
-          <w:rStyle w:val="VerbatimChar"/>
-        </w:rPr>
-        <w:t xml:space="preserve">.Rd</w:t>
-      </w:r>
-      <w:r>
-        <w:t xml:space="preserve"> </w:t>
-      </w:r>
-      <w:r>
-        <w:t xml:space="preserve">files) and helps manage your package</w:t>
-      </w:r>
-      <w:r>
-        <w:t xml:space="preserve"> </w:t>
-      </w:r>
-      <w:r>
-        <w:rPr>
-          <w:rStyle w:val="VerbatimChar"/>
-        </w:rPr>
-        <w:t xml:space="preserve">NAMESPACE</w:t>
-      </w:r>
-      <w:r>
-        <w:t xml:space="preserve">.</w:t>
-      </w:r>
-      <w:r>
-        <w:t xml:space="preserve"> </w:t>
-      </w:r>
-      <w:r>
-        <w:t xml:space="preserve">The roxygen2 format uses</w:t>
-      </w:r>
-      <w:r>
-        <w:t xml:space="preserve"> </w:t>
-      </w:r>
-      <w:r>
-        <w:rPr>
-          <w:rStyle w:val="VerbatimChar"/>
-        </w:rPr>
-        <w:t xml:space="preserve">#'</w:t>
-      </w:r>
-      <w:r>
-        <w:t xml:space="preserve"> </w:t>
-      </w:r>
-      <w:r>
-        <w:t xml:space="preserve">comments placed immediately before the function definition.</w:t>
-      </w:r>
-    </w:p>
-    <w:p>
-      <w:pPr>
-        <w:pStyle w:val="BodyText"/>
-      </w:pPr>
-      <w:r>
-        <w:t xml:space="preserve">Here is an example of documenting a function using roxygen2:</w:t>
-      </w:r>
-    </w:p>
-    <w:p>
-      <w:pPr>
-        <w:pStyle w:val="SourceCode"/>
-      </w:pPr>
-      <w:r>
-        <w:rPr>
-          <w:rStyle w:val="CommentTok"/>
-        </w:rPr>
-        <w:t xml:space="preserve">#' Calculate flu season means by site</w:t>
-      </w:r>
-      <w:r>
-        <w:br/>
-      </w:r>
-      <w:r>
-        <w:rPr>
-          <w:rStyle w:val="CommentTok"/>
-        </w:rPr>
-        <w:t xml:space="preserve">#'</w:t>
-      </w:r>
-      <w:r>
-        <w:br/>
-      </w:r>
-      <w:r>
-        <w:rPr>
-          <w:rStyle w:val="CommentTok"/>
-        </w:rPr>
-        <w:t xml:space="preserve">#' Make a dataframe with rows for flu season and site</w:t>
-      </w:r>
-      <w:r>
-        <w:br/>
-      </w:r>
-      <w:r>
-        <w:rPr>
-          <w:rStyle w:val="CommentTok"/>
-        </w:rPr>
-        <w:t xml:space="preserve">#' containing the number of patients with an outcome, the total patients,</w:t>
-      </w:r>
-      <w:r>
-        <w:br/>
-      </w:r>
-      <w:r>
-        <w:rPr>
-          <w:rStyle w:val="CommentTok"/>
-        </w:rPr>
-        <w:t xml:space="preserve">#' and the percent of patients with the outcome.</w:t>
-      </w:r>
-      <w:r>
-        <w:br/>
-      </w:r>
-      <w:r>
-        <w:rPr>
-          <w:rStyle w:val="CommentTok"/>
-        </w:rPr>
-        <w:t xml:space="preserve">#'</w:t>
-      </w:r>
-      <w:r>
-        <w:br/>
-      </w:r>
-      <w:r>
-        <w:rPr>
-          <w:rStyle w:val="CommentTok"/>
-        </w:rPr>
-        <w:t xml:space="preserve">#' @param data A data frame with variables flu_season, site, studyID, and yname</w:t>
-      </w:r>
-      <w:r>
-        <w:br/>
-      </w:r>
-      <w:r>
-        <w:rPr>
-          <w:rStyle w:val="CommentTok"/>
-        </w:rPr>
-        <w:t xml:space="preserve">#' @param yname A string for the outcome name</w:t>
-      </w:r>
-      <w:r>
-        <w:br/>
-      </w:r>
-      <w:r>
-        <w:rPr>
-          <w:rStyle w:val="CommentTok"/>
-        </w:rPr>
-        <w:t xml:space="preserve">#' @param silent A boolean specifying whether to suppress console output </w:t>
-      </w:r>
-      <w:r>
-        <w:br/>
-      </w:r>
-      <w:r>
-        <w:rPr>
-          <w:rStyle w:val="CommentTok"/>
-        </w:rPr>
-        <w:t xml:space="preserve">#'   (default: TRUE)</w:t>
-      </w:r>
-      <w:r>
-        <w:br/>
-      </w:r>
-      <w:r>
-        <w:rPr>
-          <w:rStyle w:val="CommentTok"/>
-        </w:rPr>
-        <w:t xml:space="preserve">#'</w:t>
-      </w:r>
-      <w:r>
-        <w:br/>
-      </w:r>
-      <w:r>
-        <w:rPr>
-          <w:rStyle w:val="CommentTok"/>
-        </w:rPr>
-        <w:t xml:space="preserve">#' @returns A dataframe as described above</w:t>
-      </w:r>
-      <w:r>
-        <w:br/>
-      </w:r>
-      <w:r>
-        <w:rPr>
-          <w:rStyle w:val="CommentTok"/>
-        </w:rPr>
-        <w:t xml:space="preserve">#'</w:t>
-      </w:r>
-      <w:r>
-        <w:br/>
-      </w:r>
-      <w:r>
-        <w:rPr>
-          <w:rStyle w:val="CommentTok"/>
-        </w:rPr>
-        <w:t xml:space="preserve">#' @examples</w:t>
-      </w:r>
-      <w:r>
-        <w:br/>
-      </w:r>
-      <w:r>
-        <w:rPr>
-          <w:rStyle w:val="CommentTok"/>
-        </w:rPr>
-        <w:t xml:space="preserve">#' calc_fluseas_mean(my_data, "hospitalized", silent = FALSE)</w:t>
-      </w:r>
-      <w:r>
-        <w:br/>
-      </w:r>
-      <w:r>
-        <w:rPr>
-          <w:rStyle w:val="CommentTok"/>
-        </w:rPr>
-        <w:t xml:space="preserve">#'</w:t>
-      </w:r>
-      <w:r>
-        <w:br/>
-      </w:r>
-      <w:r>
-        <w:rPr>
-          <w:rStyle w:val="NormalTok"/>
-        </w:rPr>
-        <w:t xml:space="preserve">calc_fluseas_mean </w:t>
-      </w:r>
-      <w:r>
-        <w:rPr>
-          <w:rStyle w:val="OtherTok"/>
-        </w:rPr>
-        <w:t xml:space="preserve">&lt;-</w:t>
-      </w:r>
-      <w:r>
-        <w:rPr>
-          <w:rStyle w:val="NormalTok"/>
-        </w:rPr>
-        <w:t xml:space="preserve"> </w:t>
-      </w:r>
-      <w:r>
-        <w:rPr>
-          <w:rStyle w:val="ControlFlowTok"/>
-        </w:rPr>
-        <w:t xml:space="preserve">function</w:t>
-      </w:r>
-      <w:r>
-        <w:rPr>
-          <w:rStyle w:val="NormalTok"/>
-        </w:rPr>
-        <w:t xml:space="preserve">(data, yname, </w:t>
-      </w:r>
-      <w:r>
-        <w:rPr>
-          <w:rStyle w:val="AttributeTok"/>
-        </w:rPr>
-        <w:t xml:space="preserve">silent =</w:t>
-      </w:r>
-      <w:r>
-        <w:rPr>
-          <w:rStyle w:val="NormalTok"/>
-        </w:rPr>
-        <w:t xml:space="preserve"> </w:t>
-      </w:r>
-      <w:r>
-        <w:rPr>
-          <w:rStyle w:val="ConstantTok"/>
-        </w:rPr>
-        <w:t xml:space="preserve">TRUE</w:t>
-      </w:r>
-      <w:r>
-        <w:rPr>
-          <w:rStyle w:val="NormalTok"/>
-        </w:rPr>
-        <w:t xml:space="preserve">) {</w:t>
-      </w:r>
-      <w:r>
-        <w:br/>
-      </w:r>
-      <w:r>
-        <w:rPr>
-          <w:rStyle w:val="NormalTok"/>
-        </w:rPr>
-        <w:t xml:space="preserve">  </w:t>
-      </w:r>
-      <w:r>
-        <w:rPr>
-          <w:rStyle w:val="DocumentationTok"/>
-        </w:rPr>
-        <w:t xml:space="preserve">### function code here</w:t>
-      </w:r>
-      <w:r>
-        <w:br/>
-      </w:r>
-      <w:r>
-        <w:rPr>
-          <w:rStyle w:val="NormalTok"/>
-        </w:rPr>
-        <w:t xml:space="preserve">  </w:t>
-      </w:r>
-      <w:r>
-        <w:br/>
-      </w:r>
-      <w:r>
-        <w:rPr>
-          <w:rStyle w:val="NormalTok"/>
-        </w:rPr>
-        <w:t xml:space="preserve">}</w:t>
-      </w:r>
-    </w:p>
-    <w:p>
-      <w:pPr>
-        <w:pStyle w:val="FirstParagraph"/>
-      </w:pPr>
-      <w:r>
-        <w:t xml:space="preserve">The roxygen2 header tells you what the function does, its various inputs, and how you might use it.</w:t>
-      </w:r>
-      <w:r>
-        <w:t xml:space="preserve"> </w:t>
-      </w:r>
-      <w:r>
-        <w:t xml:space="preserve">Also notice that all optional arguments (i.e. ones with pre-specified defaults) follow arguments that require user input.</w:t>
-      </w:r>
-    </w:p>
-    <w:p>
-      <w:pPr>
-        <w:pStyle w:val="BodyText"/>
-      </w:pPr>
-      <w:r>
-        <w:t xml:space="preserve">For more information on roxygen2 syntax and features, see</w:t>
-      </w:r>
-      <w:r>
-        <w:t xml:space="preserve"> </w:t>
-      </w:r>
+      <w:ins w:id="341" w:author="PR Preview" w:date="2024-01-01T00:00:00Z">
+        <w:r>
+          <w:t xml:space="preserve">Every function you write must include a header to document its purpose, inputs, and outputs. For any reproducible workflows, they are essential, because R is dynamically typed. This means, you can pass a</w:t>
+        </w:r>
+      </w:ins>
+      <w:ins w:id="341" w:author="PR Preview" w:date="2024-01-01T00:00:00Z">
+        <w:r>
+          <w:t xml:space="preserve"> </w:t>
+        </w:r>
+      </w:ins>
+      <w:ins w:id="341" w:author="PR Preview" w:date="2024-01-01T00:00:00Z">
+        <w:r>
+          <w:rPr>
+            <w:rStyle w:val="VerbatimChar"/>
+          </w:rPr>
+          <w:t xml:space="preserve">string</w:t>
+        </w:r>
+      </w:ins>
+      <w:ins w:id="341" w:author="PR Preview" w:date="2024-01-01T00:00:00Z">
+        <w:r>
+          <w:t xml:space="preserve"> </w:t>
+        </w:r>
+      </w:ins>
+      <w:ins w:id="341" w:author="PR Preview" w:date="2024-01-01T00:00:00Z">
+        <w:r>
+          <w:t xml:space="preserve">into an argument that is meant to be a</w:t>
+        </w:r>
+      </w:ins>
+      <w:ins w:id="341" w:author="PR Preview" w:date="2024-01-01T00:00:00Z">
+        <w:r>
+          <w:t xml:space="preserve"> </w:t>
+        </w:r>
+      </w:ins>
+      <w:ins w:id="341" w:author="PR Preview" w:date="2024-01-01T00:00:00Z">
+        <w:r>
+          <w:rPr>
+            <w:rStyle w:val="VerbatimChar"/>
+          </w:rPr>
+          <w:t xml:space="preserve">data.table</w:t>
+        </w:r>
+      </w:ins>
+      <w:ins w:id="341" w:author="PR Preview" w:date="2024-01-01T00:00:00Z">
+        <w:r>
+          <w:t xml:space="preserve">, or a</w:t>
+        </w:r>
+      </w:ins>
+      <w:ins w:id="341" w:author="PR Preview" w:date="2024-01-01T00:00:00Z">
+        <w:r>
+          <w:t xml:space="preserve"> </w:t>
+        </w:r>
+      </w:ins>
+      <w:ins w:id="341" w:author="PR Preview" w:date="2024-01-01T00:00:00Z">
+        <w:r>
+          <w:rPr>
+            <w:rStyle w:val="VerbatimChar"/>
+          </w:rPr>
+          <w:t xml:space="preserve">list</w:t>
+        </w:r>
+      </w:ins>
+      <w:ins w:id="341" w:author="PR Preview" w:date="2024-01-01T00:00:00Z">
+        <w:r>
+          <w:t xml:space="preserve"> </w:t>
+        </w:r>
+      </w:ins>
+      <w:ins w:id="341" w:author="PR Preview" w:date="2024-01-01T00:00:00Z">
+        <w:r>
+          <w:t xml:space="preserve">into an argument meant for a</w:t>
+        </w:r>
+      </w:ins>
+      <w:ins w:id="341" w:author="PR Preview" w:date="2024-01-01T00:00:00Z">
+        <w:r>
+          <w:t xml:space="preserve"> </w:t>
+        </w:r>
+      </w:ins>
+      <w:ins w:id="341" w:author="PR Preview" w:date="2024-01-01T00:00:00Z">
+        <w:r>
+          <w:rPr>
+            <w:rStyle w:val="VerbatimChar"/>
+          </w:rPr>
+          <w:t xml:space="preserve">tibble</w:t>
+        </w:r>
+      </w:ins>
+      <w:ins w:id="341" w:author="PR Preview" w:date="2024-01-01T00:00:00Z">
+        <w:r>
+          <w:t xml:space="preserve">. It is the responsibility of a function’s author to document what each argument is meant to do and its basic type. This is an example for documenting a function (inspired by</w:t>
+        </w:r>
+      </w:ins>
+      <w:ins w:id="341" w:author="PR Preview" w:date="2024-01-01T00:00:00Z">
+        <w:r>
+          <w:t xml:space="preserve"> </w:t>
+        </w:r>
+      </w:ins>
       <w:hyperlink r:id="rId117">
         <w:r>
           <w:rPr>
             <w:rStyle w:val="Hyperlink"/>
           </w:rPr>
-          <w:t xml:space="preserve">https://roxygen2.r-lib.org/</w:t>
+          <w:t xml:space="preserve">JavaDocs</w:t>
         </w:r>
       </w:hyperlink>
-      <w:r>
-        <w:t xml:space="preserve">.</w:t>
-      </w:r>
+      <w:ins w:id="341" w:author="PR Preview" w:date="2024-01-01T00:00:00Z">
+        <w:r>
+          <w:t xml:space="preserve"> </w:t>
+        </w:r>
+      </w:ins>
+      <w:ins w:id="341" w:author="PR Preview" w:date="2024-01-01T00:00:00Z">
+        <w:r>
+          <w:t xml:space="preserve">and R’s</w:t>
+        </w:r>
+      </w:ins>
+      <w:ins w:id="341" w:author="PR Preview" w:date="2024-01-01T00:00:00Z">
+        <w:r>
+          <w:t xml:space="preserve"> </w:t>
+        </w:r>
+      </w:ins>
+      <w:hyperlink r:id="rId118">
+        <w:r>
+          <w:rPr>
+            <w:rStyle w:val="Hyperlink"/>
+          </w:rPr>
+          <w:t xml:space="preserve">Plumber API docs</w:t>
+        </w:r>
+      </w:hyperlink>
+      <w:ins w:id="341" w:author="PR Preview" w:date="2024-01-01T00:00:00Z">
+        <w:r>
+          <w:t xml:space="preserve">):</w:t>
+        </w:r>
+      </w:ins>
+    </w:p>
+    <w:p>
+      <w:pPr>
+        <w:pStyle w:val="SourceCode"/>
+      </w:pPr>
+      <w:ins w:id="342" w:author="PR Preview" w:date="2024-01-01T00:00:00Z">
+        <w:r>
+          <w:rPr>
+            <w:rStyle w:val="VerbatimChar"/>
+          </w:rPr>
+          <w:t xml:space="preserve">##############################################</w:t>
+        </w:r>
+      </w:ins>
+      <w:ins w:id="342" w:author="PR Preview" w:date="2024-01-01T00:00:00Z">
+        <w:r>
+          <w:br/>
+        </w:r>
+      </w:ins>
+      <w:ins w:id="342" w:author="PR Preview" w:date="2024-01-01T00:00:00Z">
+        <w:r>
+          <w:rPr>
+            <w:rStyle w:val="VerbatimChar"/>
+          </w:rPr>
+          <w:t xml:space="preserve">##############################################</w:t>
+        </w:r>
+      </w:ins>
+      <w:ins w:id="342" w:author="PR Preview" w:date="2024-01-01T00:00:00Z">
+        <w:r>
+          <w:br/>
+        </w:r>
+      </w:ins>
+      <w:ins w:id="342" w:author="PR Preview" w:date="2024-01-01T00:00:00Z">
+        <w:r>
+          <w:rPr>
+            <w:rStyle w:val="VerbatimChar"/>
+          </w:rPr>
+          <w:t xml:space="preserve"># Documentation: calc_fluseas_mean</w:t>
+        </w:r>
+      </w:ins>
+      <w:ins w:id="342" w:author="PR Preview" w:date="2024-01-01T00:00:00Z">
+        <w:r>
+          <w:br/>
+        </w:r>
+      </w:ins>
+      <w:ins w:id="342" w:author="PR Preview" w:date="2024-01-01T00:00:00Z">
+        <w:r>
+          <w:rPr>
+            <w:rStyle w:val="VerbatimChar"/>
+          </w:rPr>
+          <w:t xml:space="preserve"># Usage: calc_fluseas_mean(data, yname)</w:t>
+        </w:r>
+      </w:ins>
+      <w:ins w:id="342" w:author="PR Preview" w:date="2024-01-01T00:00:00Z">
+        <w:r>
+          <w:br/>
+        </w:r>
+      </w:ins>
+      <w:ins w:id="342" w:author="PR Preview" w:date="2024-01-01T00:00:00Z">
+        <w:r>
+          <w:rPr>
+            <w:rStyle w:val="VerbatimChar"/>
+          </w:rPr>
+          <w:t xml:space="preserve"># Description: Make a dataframe with rows for flu season and site</w:t>
+        </w:r>
+      </w:ins>
+      <w:ins w:id="342" w:author="PR Preview" w:date="2024-01-01T00:00:00Z">
+        <w:r>
+          <w:br/>
+        </w:r>
+      </w:ins>
+      <w:ins w:id="342" w:author="PR Preview" w:date="2024-01-01T00:00:00Z">
+        <w:r>
+          <w:rPr>
+            <w:rStyle w:val="VerbatimChar"/>
+          </w:rPr>
+          <w:t xml:space="preserve"># and the number of patients with an outcome, the total patients,</w:t>
+        </w:r>
+      </w:ins>
+      <w:ins w:id="342" w:author="PR Preview" w:date="2024-01-01T00:00:00Z">
+        <w:r>
+          <w:br/>
+        </w:r>
+      </w:ins>
+      <w:ins w:id="342" w:author="PR Preview" w:date="2024-01-01T00:00:00Z">
+        <w:r>
+          <w:rPr>
+            <w:rStyle w:val="VerbatimChar"/>
+          </w:rPr>
+          <w:t xml:space="preserve"># and the percent of patients with the outcome</w:t>
+        </w:r>
+      </w:ins>
+      <w:ins w:id="342" w:author="PR Preview" w:date="2024-01-01T00:00:00Z">
+        <w:r>
+          <w:br/>
+        </w:r>
+      </w:ins>
+      <w:ins w:id="342" w:author="PR Preview" w:date="2024-01-01T00:00:00Z">
+        <w:r>
+          <w:br/>
+        </w:r>
+      </w:ins>
+      <w:ins w:id="342" w:author="PR Preview" w:date="2024-01-01T00:00:00Z">
+        <w:r>
+          <w:rPr>
+            <w:rStyle w:val="VerbatimChar"/>
+          </w:rPr>
+          <w:t xml:space="preserve"># Args/Options:</w:t>
+        </w:r>
+      </w:ins>
+      <w:ins w:id="342" w:author="PR Preview" w:date="2024-01-01T00:00:00Z">
+        <w:r>
+          <w:br/>
+        </w:r>
+      </w:ins>
+      <w:ins w:id="342" w:author="PR Preview" w:date="2024-01-01T00:00:00Z">
+        <w:r>
+          <w:rPr>
+            <w:rStyle w:val="VerbatimChar"/>
+          </w:rPr>
+          <w:t xml:space="preserve"># data: a data frame with variables flu_season, site, studyID, and yname</w:t>
+        </w:r>
+      </w:ins>
+      <w:ins w:id="342" w:author="PR Preview" w:date="2024-01-01T00:00:00Z">
+        <w:r>
+          <w:br/>
+        </w:r>
+      </w:ins>
+      <w:ins w:id="342" w:author="PR Preview" w:date="2024-01-01T00:00:00Z">
+        <w:r>
+          <w:rPr>
+            <w:rStyle w:val="VerbatimChar"/>
+          </w:rPr>
+          <w:t xml:space="preserve"># yname: a string for the outcome name</w:t>
+        </w:r>
+      </w:ins>
+      <w:ins w:id="342" w:author="PR Preview" w:date="2024-01-01T00:00:00Z">
+        <w:r>
+          <w:br/>
+        </w:r>
+      </w:ins>
+      <w:ins w:id="342" w:author="PR Preview" w:date="2024-01-01T00:00:00Z">
+        <w:r>
+          <w:rPr>
+            <w:rStyle w:val="VerbatimChar"/>
+          </w:rPr>
+          <w:t xml:space="preserve"># silent: a boolean specifying whether the function shouldn't output anything to the console (DEFAULT: TRUE)</w:t>
+        </w:r>
+      </w:ins>
+      <w:ins w:id="342" w:author="PR Preview" w:date="2024-01-01T00:00:00Z">
+        <w:r>
+          <w:br/>
+        </w:r>
+      </w:ins>
+      <w:ins w:id="342" w:author="PR Preview" w:date="2024-01-01T00:00:00Z">
+        <w:r>
+          <w:br/>
+        </w:r>
+      </w:ins>
+      <w:ins w:id="342" w:author="PR Preview" w:date="2024-01-01T00:00:00Z">
+        <w:r>
+          <w:rPr>
+            <w:rStyle w:val="VerbatimChar"/>
+          </w:rPr>
+          <w:t xml:space="preserve"># Returns: the dataframe as described above</w:t>
+        </w:r>
+      </w:ins>
+      <w:ins w:id="342" w:author="PR Preview" w:date="2024-01-01T00:00:00Z">
+        <w:r>
+          <w:br/>
+        </w:r>
+      </w:ins>
+      <w:ins w:id="342" w:author="PR Preview" w:date="2024-01-01T00:00:00Z">
+        <w:r>
+          <w:rPr>
+            <w:rStyle w:val="VerbatimChar"/>
+          </w:rPr>
+          <w:t xml:space="preserve"># Output: prints the data frame described above if silent is not True</w:t>
+        </w:r>
+      </w:ins>
+      <w:ins w:id="342" w:author="PR Preview" w:date="2024-01-01T00:00:00Z">
+        <w:r>
+          <w:br/>
+        </w:r>
+      </w:ins>
+      <w:ins w:id="342" w:author="PR Preview" w:date="2024-01-01T00:00:00Z">
+        <w:r>
+          <w:br/>
+        </w:r>
+      </w:ins>
+      <w:ins w:id="342" w:author="PR Preview" w:date="2024-01-01T00:00:00Z">
+        <w:r>
+          <w:rPr>
+            <w:rStyle w:val="VerbatimChar"/>
+          </w:rPr>
+          <w:t xml:space="preserve">calc_fluseas_mean &lt;- function(data, yname, silent = TRUE) {</w:t>
+        </w:r>
+      </w:ins>
+      <w:ins w:id="342" w:author="PR Preview" w:date="2024-01-01T00:00:00Z">
+        <w:r>
+          <w:br/>
+        </w:r>
+      </w:ins>
+      <w:ins w:id="342" w:author="PR Preview" w:date="2024-01-01T00:00:00Z">
+        <w:r>
+          <w:rPr>
+            <w:rStyle w:val="VerbatimChar"/>
+          </w:rPr>
+          <w:t xml:space="preserve"> ### function code here</w:t>
+        </w:r>
+      </w:ins>
+      <w:ins w:id="342" w:author="PR Preview" w:date="2024-01-01T00:00:00Z">
+        <w:r>
+          <w:br/>
+        </w:r>
+      </w:ins>
+      <w:ins w:id="342" w:author="PR Preview" w:date="2024-01-01T00:00:00Z">
+        <w:r>
+          <w:br/>
+        </w:r>
+      </w:ins>
+      <w:ins w:id="342" w:author="PR Preview" w:date="2024-01-01T00:00:00Z">
+        <w:r>
+          <w:rPr>
+            <w:rStyle w:val="VerbatimChar"/>
+          </w:rPr>
+          <w:t xml:space="preserve">}</w:t>
+        </w:r>
+      </w:ins>
+    </w:p>
+    <w:p>
+      <w:pPr>
+        <w:pStyle w:val="FirstParagraph"/>
+      </w:pPr>
+      <w:ins w:id="343" w:author="PR Preview" w:date="2024-01-01T00:00:00Z">
+        <w:r>
+          <w:t xml:space="preserve">The header tells you what the function does, its various inputs, and how you might go about using the function to do what you want. Also notice that all optional arguments (i.e. ones with pre-specified defaults) follow arguments that require user input.</w:t>
+        </w:r>
+      </w:ins>
     </w:p>
     <w:tbl>
       <w:tblPr>
@@ -13225,18 +13115,18 @@
                 <wp:inline>
                   <wp:extent cx="152400" cy="152400"/>
                   <wp:effectExtent b="0" l="0" r="0" t="0"/>
-                  <wp:docPr descr="" title="" id="119" name="Picture"/>
+                  <wp:docPr descr="" title="" id="120" name="Picture"/>
                   <a:graphic>
                     <a:graphicData uri="http://schemas.openxmlformats.org/drawingml/2006/picture">
                       <pic:pic>
                         <pic:nvPicPr>
-                          <pic:cNvPr descr="/opt/quarto/share/formats/docx/note.png" id="120" name="Picture"/>
+                          <pic:cNvPr descr="/opt/quarto/share/formats/docx/note.png" id="121" name="Picture"/>
                           <pic:cNvPicPr>
                             <a:picLocks noChangeArrowheads="1" noChangeAspect="1"/>
                           </pic:cNvPicPr>
                         </pic:nvPicPr>
                         <pic:blipFill>
-                          <a:blip r:embed="rId118"/>
+                          <a:blip r:embed="rId119"/>
                           <a:stretch>
                             <a:fillRect/>
                           </a:stretch>
@@ -13361,18 +13251,18 @@
                 <wp:inline>
                   <wp:extent cx="152400" cy="152400"/>
                   <wp:effectExtent b="0" l="0" r="0" t="0"/>
-                  <wp:docPr descr="" title="" id="121" name="Picture"/>
+                  <wp:docPr descr="" title="" id="122" name="Picture"/>
                   <a:graphic>
                     <a:graphicData uri="http://schemas.openxmlformats.org/drawingml/2006/picture">
                       <pic:pic>
                         <pic:nvPicPr>
-                          <pic:cNvPr descr="/opt/quarto/share/formats/docx/note.png" id="122" name="Picture"/>
+                          <pic:cNvPr descr="/opt/quarto/share/formats/docx/note.png" id="123" name="Picture"/>
                           <pic:cNvPicPr>
                             <a:picLocks noChangeArrowheads="1" noChangeAspect="1"/>
                           </pic:cNvPicPr>
                         </pic:nvPicPr>
                         <pic:blipFill>
-                          <a:blip r:embed="rId118"/>
+                          <a:blip r:embed="rId119"/>
                           <a:stretch>
                             <a:fillRect/>
                           </a:stretch>
@@ -13541,8 +13431,8 @@
         </w:tc>
       </w:tr>
     </w:tbl>
-    <w:bookmarkEnd w:id="123"/>
-    <w:bookmarkStart w:id="124" w:name="script-headers"/>
+    <w:bookmarkEnd w:id="124"/>
+    <w:bookmarkStart w:id="125" w:name="script-headers"/>
     <w:p>
       <w:pPr>
         <w:pStyle w:val="Heading3"/>
@@ -13624,8 +13514,8 @@
         <w:t xml:space="preserve">################################################################################</w:t>
       </w:r>
     </w:p>
-    <w:bookmarkEnd w:id="124"/>
-    <w:bookmarkStart w:id="126" w:name="sections-and-subsections"/>
+    <w:bookmarkEnd w:id="125"/>
+    <w:bookmarkStart w:id="127" w:name="sections-and-subsections"/>
     <w:p>
       <w:pPr>
         <w:pStyle w:val="Heading3"/>
@@ -13641,7 +13531,7 @@
       <w:r>
         <w:t xml:space="preserve">Rstudio (</w:t>
       </w:r>
-      <w:hyperlink r:id="rId125">
+      <w:hyperlink r:id="rId126">
         <w:r>
           <w:rPr>
             <w:rStyle w:val="Hyperlink"/>
@@ -13688,8 +13578,8 @@
         <w:t xml:space="preserve">### Sub-subsection -------</w:t>
       </w:r>
     </w:p>
-    <w:bookmarkEnd w:id="126"/>
-    <w:bookmarkStart w:id="128" w:name="code-folding"/>
+    <w:bookmarkEnd w:id="127"/>
+    <w:bookmarkStart w:id="129" w:name="code-folding"/>
     <w:p>
       <w:pPr>
         <w:pStyle w:val="Heading3"/>
@@ -13708,7 +13598,7 @@
       <w:r>
         <w:t xml:space="preserve"> </w:t>
       </w:r>
-      <w:hyperlink r:id="rId127">
+      <w:hyperlink r:id="rId128">
         <w:r>
           <w:rPr>
             <w:rStyle w:val="Hyperlink"/>
@@ -13723,8 +13613,8 @@
         <w:t xml:space="preserve">feature to collapse and expand different sections of your code. Any comment line with at least four trailing dashes (-), equal signs (=), or pound signs (#) automatically creates a code section. For example:</w:t>
       </w:r>
     </w:p>
-    <w:bookmarkEnd w:id="128"/>
-    <w:bookmarkStart w:id="130" w:name="comments-in-the-body-of-your-code"/>
+    <w:bookmarkEnd w:id="129"/>
+    <w:bookmarkStart w:id="131" w:name="comments-in-the-body-of-your-code"/>
     <w:p>
       <w:pPr>
         <w:pStyle w:val="Heading3"/>
@@ -13743,7 +13633,7 @@
       <w:r>
         <w:t xml:space="preserve"> </w:t>
       </w:r>
-      <w:hyperlink r:id="rId129">
+      <w:hyperlink r:id="rId130">
         <w:r>
           <w:rPr>
             <w:rStyle w:val="Hyperlink"/>
@@ -13812,9 +13702,9 @@
         <w:t xml:space="preserve">for function documentation style guidelines.</w:t>
       </w:r>
     </w:p>
-    <w:bookmarkEnd w:id="130"/>
     <w:bookmarkEnd w:id="131"/>
-    <w:bookmarkStart w:id="137" w:name="object-naming"/>
+    <w:bookmarkEnd w:id="132"/>
+    <w:bookmarkStart w:id="138" w:name="object-naming"/>
     <w:p>
       <w:pPr>
         <w:pStyle w:val="Heading2"/>
@@ -13904,7 +13794,7 @@
       <w:r>
         <w:t xml:space="preserve"> </w:t>
       </w:r>
-      <w:hyperlink r:id="rId132">
+      <w:hyperlink r:id="rId133">
         <w:r>
           <w:rPr>
             <w:rStyle w:val="Hyperlink"/>
@@ -14063,18 +13953,18 @@
                 <wp:inline>
                   <wp:extent cx="152400" cy="152400"/>
                   <wp:effectExtent b="0" l="0" r="0" t="0"/>
-                  <wp:docPr descr="" title="" id="133" name="Picture"/>
+                  <wp:docPr descr="" title="" id="134" name="Picture"/>
                   <a:graphic>
                     <a:graphicData uri="http://schemas.openxmlformats.org/drawingml/2006/picture">
                       <pic:pic>
                         <pic:nvPicPr>
-                          <pic:cNvPr descr="/opt/quarto/share/formats/docx/note.png" id="134" name="Picture"/>
+                          <pic:cNvPr descr="/opt/quarto/share/formats/docx/note.png" id="135" name="Picture"/>
                           <pic:cNvPicPr>
                             <a:picLocks noChangeArrowheads="1" noChangeAspect="1"/>
                           </pic:cNvPicPr>
                         </pic:nvPicPr>
                         <pic:blipFill>
-                          <a:blip r:embed="rId118"/>
+                          <a:blip r:embed="rId119"/>
                           <a:stretch>
                             <a:fillRect/>
                           </a:stretch>
@@ -14230,18 +14120,18 @@
                 <wp:inline>
                   <wp:extent cx="152400" cy="152400"/>
                   <wp:effectExtent b="0" l="0" r="0" t="0"/>
-                  <wp:docPr descr="" title="" id="135" name="Picture"/>
+                  <wp:docPr descr="" title="" id="136" name="Picture"/>
                   <a:graphic>
                     <a:graphicData uri="http://schemas.openxmlformats.org/drawingml/2006/picture">
                       <pic:pic>
                         <pic:nvPicPr>
-                          <pic:cNvPr descr="/opt/quarto/share/formats/docx/note.png" id="136" name="Picture"/>
+                          <pic:cNvPr descr="/opt/quarto/share/formats/docx/note.png" id="137" name="Picture"/>
                           <pic:cNvPicPr>
                             <a:picLocks noChangeArrowheads="1" noChangeAspect="1"/>
                           </pic:cNvPicPr>
                         </pic:nvPicPr>
                         <pic:blipFill>
-                          <a:blip r:embed="rId118"/>
+                          <a:blip r:embed="rId119"/>
                           <a:stretch>
                             <a:fillRect/>
                           </a:stretch>
@@ -14342,8 +14232,8 @@
         <w:t xml:space="preserve">.</w:t>
       </w:r>
     </w:p>
-    <w:bookmarkEnd w:id="137"/>
-    <w:bookmarkStart w:id="138" w:name="function-calls"/>
+    <w:bookmarkEnd w:id="138"/>
+    <w:bookmarkStart w:id="139" w:name="function-calls"/>
     <w:p>
       <w:pPr>
         <w:pStyle w:val="Heading2"/>
@@ -14461,8 +14351,8 @@
         <w:t xml:space="preserve">)</w:t>
       </w:r>
     </w:p>
-    <w:bookmarkEnd w:id="138"/>
-    <w:bookmarkStart w:id="140" w:name="sec-here-package-practices"/>
+    <w:bookmarkEnd w:id="139"/>
+    <w:bookmarkStart w:id="141" w:name="sec-here-package-practices"/>
     <w:p>
       <w:pPr>
         <w:pStyle w:val="Heading2"/>
@@ -14535,7 +14425,7 @@
       <w:r>
         <w:t xml:space="preserve"> </w:t>
       </w:r>
-      <w:hyperlink r:id="rId139">
+      <w:hyperlink r:id="rId140">
         <w:r>
           <w:rPr>
             <w:rStyle w:val="Hyperlink"/>
@@ -14590,8 +14480,8 @@
         <w:t xml:space="preserve">for code style guidelines on using the here package.</w:t>
       </w:r>
     </w:p>
-    <w:bookmarkEnd w:id="140"/>
-    <w:bookmarkStart w:id="145" w:name="readingsaving-data"/>
+    <w:bookmarkEnd w:id="141"/>
+    <w:bookmarkStart w:id="146" w:name="readingsaving-data"/>
     <w:p>
       <w:pPr>
         <w:pStyle w:val="Heading2"/>
@@ -14600,7 +14490,7 @@
         <w:t xml:space="preserve">6.13 Reading/Saving Data</w:t>
       </w:r>
     </w:p>
-    <w:bookmarkStart w:id="143" w:name="rds-vs-.rdata-files"/>
+    <w:bookmarkStart w:id="144" w:name="rds-vs-.rdata-files"/>
     <w:p>
       <w:pPr>
         <w:pStyle w:val="Heading3"/>
@@ -14733,18 +14623,18 @@
                 <wp:inline>
                   <wp:extent cx="152400" cy="152400"/>
                   <wp:effectExtent b="0" l="0" r="0" t="0"/>
-                  <wp:docPr descr="" title="" id="141" name="Picture"/>
+                  <wp:docPr descr="" title="" id="142" name="Picture"/>
                   <a:graphic>
                     <a:graphicData uri="http://schemas.openxmlformats.org/drawingml/2006/picture">
                       <pic:pic>
                         <pic:nvPicPr>
-                          <pic:cNvPr descr="/opt/quarto/share/formats/docx/note.png" id="142" name="Picture"/>
+                          <pic:cNvPr descr="/opt/quarto/share/formats/docx/note.png" id="143" name="Picture"/>
                           <pic:cNvPicPr>
                             <a:picLocks noChangeArrowheads="1" noChangeAspect="1"/>
                           </pic:cNvPicPr>
                         </pic:nvPicPr>
                         <pic:blipFill>
-                          <a:blip r:embed="rId118"/>
+                          <a:blip r:embed="rId119"/>
                           <a:stretch>
                             <a:fillRect/>
                           </a:stretch>
@@ -14838,8 +14728,8 @@
         </w:tc>
       </w:tr>
     </w:tbl>
-    <w:bookmarkEnd w:id="143"/>
-    <w:bookmarkStart w:id="144" w:name="csvs"/>
+    <w:bookmarkEnd w:id="144"/>
+    <w:bookmarkStart w:id="145" w:name="csvs"/>
     <w:p>
       <w:pPr>
         <w:pStyle w:val="Heading3"/>
@@ -14958,9 +14848,9 @@
         <w:t xml:space="preserve">by a significant margin as well.</w:t>
       </w:r>
     </w:p>
-    <w:bookmarkEnd w:id="144"/>
     <w:bookmarkEnd w:id="145"/>
-    <w:bookmarkStart w:id="151" w:name="integrating-box-and-dropbox"/>
+    <w:bookmarkEnd w:id="146"/>
+    <w:bookmarkStart w:id="152" w:name="integrating-box-and-dropbox"/>
     <w:p>
       <w:pPr>
         <w:pStyle w:val="Heading2"/>
@@ -14993,7 +14883,7 @@
         <w:t xml:space="preserve">Make sure to authenticate before reading and writing from either Box or Dropbox. The authentication commands should go in the configuration file; it only needs to be done once. This will prompt you to give your login credentials for Box and Dropbox and will allow your application to access your shared folders.</w:t>
       </w:r>
     </w:p>
-    <w:bookmarkStart w:id="148" w:name="box"/>
+    <w:bookmarkStart w:id="149" w:name="box"/>
     <w:p>
       <w:pPr>
         <w:pStyle w:val="Heading3"/>
@@ -15042,7 +14932,7 @@
       <w:r>
         <w:t xml:space="preserve"> </w:t>
       </w:r>
-      <w:hyperlink r:id="rId146">
+      <w:hyperlink r:id="rId147">
         <w:r>
           <w:rPr>
             <w:rStyle w:val="Hyperlink"/>
@@ -15109,7 +14999,7 @@
       <w:r>
         <w:t xml:space="preserve"> </w:t>
       </w:r>
-      <w:hyperlink r:id="rId147">
+      <w:hyperlink r:id="rId148">
         <w:r>
           <w:rPr>
             <w:rStyle w:val="Hyperlink"/>
@@ -15121,8 +15011,8 @@
         <w:t xml:space="preserve">.</w:t>
       </w:r>
     </w:p>
-    <w:bookmarkEnd w:id="148"/>
-    <w:bookmarkStart w:id="150" w:name="dropbox"/>
+    <w:bookmarkEnd w:id="149"/>
+    <w:bookmarkStart w:id="151" w:name="dropbox"/>
     <w:p>
       <w:pPr>
         <w:pStyle w:val="Heading3"/>
@@ -15141,7 +15031,7 @@
       <w:r>
         <w:t xml:space="preserve"> </w:t>
       </w:r>
-      <w:hyperlink r:id="rId149">
+      <w:hyperlink r:id="rId150">
         <w:r>
           <w:rPr>
             <w:rStyle w:val="Hyperlink"/>
@@ -15286,9 +15176,9 @@
         <w:t xml:space="preserve">drop_auth(rdstoken = "/path/to/tokenfile.RDS")</w:t>
       </w:r>
     </w:p>
-    <w:bookmarkEnd w:id="150"/>
     <w:bookmarkEnd w:id="151"/>
-    <w:bookmarkStart w:id="160" w:name="sec-tidyverse"/>
+    <w:bookmarkEnd w:id="152"/>
+    <w:bookmarkStart w:id="161" w:name="sec-tidyverse"/>
     <w:p>
       <w:pPr>
         <w:pStyle w:val="Heading2"/>
@@ -15307,7 +15197,7 @@
       <w:r>
         <w:t xml:space="preserve"> </w:t>
       </w:r>
-      <w:hyperlink r:id="rId152">
+      <w:hyperlink r:id="rId153">
         <w:r>
           <w:rPr>
             <w:rStyle w:val="Hyperlink"/>
@@ -15332,7 +15222,7 @@
       <w:r>
         <w:t xml:space="preserve"> </w:t>
       </w:r>
-      <w:hyperlink r:id="rId153">
+      <w:hyperlink r:id="rId154">
         <w:r>
           <w:rPr>
             <w:rStyle w:val="Hyperlink"/>
@@ -16238,7 +16128,7 @@
       <w:r>
         <w:t xml:space="preserve"> </w:t>
       </w:r>
-      <w:hyperlink r:id="rId154">
+      <w:hyperlink r:id="rId155">
         <w:r>
           <w:rPr>
             <w:rStyle w:val="Hyperlink"/>
@@ -16266,7 +16156,7 @@
           <w:numId w:val="1043"/>
         </w:numPr>
       </w:pPr>
-      <w:hyperlink r:id="rId155">
+      <w:hyperlink r:id="rId156">
         <w:r>
           <w:rPr>
             <w:rStyle w:val="Hyperlink"/>
@@ -16289,7 +16179,7 @@
           <w:numId w:val="1043"/>
         </w:numPr>
       </w:pPr>
-      <w:hyperlink r:id="rId156">
+      <w:hyperlink r:id="rId157">
         <w:r>
           <w:rPr>
             <w:rStyle w:val="Hyperlink"/>
@@ -16312,7 +16202,7 @@
           <w:numId w:val="1043"/>
         </w:numPr>
       </w:pPr>
-      <w:hyperlink r:id="rId157">
+      <w:hyperlink r:id="rId158">
         <w:r>
           <w:rPr>
             <w:rStyle w:val="Hyperlink"/>
@@ -16335,7 +16225,7 @@
           <w:numId w:val="1043"/>
         </w:numPr>
       </w:pPr>
-      <w:hyperlink r:id="rId158">
+      <w:hyperlink r:id="rId159">
         <w:r>
           <w:rPr>
             <w:rStyle w:val="Hyperlink"/>
@@ -16358,7 +16248,7 @@
           <w:numId w:val="1043"/>
         </w:numPr>
       </w:pPr>
-      <w:hyperlink r:id="rId159">
+      <w:hyperlink r:id="rId160">
         <w:r>
           <w:rPr>
             <w:rStyle w:val="Hyperlink"/>
@@ -16392,8 +16282,8 @@
         </w:r>
       </w:hyperlink>
     </w:p>
-    <w:bookmarkEnd w:id="160"/>
-    <w:bookmarkStart w:id="163" w:name="coding-with-r-and-python"/>
+    <w:bookmarkEnd w:id="161"/>
+    <w:bookmarkStart w:id="164" w:name="coding-with-r-and-python"/>
     <w:p>
       <w:pPr>
         <w:pStyle w:val="Heading2"/>
@@ -16412,7 +16302,7 @@
       <w:r>
         <w:t xml:space="preserve"> </w:t>
       </w:r>
-      <w:hyperlink r:id="rId161">
+      <w:hyperlink r:id="rId162">
         <w:r>
           <w:rPr>
             <w:rStyle w:val="Hyperlink"/>
@@ -16429,7 +16319,7 @@
       <w:r>
         <w:t xml:space="preserve"> </w:t>
       </w:r>
-      <w:hyperlink r:id="rId162">
+      <w:hyperlink r:id="rId163">
         <w:r>
           <w:rPr>
             <w:rStyle w:val="Hyperlink"/>
@@ -16441,8 +16331,8 @@
         <w:t xml:space="preserve">.</w:t>
       </w:r>
     </w:p>
-    <w:bookmarkEnd w:id="163"/>
-    <w:bookmarkStart w:id="169" w:name="X4707fc3d29ccc8f46e4e422d4c06c560a63a17f"/>
+    <w:bookmarkEnd w:id="164"/>
+    <w:bookmarkStart w:id="170" w:name="X4707fc3d29ccc8f46e4e422d4c06c560a63a17f"/>
     <w:p>
       <w:pPr>
         <w:pStyle w:val="Heading2"/>
@@ -16497,7 +16387,7 @@
         <w:t xml:space="preserve">Fortunately, R has some functions which implement looping in a compact form to help repeating your analyses with different variations (subgroups, outcomes, covariate sets, etc.) with better performances.</w:t>
       </w:r>
     </w:p>
-    <w:bookmarkStart w:id="164" w:name="lapply-and-sapply-1"/>
+    <w:bookmarkStart w:id="165" w:name="lapply-and-sapply-1"/>
     <w:p>
       <w:pPr>
         <w:pStyle w:val="Heading3"/>
@@ -16620,8 +16510,8 @@
         <w:t xml:space="preserve">will simplify the output to the simplest data structure possible, which will usually be a vector.</w:t>
       </w:r>
     </w:p>
-    <w:bookmarkEnd w:id="164"/>
-    <w:bookmarkStart w:id="165" w:name="mapply-and-pmap"/>
+    <w:bookmarkEnd w:id="165"/>
+    <w:bookmarkStart w:id="166" w:name="mapply-and-pmap"/>
     <w:p>
       <w:pPr>
         <w:pStyle w:val="Heading3"/>
@@ -17424,8 +17314,8 @@
         <w:t xml:space="preserve">to combine them.</w:t>
       </w:r>
     </w:p>
-    <w:bookmarkEnd w:id="165"/>
-    <w:bookmarkStart w:id="168" w:name="Xf551672fa8f1190aa44df63554b00ab4edf5974"/>
+    <w:bookmarkEnd w:id="166"/>
+    <w:bookmarkStart w:id="169" w:name="Xf551672fa8f1190aa44df63554b00ab4edf5974"/>
     <w:p>
       <w:pPr>
         <w:pStyle w:val="Heading3"/>
@@ -17644,7 +17534,7 @@
         <w:t xml:space="preserve">into smaller chunks and apply the function to each element of the several chunks in parallel in different cores to significantly reduce the run time.</w:t>
       </w:r>
     </w:p>
-    <w:bookmarkStart w:id="166" w:name="parlapply"/>
+    <w:bookmarkStart w:id="167" w:name="parlapply"/>
     <w:p>
       <w:pPr>
         <w:pStyle w:val="Heading4"/>
@@ -17934,8 +17824,8 @@
         <w:t xml:space="preserve">again.</w:t>
       </w:r>
     </w:p>
-    <w:bookmarkEnd w:id="166"/>
-    <w:bookmarkStart w:id="167" w:name="future.lapply"/>
+    <w:bookmarkEnd w:id="167"/>
+    <w:bookmarkStart w:id="168" w:name="future.lapply"/>
     <w:p>
       <w:pPr>
         <w:pStyle w:val="Heading4"/>
@@ -18148,10 +18038,10 @@
         <w:t xml:space="preserve">.</w:t>
       </w:r>
     </w:p>
-    <w:bookmarkEnd w:id="167"/>
     <w:bookmarkEnd w:id="168"/>
     <w:bookmarkEnd w:id="169"/>
-    <w:bookmarkStart w:id="170" w:name="reviewing-code"/>
+    <w:bookmarkEnd w:id="170"/>
+    <w:bookmarkStart w:id="171" w:name="reviewing-code"/>
     <w:p>
       <w:pPr>
         <w:pStyle w:val="Heading2"/>
@@ -18207,8 +18097,8 @@
         <w:t xml:space="preserve">, which provides excellent principles for code review in R package development.</w:t>
       </w:r>
     </w:p>
-    <w:bookmarkEnd w:id="170"/>
-    <w:bookmarkStart w:id="175" w:name="constructing-pull-requests"/>
+    <w:bookmarkEnd w:id="171"/>
+    <w:bookmarkStart w:id="176" w:name="constructing-pull-requests"/>
     <w:p>
       <w:pPr>
         <w:pStyle w:val="Heading2"/>
@@ -18217,7 +18107,7 @@
         <w:t xml:space="preserve">6.19 Constructing Pull Requests</w:t>
       </w:r>
     </w:p>
-    <w:bookmarkStart w:id="171" w:name="write-focused-prs"/>
+    <w:bookmarkStart w:id="172" w:name="write-focused-prs"/>
     <w:p>
       <w:pPr>
         <w:pStyle w:val="Heading3"/>
@@ -18353,8 +18243,8 @@
         <w:t xml:space="preserve">As a guideline, 100 lines is usually a reasonable size for a PR, and 1000 lines is usually too large. However, the number of files affected also matters—a 200-line change in one file might be fine, but the same change spread across 50 files is usually too large.</w:t>
       </w:r>
     </w:p>
-    <w:bookmarkEnd w:id="171"/>
-    <w:bookmarkStart w:id="172" w:name="writing-pr-descriptions"/>
+    <w:bookmarkEnd w:id="172"/>
+    <w:bookmarkStart w:id="173" w:name="writing-pr-descriptions"/>
     <w:p>
       <w:pPr>
         <w:pStyle w:val="Heading3"/>
@@ -18625,8 +18515,8 @@
         <w:t xml:space="preserve">to a reviewer.</w:t>
       </w:r>
     </w:p>
-    <w:bookmarkEnd w:id="172"/>
-    <w:bookmarkStart w:id="173" w:name="add-tests"/>
+    <w:bookmarkEnd w:id="173"/>
+    <w:bookmarkStart w:id="174" w:name="add-tests"/>
     <w:p>
       <w:pPr>
         <w:pStyle w:val="Heading3"/>
@@ -18643,8 +18533,8 @@
         <w:t xml:space="preserve">Focused PRs should include related test code. A PR that adds or changes logic should be accompanied by new or updated tests for the new behavior. Pure refactoring PRs should also be covered by tests—if tests don’t exist for code you’re refactoring, add them in a separate PR first to validate that behavior is unchanged.</w:t>
       </w:r>
     </w:p>
-    <w:bookmarkEnd w:id="173"/>
-    <w:bookmarkStart w:id="174" w:name="separate-out-refactorings"/>
+    <w:bookmarkEnd w:id="174"/>
+    <w:bookmarkStart w:id="175" w:name="separate-out-refactorings"/>
     <w:p>
       <w:pPr>
         <w:pStyle w:val="Heading3"/>
@@ -18669,9 +18559,9 @@
         <w:t xml:space="preserve">Small cleanups (like fixing a local variable name) can be included in a feature change or bug fix PR, but large refactorings should be separate.</w:t>
       </w:r>
     </w:p>
-    <w:bookmarkEnd w:id="174"/>
     <w:bookmarkEnd w:id="175"/>
-    <w:bookmarkStart w:id="180" w:name="reviewing-pull-requests"/>
+    <w:bookmarkEnd w:id="176"/>
+    <w:bookmarkStart w:id="181" w:name="reviewing-pull-requests"/>
     <w:p>
       <w:pPr>
         <w:pStyle w:val="Heading2"/>
@@ -18680,7 +18570,7 @@
         <w:t xml:space="preserve">6.20 Reviewing Pull Requests</w:t>
       </w:r>
     </w:p>
-    <w:bookmarkStart w:id="176" w:name="purpose-of-code-review"/>
+    <w:bookmarkStart w:id="177" w:name="purpose-of-code-review"/>
     <w:p>
       <w:pPr>
         <w:pStyle w:val="Heading3"/>
@@ -18724,8 +18614,8 @@
         <w:t xml:space="preserve">code—there is only better code. Rather than seeking perfection, seek continuous improvement.</w:t>
       </w:r>
     </w:p>
-    <w:bookmarkEnd w:id="176"/>
-    <w:bookmarkStart w:id="177" w:name="writing-review-comments"/>
+    <w:bookmarkEnd w:id="177"/>
+    <w:bookmarkStart w:id="178" w:name="writing-review-comments"/>
     <w:p>
       <w:pPr>
         <w:pStyle w:val="Heading3"/>
@@ -18861,8 +18751,8 @@
         <w:t xml:space="preserve">“This approach adds complexity without clear benefits. Consider using [alternative approach] instead, which would simplify the logic and improve readability.”</w:t>
       </w:r>
     </w:p>
-    <w:bookmarkEnd w:id="177"/>
-    <w:bookmarkStart w:id="178" w:name="mentoring-through-review"/>
+    <w:bookmarkEnd w:id="178"/>
+    <w:bookmarkStart w:id="179" w:name="mentoring-through-review"/>
     <w:p>
       <w:pPr>
         <w:pStyle w:val="Heading3"/>
@@ -18915,8 +18805,8 @@
         <w:t xml:space="preserve">Consider pair programming for complex reviews—live review sessions can be very effective for teaching</w:t>
       </w:r>
     </w:p>
-    <w:bookmarkEnd w:id="178"/>
-    <w:bookmarkStart w:id="179" w:name="giving-constructive-feedback"/>
+    <w:bookmarkEnd w:id="179"/>
+    <w:bookmarkStart w:id="180" w:name="giving-constructive-feedback"/>
     <w:p>
       <w:pPr>
         <w:pStyle w:val="Heading3"/>
@@ -18941,9 +18831,9 @@
         <w:t xml:space="preserve">For very small tweaks (typos, comment additions), use GitHub’s suggestion feature to allow authors to quickly accept changes directly in the UI.</w:t>
       </w:r>
     </w:p>
-    <w:bookmarkEnd w:id="179"/>
     <w:bookmarkEnd w:id="180"/>
-    <w:bookmarkStart w:id="181" w:name="creating-a-pull-request-template"/>
+    <w:bookmarkEnd w:id="181"/>
+    <w:bookmarkStart w:id="182" w:name="creating-a-pull-request-template"/>
     <w:p>
       <w:pPr>
         <w:pStyle w:val="Heading2"/>
@@ -19230,8 +19120,8 @@
         <w:t xml:space="preserve">@username</w:t>
       </w:r>
     </w:p>
-    <w:bookmarkEnd w:id="181"/>
-    <w:bookmarkStart w:id="197" w:name="sec-r-resources"/>
+    <w:bookmarkEnd w:id="182"/>
+    <w:bookmarkStart w:id="198" w:name="sec-r-resources"/>
     <w:p>
       <w:pPr>
         <w:pStyle w:val="Heading2"/>
@@ -19240,7 +19130,7 @@
         <w:t xml:space="preserve">6.22 Additional Resources</w:t>
       </w:r>
     </w:p>
-    <w:bookmarkStart w:id="188" w:name="r-package-development"/>
+    <w:bookmarkStart w:id="189" w:name="r-package-development"/>
     <w:p>
       <w:pPr>
         <w:pStyle w:val="Heading3"/>
@@ -19257,7 +19147,7 @@
           <w:numId w:val="1052"/>
         </w:numPr>
       </w:pPr>
-      <w:hyperlink r:id="rId182">
+      <w:hyperlink r:id="rId183">
         <w:r>
           <w:rPr>
             <w:rStyle w:val="Hyperlink"/>
@@ -19280,7 +19170,7 @@
           <w:numId w:val="1052"/>
         </w:numPr>
       </w:pPr>
-      <w:hyperlink r:id="rId183">
+      <w:hyperlink r:id="rId184">
         <w:r>
           <w:rPr>
             <w:rStyle w:val="Hyperlink"/>
@@ -19303,7 +19193,7 @@
           <w:numId w:val="1052"/>
         </w:numPr>
       </w:pPr>
-      <w:hyperlink r:id="rId184">
+      <w:hyperlink r:id="rId185">
         <w:r>
           <w:rPr>
             <w:rStyle w:val="Hyperlink"/>
@@ -19326,7 +19216,7 @@
           <w:numId w:val="1052"/>
         </w:numPr>
       </w:pPr>
-      <w:hyperlink r:id="rId185">
+      <w:hyperlink r:id="rId186">
         <w:r>
           <w:rPr>
             <w:rStyle w:val="Hyperlink"/>
@@ -19349,7 +19239,7 @@
           <w:numId w:val="1052"/>
         </w:numPr>
       </w:pPr>
-      <w:hyperlink r:id="rId186">
+      <w:hyperlink r:id="rId187">
         <w:r>
           <w:rPr>
             <w:rStyle w:val="Hyperlink"/>
@@ -19372,7 +19262,7 @@
           <w:numId w:val="1052"/>
         </w:numPr>
       </w:pPr>
-      <w:hyperlink r:id="rId187">
+      <w:hyperlink r:id="rId188">
         <w:r>
           <w:rPr>
             <w:rStyle w:val="Hyperlink"/>
@@ -19387,8 +19277,8 @@
         <w:t xml:space="preserve">- unit testing framework</w:t>
       </w:r>
     </w:p>
-    <w:bookmarkEnd w:id="188"/>
-    <w:bookmarkStart w:id="191" w:name="general-r-programming"/>
+    <w:bookmarkEnd w:id="189"/>
+    <w:bookmarkStart w:id="192" w:name="general-r-programming"/>
     <w:p>
       <w:pPr>
         <w:pStyle w:val="Heading3"/>
@@ -19405,7 +19295,7 @@
           <w:numId w:val="1053"/>
         </w:numPr>
       </w:pPr>
-      <w:hyperlink r:id="rId189">
+      <w:hyperlink r:id="rId190">
         <w:r>
           <w:rPr>
             <w:rStyle w:val="Hyperlink"/>
@@ -19428,7 +19318,7 @@
           <w:numId w:val="1053"/>
         </w:numPr>
       </w:pPr>
-      <w:hyperlink r:id="rId190">
+      <w:hyperlink r:id="rId191">
         <w:r>
           <w:rPr>
             <w:rStyle w:val="Hyperlink"/>
@@ -19443,8 +19333,8 @@
         <w:t xml:space="preserve">by Hadley Wickham - deep dive into R programming and internals</w:t>
       </w:r>
     </w:p>
-    <w:bookmarkEnd w:id="191"/>
-    <w:bookmarkStart w:id="194" w:name="shiny-development"/>
+    <w:bookmarkEnd w:id="192"/>
+    <w:bookmarkStart w:id="195" w:name="shiny-development"/>
     <w:p>
       <w:pPr>
         <w:pStyle w:val="Heading3"/>
@@ -19461,7 +19351,7 @@
           <w:numId w:val="1054"/>
         </w:numPr>
       </w:pPr>
-      <w:hyperlink r:id="rId192">
+      <w:hyperlink r:id="rId193">
         <w:r>
           <w:rPr>
             <w:rStyle w:val="Hyperlink"/>
@@ -19484,7 +19374,7 @@
           <w:numId w:val="1054"/>
         </w:numPr>
       </w:pPr>
-      <w:hyperlink r:id="rId193">
+      <w:hyperlink r:id="rId194">
         <w:r>
           <w:rPr>
             <w:rStyle w:val="Hyperlink"/>
@@ -19499,8 +19389,8 @@
         <w:t xml:space="preserve">by Colin Fay, Sébastien Rochette, Vincent Guyader, and Cervan Girard - best practices for production Shiny applications</w:t>
       </w:r>
     </w:p>
-    <w:bookmarkEnd w:id="194"/>
-    <w:bookmarkStart w:id="196" w:name="git-and-version-control"/>
+    <w:bookmarkEnd w:id="195"/>
+    <w:bookmarkStart w:id="197" w:name="git-and-version-control"/>
     <w:p>
       <w:pPr>
         <w:pStyle w:val="Heading3"/>
@@ -19517,7 +19407,7 @@
           <w:numId w:val="1055"/>
         </w:numPr>
       </w:pPr>
-      <w:hyperlink r:id="rId195">
+      <w:hyperlink r:id="rId196">
         <w:r>
           <w:rPr>
             <w:rStyle w:val="Hyperlink"/>
@@ -19533,14 +19423,16 @@
       </w:r>
     </w:p>
     <w:p>
-      <w:r>
-        <w:br w:type="page"/>
-      </w:r>
-    </w:p>
-    <w:bookmarkEnd w:id="196"/>
+      <w:ins w:id="1517" w:author="PR Preview" w:date="2024-01-01T00:00:00Z">
+        <w:r>
+          <w:br w:type="page"/>
+        </w:r>
+      </w:ins>
+    </w:p>
     <w:bookmarkEnd w:id="197"/>
     <w:bookmarkEnd w:id="198"/>
-    <w:bookmarkStart w:id="246" w:name="sec-r-code-style"/>
+    <w:bookmarkEnd w:id="199"/>
+    <w:bookmarkStart w:id="247" w:name="sec-r-code-style"/>
     <w:p>
       <w:pPr>
         <w:pStyle w:val="Heading1"/>
@@ -19559,7 +19451,7 @@
       <w:r>
         <w:t xml:space="preserve"> </w:t>
       </w:r>
-      <w:hyperlink r:id="rId199">
+      <w:hyperlink r:id="rId200">
         <w:r>
           <w:rPr>
             <w:rStyle w:val="Hyperlink"/>
@@ -19576,7 +19468,7 @@
         <w:t xml:space="preserve">Follow these code style guidelines for all R code:</w:t>
       </w:r>
     </w:p>
-    <w:bookmarkStart w:id="200" w:name="general-principles"/>
+    <w:bookmarkStart w:id="201" w:name="general-principles"/>
     <w:p>
       <w:pPr>
         <w:pStyle w:val="Heading2"/>
@@ -19718,8 +19610,8 @@
         <w:t xml:space="preserve">: Keep code clean, readable, and well-organized</w:t>
       </w:r>
     </w:p>
-    <w:bookmarkEnd w:id="200"/>
-    <w:bookmarkStart w:id="201" w:name="sec-function-docs"/>
+    <w:bookmarkEnd w:id="201"/>
+    <w:bookmarkStart w:id="202" w:name="sec-function-docs"/>
     <w:p>
       <w:pPr>
         <w:pStyle w:val="Heading2"/>
@@ -19973,8 +19865,8 @@
         <w:t xml:space="preserve">for general code documentation practices.</w:t>
       </w:r>
     </w:p>
-    <w:bookmarkEnd w:id="201"/>
-    <w:bookmarkStart w:id="205" w:name="comments"/>
+    <w:bookmarkEnd w:id="202"/>
+    <w:bookmarkStart w:id="206" w:name="comments"/>
     <w:p>
       <w:pPr>
         <w:pStyle w:val="Heading2"/>
@@ -20382,7 +20274,7 @@
       <w:r>
         <w:t xml:space="preserve"> </w:t>
       </w:r>
-      <w:hyperlink r:id="rId202">
+      <w:hyperlink r:id="rId203">
         <w:r>
           <w:rPr>
             <w:rStyle w:val="Hyperlink"/>
@@ -20450,18 +20342,18 @@
                 <wp:inline>
                   <wp:extent cx="152400" cy="152400"/>
                   <wp:effectExtent b="0" l="0" r="0" t="0"/>
-                  <wp:docPr descr="" title="" id="203" name="Picture"/>
+                  <wp:docPr descr="" title="" id="204" name="Picture"/>
                   <a:graphic>
                     <a:graphicData uri="http://schemas.openxmlformats.org/drawingml/2006/picture">
                       <pic:pic>
                         <pic:nvPicPr>
-                          <pic:cNvPr descr="/opt/quarto/share/formats/docx/note.png" id="204" name="Picture"/>
+                          <pic:cNvPr descr="/opt/quarto/share/formats/docx/note.png" id="205" name="Picture"/>
                           <pic:cNvPicPr>
                             <a:picLocks noChangeArrowheads="1" noChangeAspect="1"/>
                           </pic:cNvPicPr>
                         </pic:nvPicPr>
                         <pic:blipFill>
-                          <a:blip r:embed="rId118"/>
+                          <a:blip r:embed="rId119"/>
                           <a:stretch>
                             <a:fillRect/>
                           </a:stretch>
@@ -20563,7 +20455,7 @@
       <w:r>
         <w:t xml:space="preserve"> </w:t>
       </w:r>
-      <w:hyperlink r:id="rId129">
+      <w:hyperlink r:id="rId130">
         <w:r>
           <w:rPr>
             <w:rStyle w:val="Hyperlink"/>
@@ -20692,8 +20584,8 @@
         <w:t xml:space="preserve">You can configure RStudio’s settings to display the 80-character margin.</w:t>
       </w:r>
     </w:p>
-    <w:bookmarkEnd w:id="205"/>
-    <w:bookmarkStart w:id="206" w:name="line-breaks-and-formatting"/>
+    <w:bookmarkEnd w:id="206"/>
+    <w:bookmarkStart w:id="207" w:name="line-breaks-and-formatting"/>
     <w:p>
       <w:pPr>
         <w:pStyle w:val="Heading2"/>
@@ -22912,8 +22804,8 @@
         <w:t xml:space="preserve">call. Trying to fix bugs and ensure your code is working can be a nightmare. Now imagine trying to do it with the same code 6 months after you’ve written it. Invest the time now and reap the rewards as the code practically explains itself, line by line.</w:t>
       </w:r>
     </w:p>
-    <w:bookmarkEnd w:id="206"/>
-    <w:bookmarkStart w:id="208" w:name="markdown-and-quarto-formatting"/>
+    <w:bookmarkEnd w:id="207"/>
+    <w:bookmarkStart w:id="209" w:name="markdown-and-quarto-formatting"/>
     <w:p>
       <w:pPr>
         <w:pStyle w:val="Heading2"/>
@@ -22922,7 +22814,7 @@
         <w:t xml:space="preserve">7.5 Markdown and Quarto Formatting</w:t>
       </w:r>
     </w:p>
-    <w:bookmarkStart w:id="207" w:name="writing-about-code-in-quarto-documents"/>
+    <w:bookmarkStart w:id="208" w:name="writing-about-code-in-quarto-documents"/>
     <w:p>
       <w:pPr>
         <w:pStyle w:val="Heading3"/>
@@ -22987,9 +22879,9 @@
         <w:t xml:space="preserve">.</w:t>
       </w:r>
     </w:p>
-    <w:bookmarkEnd w:id="207"/>
     <w:bookmarkEnd w:id="208"/>
-    <w:bookmarkStart w:id="209" w:name="messaging-and-user-communication"/>
+    <w:bookmarkEnd w:id="209"/>
+    <w:bookmarkStart w:id="210" w:name="messaging-and-user-communication"/>
     <w:p>
       <w:pPr>
         <w:pStyle w:val="Heading2"/>
@@ -23242,8 +23134,8 @@
         <w:t xml:space="preserve">)</w:t>
       </w:r>
     </w:p>
-    <w:bookmarkEnd w:id="209"/>
-    <w:bookmarkStart w:id="210" w:name="package-code-practices"/>
+    <w:bookmarkEnd w:id="210"/>
+    <w:bookmarkStart w:id="211" w:name="package-code-practices"/>
     <w:p>
       <w:pPr>
         <w:pStyle w:val="Heading2"/>
@@ -23323,108 +23215,90 @@
           <w:numId w:val="1059"/>
         </w:numPr>
       </w:pPr>
-      <w:r>
-        <w:rPr>
-          <w:b/>
-          <w:bCs/>
-        </w:rPr>
-        <w:t xml:space="preserve">Document all exports</w:t>
-      </w:r>
-      <w:r>
-        <w:t xml:space="preserve">: Use roxygen2 (</w:t>
-      </w:r>
-      <w:r>
-        <w:t xml:space="preserve">(</w:t>
-      </w:r>
-      <w:r>
-        <w:rPr>
-          <w:b/>
-          <w:bCs/>
-        </w:rPr>
-        <w:t xml:space="preserve">title?</w:t>
-      </w:r>
-      <w:r>
-        <w:t xml:space="preserve">)</w:t>
-      </w:r>
-      <w:r>
-        <w:t xml:space="preserve">,</w:t>
-      </w:r>
-      <w:r>
-        <w:t xml:space="preserve"> </w:t>
-      </w:r>
-      <w:r>
-        <w:t xml:space="preserve">(</w:t>
-      </w:r>
-      <w:r>
-        <w:rPr>
-          <w:b/>
-          <w:bCs/>
-        </w:rPr>
-        <w:t xml:space="preserve">description?</w:t>
-      </w:r>
-      <w:r>
-        <w:t xml:space="preserve">)</w:t>
-      </w:r>
-      <w:r>
-        <w:t xml:space="preserve">,</w:t>
-      </w:r>
-      <w:r>
-        <w:t xml:space="preserve"> </w:t>
-      </w:r>
-      <w:r>
-        <w:t xml:space="preserve">(</w:t>
-      </w:r>
-      <w:r>
-        <w:rPr>
-          <w:b/>
-          <w:bCs/>
-        </w:rPr>
-        <w:t xml:space="preserve">param?</w:t>
-      </w:r>
-      <w:r>
-        <w:t xml:space="preserve">)</w:t>
-      </w:r>
-      <w:r>
-        <w:t xml:space="preserve">,</w:t>
-      </w:r>
-      <w:r>
-        <w:t xml:space="preserve"> </w:t>
-      </w:r>
-      <w:r>
-        <w:t xml:space="preserve">(</w:t>
-      </w:r>
-      <w:r>
-        <w:rPr>
-          <w:b/>
-          <w:bCs/>
-        </w:rPr>
-        <w:t xml:space="preserve">returns?</w:t>
-      </w:r>
-      <w:r>
-        <w:t xml:space="preserve">)</w:t>
-      </w:r>
-      <w:r>
-        <w:t xml:space="preserve">,</w:t>
-      </w:r>
-      <w:r>
-        <w:t xml:space="preserve"> </w:t>
-      </w:r>
-      <w:r>
-        <w:t xml:space="preserve">(</w:t>
-      </w:r>
-      <w:r>
-        <w:rPr>
-          <w:b/>
-          <w:bCs/>
-        </w:rPr>
-        <w:t xml:space="preserve">examples?</w:t>
-      </w:r>
-      <w:r>
-        <w:t xml:space="preserve">)</w:t>
-      </w:r>
-      <w:r>
-        <w:t xml:space="preserve">)</w:t>
-      </w:r>
+      <w:ins w:id="569" w:author="PR Preview" w:date="2024-01-01T00:00:00Z">
+        <w:r>
+          <w:rPr>
+            <w:b/>
+            <w:bCs/>
+          </w:rPr>
+          <w:t xml:space="preserve">Document all exports</w:t>
+        </w:r>
+      </w:ins>
+      <w:ins w:id="569" w:author="PR Preview" w:date="2024-01-01T00:00:00Z">
+        <w:r>
+          <w:t xml:space="preserve">: Use roxygen2 (</w:t>
+        </w:r>
+      </w:ins>
+      <w:ins w:id="569" w:author="PR Preview" w:date="2024-01-01T00:00:00Z">
+        <w:r>
+          <w:t xml:space="preserve">@title</w:t>
+        </w:r>
+      </w:ins>
+      <w:ins w:id="569" w:author="PR Preview" w:date="2024-01-01T00:00:00Z">
+        <w:r>
+          <w:t xml:space="preserve">,</w:t>
+        </w:r>
+      </w:ins>
+      <w:ins w:id="569" w:author="PR Preview" w:date="2024-01-01T00:00:00Z">
+        <w:r>
+          <w:t xml:space="preserve"> </w:t>
+        </w:r>
+      </w:ins>
+      <w:ins w:id="569" w:author="PR Preview" w:date="2024-01-01T00:00:00Z">
+        <w:r>
+          <w:t xml:space="preserve">@description</w:t>
+        </w:r>
+      </w:ins>
+      <w:ins w:id="569" w:author="PR Preview" w:date="2024-01-01T00:00:00Z">
+        <w:r>
+          <w:t xml:space="preserve">,</w:t>
+        </w:r>
+      </w:ins>
+      <w:ins w:id="569" w:author="PR Preview" w:date="2024-01-01T00:00:00Z">
+        <w:r>
+          <w:t xml:space="preserve"> </w:t>
+        </w:r>
+      </w:ins>
+      <w:ins w:id="569" w:author="PR Preview" w:date="2024-01-01T00:00:00Z">
+        <w:r>
+          <w:t xml:space="preserve">@param</w:t>
+        </w:r>
+      </w:ins>
+      <w:ins w:id="569" w:author="PR Preview" w:date="2024-01-01T00:00:00Z">
+        <w:r>
+          <w:t xml:space="preserve">,</w:t>
+        </w:r>
+      </w:ins>
+      <w:ins w:id="569" w:author="PR Preview" w:date="2024-01-01T00:00:00Z">
+        <w:r>
+          <w:t xml:space="preserve"> </w:t>
+        </w:r>
+      </w:ins>
+      <w:ins w:id="569" w:author="PR Preview" w:date="2024-01-01T00:00:00Z">
+        <w:r>
+          <w:t xml:space="preserve">@returns</w:t>
+        </w:r>
+      </w:ins>
+      <w:ins w:id="569" w:author="PR Preview" w:date="2024-01-01T00:00:00Z">
+        <w:r>
+          <w:t xml:space="preserve">,</w:t>
+        </w:r>
+      </w:ins>
+      <w:ins w:id="569" w:author="PR Preview" w:date="2024-01-01T00:00:00Z">
+        <w:r>
+          <w:t xml:space="preserve"> </w:t>
+        </w:r>
+      </w:ins>
+      <w:ins w:id="569" w:author="PR Preview" w:date="2024-01-01T00:00:00Z">
+        <w:r>
+          <w:t xml:space="preserve">@examples</w:t>
+        </w:r>
+      </w:ins>
+      <w:ins w:id="569" w:author="PR Preview" w:date="2024-01-01T00:00:00Z">
+        <w:r>
+          <w:t xml:space="preserve">)</w:t>
+        </w:r>
+      </w:ins>
     </w:p>
     <w:p>
       <w:pPr>
@@ -23445,8 +23319,8 @@
         <w:t xml:space="preserve">: Extract repeated logic into helper functions</w:t>
       </w:r>
     </w:p>
-    <w:bookmarkEnd w:id="210"/>
-    <w:bookmarkStart w:id="211" w:name="sec-tidyverse-replacements"/>
+    <w:bookmarkEnd w:id="211"/>
+    <w:bookmarkStart w:id="212" w:name="sec-tidyverse-replacements"/>
     <w:p>
       <w:pPr>
         <w:pStyle w:val="Heading2"/>
@@ -23907,8 +23781,8 @@
         <w:t xml:space="preserve">.</w:t>
       </w:r>
     </w:p>
-    <w:bookmarkEnd w:id="211"/>
-    <w:bookmarkStart w:id="212" w:name="sec-here-package-style"/>
+    <w:bookmarkEnd w:id="212"/>
+    <w:bookmarkStart w:id="213" w:name="sec-here-package-style"/>
     <w:p>
       <w:pPr>
         <w:pStyle w:val="Heading2"/>
@@ -24191,7 +24065,7 @@
       <w:r>
         <w:t xml:space="preserve"> </w:t>
       </w:r>
-      <w:hyperlink r:id="rId139">
+      <w:hyperlink r:id="rId140">
         <w:r>
           <w:rPr>
             <w:rStyle w:val="Hyperlink"/>
@@ -24246,8 +24120,8 @@
         <w:t xml:space="preserve">for detailed explanation of the here package.</w:t>
       </w:r>
     </w:p>
-    <w:bookmarkEnd w:id="212"/>
-    <w:bookmarkStart w:id="217" w:name="sec-object-naming"/>
+    <w:bookmarkEnd w:id="213"/>
+    <w:bookmarkStart w:id="218" w:name="sec-object-naming"/>
     <w:p>
       <w:pPr>
         <w:pStyle w:val="Heading2"/>
@@ -24704,18 +24578,18 @@
                 <wp:inline>
                   <wp:extent cx="152400" cy="152400"/>
                   <wp:effectExtent b="0" l="0" r="0" t="0"/>
-                  <wp:docPr descr="" title="" id="213" name="Picture"/>
+                  <wp:docPr descr="" title="" id="214" name="Picture"/>
                   <a:graphic>
                     <a:graphicData uri="http://schemas.openxmlformats.org/drawingml/2006/picture">
                       <pic:pic>
                         <pic:nvPicPr>
-                          <pic:cNvPr descr="/opt/quarto/share/formats/docx/note.png" id="214" name="Picture"/>
+                          <pic:cNvPr descr="/opt/quarto/share/formats/docx/note.png" id="215" name="Picture"/>
                           <pic:cNvPicPr>
                             <a:picLocks noChangeArrowheads="1" noChangeAspect="1"/>
                           </pic:cNvPicPr>
                         </pic:nvPicPr>
                         <pic:blipFill>
-                          <a:blip r:embed="rId118"/>
+                          <a:blip r:embed="rId119"/>
                           <a:stretch>
                             <a:fillRect/>
                           </a:stretch>
@@ -24871,18 +24745,18 @@
                 <wp:inline>
                   <wp:extent cx="152400" cy="152400"/>
                   <wp:effectExtent b="0" l="0" r="0" t="0"/>
-                  <wp:docPr descr="" title="" id="215" name="Picture"/>
+                  <wp:docPr descr="" title="" id="216" name="Picture"/>
                   <a:graphic>
                     <a:graphicData uri="http://schemas.openxmlformats.org/drawingml/2006/picture">
                       <pic:pic>
                         <pic:nvPicPr>
-                          <pic:cNvPr descr="/opt/quarto/share/formats/docx/note.png" id="216" name="Picture"/>
+                          <pic:cNvPr descr="/opt/quarto/share/formats/docx/note.png" id="217" name="Picture"/>
                           <pic:cNvPicPr>
                             <a:picLocks noChangeArrowheads="1" noChangeAspect="1"/>
                           </pic:cNvPicPr>
                         </pic:nvPicPr>
                         <pic:blipFill>
-                          <a:blip r:embed="rId118"/>
+                          <a:blip r:embed="rId119"/>
                           <a:stretch>
                             <a:fillRect/>
                           </a:stretch>
@@ -24978,7 +24852,7 @@
       <w:r>
         <w:t xml:space="preserve"> </w:t>
       </w:r>
-      <w:hyperlink r:id="rId132">
+      <w:hyperlink r:id="rId133">
         <w:r>
           <w:rPr>
             <w:rStyle w:val="Hyperlink"/>
@@ -24987,8 +24861,8 @@
         </w:r>
       </w:hyperlink>
     </w:p>
-    <w:bookmarkEnd w:id="217"/>
-    <w:bookmarkStart w:id="243" w:name="sec-style-auto-style"/>
+    <w:bookmarkEnd w:id="218"/>
+    <w:bookmarkStart w:id="244" w:name="sec-style-auto-style"/>
     <w:p>
       <w:pPr>
         <w:pStyle w:val="Heading2"/>
@@ -24997,7 +24871,7 @@
         <w:t xml:space="preserve">7.11 Automated Tools for Style and Project Workflow</w:t>
       </w:r>
     </w:p>
-    <w:bookmarkStart w:id="242" w:name="styling"/>
+    <w:bookmarkStart w:id="243" w:name="styling"/>
     <w:p>
       <w:pPr>
         <w:pStyle w:val="Heading3"/>
@@ -25006,7 +24880,7 @@
         <w:t xml:space="preserve">7.11.1 Styling</w:t>
       </w:r>
     </w:p>
-    <w:bookmarkStart w:id="219" w:name="rstudio-shortcuts"/>
+    <w:bookmarkStart w:id="220" w:name="rstudio-shortcuts"/>
     <w:p>
       <w:pPr>
         <w:pStyle w:val="Heading4"/>
@@ -25117,7 +24991,7 @@
       <w:r>
         <w:t xml:space="preserve"> </w:t>
       </w:r>
-      <w:hyperlink r:id="rId218">
+      <w:hyperlink r:id="rId219">
         <w:r>
           <w:rPr>
             <w:rStyle w:val="Hyperlink"/>
@@ -27290,8 +27164,8 @@
         <w:t xml:space="preserve">)</w:t>
       </w:r>
     </w:p>
-    <w:bookmarkEnd w:id="219"/>
-    <w:bookmarkStart w:id="230" w:name="styler"/>
+    <w:bookmarkEnd w:id="220"/>
+    <w:bookmarkStart w:id="231" w:name="styler"/>
     <w:p>
       <w:pPr>
         <w:pStyle w:val="Heading4"/>
@@ -27328,7 +27202,7 @@
       <w:r>
         <w:t xml:space="preserve"> </w:t>
       </w:r>
-      <w:hyperlink r:id="rId220">
+      <w:hyperlink r:id="rId221">
         <w:r>
           <w:rPr>
             <w:rStyle w:val="Hyperlink"/>
@@ -27360,7 +27234,7 @@
       <w:r>
         <w:t xml:space="preserve"> </w:t>
       </w:r>
-      <w:hyperlink r:id="rId221">
+      <w:hyperlink r:id="rId222">
         <w:r>
           <w:rPr>
             <w:rStyle w:val="Hyperlink"/>
@@ -27416,18 +27290,18 @@
                 <wp:inline>
                   <wp:extent cx="152400" cy="152400"/>
                   <wp:effectExtent b="0" l="0" r="0" t="0"/>
-                  <wp:docPr descr="" title="" id="222" name="Picture"/>
+                  <wp:docPr descr="" title="" id="223" name="Picture"/>
                   <a:graphic>
                     <a:graphicData uri="http://schemas.openxmlformats.org/drawingml/2006/picture">
                       <pic:pic>
                         <pic:nvPicPr>
-                          <pic:cNvPr descr="/opt/quarto/share/formats/docx/note.png" id="223" name="Picture"/>
+                          <pic:cNvPr descr="/opt/quarto/share/formats/docx/note.png" id="224" name="Picture"/>
                           <pic:cNvPicPr>
                             <a:picLocks noChangeArrowheads="1" noChangeAspect="1"/>
                           </pic:cNvPicPr>
                         </pic:nvPicPr>
                         <pic:blipFill>
-                          <a:blip r:embed="rId118"/>
+                          <a:blip r:embed="rId119"/>
                           <a:stretch>
                             <a:fillRect/>
                           </a:stretch>
@@ -27561,7 +27435,7 @@
             <w:r>
               <w:t xml:space="preserve"> </w:t>
             </w:r>
-            <w:hyperlink r:id="rId224">
+            <w:hyperlink r:id="rId225">
               <w:r>
                 <w:rPr>
                   <w:rStyle w:val="Hyperlink"/>
@@ -27629,18 +27503,18 @@
                 <wp:inline>
                   <wp:extent cx="152400" cy="152400"/>
                   <wp:effectExtent b="0" l="0" r="0" t="0"/>
-                  <wp:docPr descr="" title="" id="225" name="Picture"/>
+                  <wp:docPr descr="" title="" id="226" name="Picture"/>
                   <a:graphic>
                     <a:graphicData uri="http://schemas.openxmlformats.org/drawingml/2006/picture">
                       <pic:pic>
                         <pic:nvPicPr>
-                          <pic:cNvPr descr="/opt/quarto/share/formats/docx/note.png" id="226" name="Picture"/>
+                          <pic:cNvPr descr="/opt/quarto/share/formats/docx/note.png" id="227" name="Picture"/>
                           <pic:cNvPicPr>
                             <a:picLocks noChangeArrowheads="1" noChangeAspect="1"/>
                           </pic:cNvPicPr>
                         </pic:nvPicPr>
                         <pic:blipFill>
-                          <a:blip r:embed="rId118"/>
+                          <a:blip r:embed="rId119"/>
                           <a:stretch>
                             <a:fillRect/>
                           </a:stretch>
@@ -27818,18 +27692,18 @@
                 <wp:inline>
                   <wp:extent cx="152400" cy="152400"/>
                   <wp:effectExtent b="0" l="0" r="0" t="0"/>
-                  <wp:docPr descr="" title="" id="228" name="Picture"/>
+                  <wp:docPr descr="" title="" id="229" name="Picture"/>
                   <a:graphic>
                     <a:graphicData uri="http://schemas.openxmlformats.org/drawingml/2006/picture">
                       <pic:pic>
                         <pic:nvPicPr>
-                          <pic:cNvPr descr="/opt/quarto/share/formats/docx/tip.png" id="229" name="Picture"/>
+                          <pic:cNvPr descr="/opt/quarto/share/formats/docx/tip.png" id="230" name="Picture"/>
                           <pic:cNvPicPr>
                             <a:picLocks noChangeArrowheads="1" noChangeAspect="1"/>
                           </pic:cNvPicPr>
                         </pic:nvPicPr>
                         <pic:blipFill>
-                          <a:blip r:embed="rId227"/>
+                          <a:blip r:embed="rId228"/>
                           <a:stretch>
                             <a:fillRect/>
                           </a:stretch>
@@ -28042,8 +27916,8 @@
         </w:tc>
       </w:tr>
     </w:tbl>
-    <w:bookmarkEnd w:id="230"/>
-    <w:bookmarkStart w:id="241" w:name="lintr"/>
+    <w:bookmarkEnd w:id="231"/>
+    <w:bookmarkStart w:id="242" w:name="lintr"/>
     <w:p>
       <w:pPr>
         <w:pStyle w:val="Heading4"/>
@@ -28089,7 +27963,7 @@
       <w:r>
         <w:t xml:space="preserve"> </w:t>
       </w:r>
-      <w:hyperlink r:id="rId231">
+      <w:hyperlink r:id="rId232">
         <w:r>
           <w:rPr>
             <w:rStyle w:val="Hyperlink"/>
@@ -28121,7 +27995,7 @@
       <w:r>
         <w:t xml:space="preserve"> </w:t>
       </w:r>
-      <w:hyperlink r:id="rId232">
+      <w:hyperlink r:id="rId233">
         <w:r>
           <w:rPr>
             <w:rStyle w:val="Hyperlink"/>
@@ -28141,7 +28015,7 @@
       <w:r>
         <w:t xml:space="preserve"> </w:t>
       </w:r>
-      <w:hyperlink r:id="rId233">
+      <w:hyperlink r:id="rId234">
         <w:r>
           <w:rPr>
             <w:rStyle w:val="Hyperlink"/>
@@ -28194,18 +28068,18 @@
                 <wp:inline>
                   <wp:extent cx="152400" cy="152400"/>
                   <wp:effectExtent b="0" l="0" r="0" t="0"/>
-                  <wp:docPr descr="" title="" id="234" name="Picture"/>
+                  <wp:docPr descr="" title="" id="235" name="Picture"/>
                   <a:graphic>
                     <a:graphicData uri="http://schemas.openxmlformats.org/drawingml/2006/picture">
                       <pic:pic>
                         <pic:nvPicPr>
-                          <pic:cNvPr descr="/opt/quarto/share/formats/docx/note.png" id="235" name="Picture"/>
+                          <pic:cNvPr descr="/opt/quarto/share/formats/docx/note.png" id="236" name="Picture"/>
                           <pic:cNvPicPr>
                             <a:picLocks noChangeArrowheads="1" noChangeAspect="1"/>
                           </pic:cNvPicPr>
                         </pic:nvPicPr>
                         <pic:blipFill>
-                          <a:blip r:embed="rId118"/>
+                          <a:blip r:embed="rId119"/>
                           <a:stretch>
                             <a:fillRect/>
                           </a:stretch>
@@ -28267,7 +28141,7 @@
             <w:r>
               <w:t xml:space="preserve"> </w:t>
             </w:r>
-            <w:hyperlink r:id="rId236">
+            <w:hyperlink r:id="rId237">
               <w:r>
                 <w:rPr>
                   <w:rStyle w:val="Hyperlink"/>
@@ -28332,18 +28206,18 @@
                 <wp:inline>
                   <wp:extent cx="152400" cy="152400"/>
                   <wp:effectExtent b="0" l="0" r="0" t="0"/>
-                  <wp:docPr descr="" title="" id="237" name="Picture"/>
+                  <wp:docPr descr="" title="" id="238" name="Picture"/>
                   <a:graphic>
                     <a:graphicData uri="http://schemas.openxmlformats.org/drawingml/2006/picture">
                       <pic:pic>
                         <pic:nvPicPr>
-                          <pic:cNvPr descr="/opt/quarto/share/formats/docx/note.png" id="238" name="Picture"/>
+                          <pic:cNvPr descr="/opt/quarto/share/formats/docx/note.png" id="239" name="Picture"/>
                           <pic:cNvPicPr>
                             <a:picLocks noChangeArrowheads="1" noChangeAspect="1"/>
                           </pic:cNvPicPr>
                         </pic:nvPicPr>
                         <pic:blipFill>
-                          <a:blip r:embed="rId118"/>
+                          <a:blip r:embed="rId119"/>
                           <a:stretch>
                             <a:fillRect/>
                           </a:stretch>
@@ -28486,18 +28360,18 @@
                 <wp:inline>
                   <wp:extent cx="152400" cy="152400"/>
                   <wp:effectExtent b="0" l="0" r="0" t="0"/>
-                  <wp:docPr descr="" title="" id="239" name="Picture"/>
+                  <wp:docPr descr="" title="" id="240" name="Picture"/>
                   <a:graphic>
                     <a:graphicData uri="http://schemas.openxmlformats.org/drawingml/2006/picture">
                       <pic:pic>
                         <pic:nvPicPr>
-                          <pic:cNvPr descr="/opt/quarto/share/formats/docx/tip.png" id="240" name="Picture"/>
+                          <pic:cNvPr descr="/opt/quarto/share/formats/docx/tip.png" id="241" name="Picture"/>
                           <pic:cNvPicPr>
                             <a:picLocks noChangeArrowheads="1" noChangeAspect="1"/>
                           </pic:cNvPicPr>
                         </pic:nvPicPr>
                         <pic:blipFill>
-                          <a:blip r:embed="rId227"/>
+                          <a:blip r:embed="rId228"/>
                           <a:stretch>
                             <a:fillRect/>
                           </a:stretch>
@@ -28795,10 +28669,10 @@
         </w:tc>
       </w:tr>
     </w:tbl>
-    <w:bookmarkEnd w:id="241"/>
     <w:bookmarkEnd w:id="242"/>
     <w:bookmarkEnd w:id="243"/>
-    <w:bookmarkStart w:id="245" w:name="sec-r-resources-style"/>
+    <w:bookmarkEnd w:id="244"/>
+    <w:bookmarkStart w:id="246" w:name="sec-r-resources-style"/>
     <w:p>
       <w:pPr>
         <w:pStyle w:val="Heading2"/>
@@ -28815,7 +28689,7 @@
           <w:numId w:val="1062"/>
         </w:numPr>
       </w:pPr>
-      <w:hyperlink r:id="rId244">
+      <w:hyperlink r:id="rId245">
         <w:r>
           <w:rPr>
             <w:rStyle w:val="Hyperlink"/>
@@ -28828,13 +28702,15 @@
       </w:r>
     </w:p>
     <w:p>
-      <w:r>
-        <w:br w:type="page"/>
-      </w:r>
-    </w:p>
-    <w:bookmarkEnd w:id="245"/>
+      <w:ins w:id="1613" w:author="PR Preview" w:date="2024-01-01T00:00:00Z">
+        <w:r>
+          <w:br w:type="page"/>
+        </w:r>
+      </w:ins>
+    </w:p>
     <w:bookmarkEnd w:id="246"/>
-    <w:bookmarkStart w:id="252" w:name="big-data"/>
+    <w:bookmarkEnd w:id="247"/>
+    <w:bookmarkStart w:id="253" w:name="big-data"/>
     <w:p>
       <w:pPr>
         <w:pStyle w:val="Heading1"/>
@@ -28853,7 +28729,7 @@
       <w:r>
         <w:t xml:space="preserve"> </w:t>
       </w:r>
-      <w:hyperlink r:id="rId247">
+      <w:hyperlink r:id="rId248">
         <w:r>
           <w:rPr>
             <w:rStyle w:val="Hyperlink"/>
@@ -28862,7 +28738,7 @@
         </w:r>
       </w:hyperlink>
     </w:p>
-    <w:bookmarkStart w:id="249" w:name="the-data.table-package"/>
+    <w:bookmarkStart w:id="250" w:name="the-data.table-package"/>
     <w:p>
       <w:pPr>
         <w:pStyle w:val="Heading2"/>
@@ -29004,7 +28880,7 @@
       <w:r>
         <w:t xml:space="preserve"> </w:t>
       </w:r>
-      <w:hyperlink r:id="rId248">
+      <w:hyperlink r:id="rId249">
         <w:r>
           <w:rPr>
             <w:rStyle w:val="Hyperlink"/>
@@ -29222,8 +29098,8 @@
         <w:t xml:space="preserve">.</w:t>
       </w:r>
     </w:p>
-    <w:bookmarkEnd w:id="249"/>
-    <w:bookmarkStart w:id="250" w:name="using-downsampled-data"/>
+    <w:bookmarkEnd w:id="250"/>
+    <w:bookmarkStart w:id="251" w:name="using-downsampled-data"/>
     <w:p>
       <w:pPr>
         <w:pStyle w:val="Heading2"/>
@@ -29252,8 +29128,8 @@
         <w:t xml:space="preserve">data that usually includes a 1% random sample stratified by any important variables, such as year or household id. This allows us to efficiently write and test our code without having to load in large, slow datasets that can cause RStudio to freeze. Be very careful to be sure which dataset you are working with and to label results output accordingly.</w:t>
       </w:r>
     </w:p>
-    <w:bookmarkEnd w:id="250"/>
-    <w:bookmarkStart w:id="251" w:name="optimal-rstudio-set-up"/>
+    <w:bookmarkEnd w:id="251"/>
+    <w:bookmarkStart w:id="252" w:name="optimal-rstudio-set-up"/>
     <w:p>
       <w:pPr>
         <w:pStyle w:val="Heading2"/>
@@ -29399,13 +29275,15 @@
       </w:r>
     </w:p>
     <w:p>
-      <w:r>
-        <w:br w:type="page"/>
-      </w:r>
-    </w:p>
-    <w:bookmarkEnd w:id="251"/>
+      <w:ins w:id="1630" w:author="PR Preview" w:date="2024-01-01T00:00:00Z">
+        <w:r>
+          <w:br w:type="page"/>
+        </w:r>
+      </w:ins>
+    </w:p>
     <w:bookmarkEnd w:id="252"/>
-    <w:bookmarkStart w:id="262" w:name="data-masking"/>
+    <w:bookmarkEnd w:id="253"/>
+    <w:bookmarkStart w:id="263" w:name="data-masking"/>
     <w:p>
       <w:pPr>
         <w:pStyle w:val="Heading1"/>
@@ -29424,7 +29302,7 @@
       <w:r>
         <w:t xml:space="preserve"> </w:t>
       </w:r>
-      <w:hyperlink r:id="rId253">
+      <w:hyperlink r:id="rId254">
         <w:r>
           <w:rPr>
             <w:rStyle w:val="Hyperlink"/>
@@ -29455,7 +29333,7 @@
         <w:t xml:space="preserve">.</w:t>
       </w:r>
     </w:p>
-    <w:bookmarkStart w:id="259" w:name="general-overview"/>
+    <w:bookmarkStart w:id="260" w:name="general-overview"/>
     <w:p>
       <w:pPr>
         <w:pStyle w:val="Heading2"/>
@@ -29472,7 +29350,7 @@
         <w:t xml:space="preserve">This chapter covers data masking, a unique process in R in which columns are treated as distinct objects within their dataframe’s environment. In our lab, data masking most frequently comes up when writing wrapper functions where arguments to indicate column names are supplied as strings. We often do this when we repeat the same code on multiple columns, and want to apply a function to a vector of strings that correspond to column names in a dataframe. For example, we might want to clean multiple columns using the same function or estimate the same model under different feature sets. Here, we try to break down what data masking is, why this error comes up, and common approaches to solve this problem.</w:t>
       </w:r>
     </w:p>
-    <w:bookmarkStart w:id="257" w:name="what-is-data-masking"/>
+    <w:bookmarkStart w:id="258" w:name="what-is-data-masking"/>
     <w:p>
       <w:pPr>
         <w:pStyle w:val="Heading3"/>
@@ -29570,18 +29448,18 @@
           <wp:inline>
             <wp:extent cx="2667000" cy="1103368"/>
             <wp:effectExtent b="0" l="0" r="0" t="0"/>
-            <wp:docPr descr="" title="" id="255" name="Picture"/>
+            <wp:docPr descr="" title="" id="256" name="Picture"/>
             <a:graphic>
               <a:graphicData uri="http://schemas.openxmlformats.org/drawingml/2006/picture">
                 <pic:pic>
                   <pic:nvPicPr>
-                    <pic:cNvPr descr="assets/images/data-masking.PNG" id="256" name="Picture"/>
+                    <pic:cNvPr descr="assets/images/data-masking.PNG" id="257" name="Picture"/>
                     <pic:cNvPicPr>
                       <a:picLocks noChangeArrowheads="1" noChangeAspect="1"/>
                     </pic:cNvPicPr>
                   </pic:nvPicPr>
                   <pic:blipFill>
-                    <a:blip r:embed="rId254"/>
+                    <a:blip r:embed="rId255"/>
                     <a:stretch>
                       <a:fillRect/>
                     </a:stretch>
@@ -29700,8 +29578,8 @@
         <w:t xml:space="preserve">df</w:t>
       </w:r>
     </w:p>
-    <w:bookmarkEnd w:id="257"/>
-    <w:bookmarkStart w:id="258" w:name="using-tidy-evaluation-for-data-masking"/>
+    <w:bookmarkEnd w:id="258"/>
+    <w:bookmarkStart w:id="259" w:name="using-tidy-evaluation-for-data-masking"/>
     <w:p>
       <w:pPr>
         <w:pStyle w:val="Heading3"/>
@@ -29957,9 +29835,9 @@
         <w:t xml:space="preserve">in the pipe. However, it can cause some programming hurdles when writing functions that take strings of variable/column names as arguments. In the next section, we briefly describe how to troubleshoot common errors in data masking, as relevant to our lab’s work.</w:t>
       </w:r>
     </w:p>
-    <w:bookmarkEnd w:id="258"/>
     <w:bookmarkEnd w:id="259"/>
-    <w:bookmarkStart w:id="261" w:name="technical-overview"/>
+    <w:bookmarkEnd w:id="260"/>
+    <w:bookmarkStart w:id="262" w:name="technical-overview"/>
     <w:p>
       <w:pPr>
         <w:pStyle w:val="Heading2"/>
@@ -30276,7 +30154,7 @@
         <w:t xml:space="preserve"> values)</w:t>
       </w:r>
     </w:p>
-    <w:bookmarkStart w:id="260" w:name="example"/>
+    <w:bookmarkStart w:id="261" w:name="example"/>
     <w:p>
       <w:pPr>
         <w:pStyle w:val="Heading3"/>
@@ -32096,14 +31974,16 @@
       </w:r>
     </w:p>
     <w:p>
-      <w:r>
-        <w:br w:type="page"/>
-      </w:r>
-    </w:p>
-    <w:bookmarkEnd w:id="260"/>
+      <w:ins w:id="1668" w:author="PR Preview" w:date="2024-01-01T00:00:00Z">
+        <w:r>
+          <w:br w:type="page"/>
+        </w:r>
+      </w:ins>
+    </w:p>
     <w:bookmarkEnd w:id="261"/>
     <w:bookmarkEnd w:id="262"/>
-    <w:bookmarkStart w:id="282" w:name="sec-github"/>
+    <w:bookmarkEnd w:id="263"/>
+    <w:bookmarkStart w:id="283" w:name="sec-github"/>
     <w:p>
       <w:pPr>
         <w:pStyle w:val="Heading1"/>
@@ -32122,7 +32002,7 @@
       <w:r>
         <w:t xml:space="preserve"> </w:t>
       </w:r>
-      <w:hyperlink r:id="rId263">
+      <w:hyperlink r:id="rId264">
         <w:r>
           <w:rPr>
             <w:rStyle w:val="Hyperlink"/>
@@ -32131,7 +32011,7 @@
         </w:r>
       </w:hyperlink>
     </w:p>
-    <w:bookmarkStart w:id="266" w:name="basics"/>
+    <w:bookmarkStart w:id="267" w:name="basics"/>
     <w:p>
       <w:pPr>
         <w:pStyle w:val="Heading2"/>
@@ -32154,7 +32034,7 @@
       <w:r>
         <w:t xml:space="preserve"> </w:t>
       </w:r>
-      <w:hyperlink r:id="rId264">
+      <w:hyperlink r:id="rId265">
         <w:r>
           <w:rPr>
             <w:rStyle w:val="Hyperlink"/>
@@ -32180,7 +32060,7 @@
       <w:r>
         <w:t xml:space="preserve"> </w:t>
       </w:r>
-      <w:hyperlink r:id="rId264">
+      <w:hyperlink r:id="rId265">
         <w:r>
           <w:rPr>
             <w:rStyle w:val="Hyperlink"/>
@@ -32206,7 +32086,7 @@
       <w:r>
         <w:t xml:space="preserve"> </w:t>
       </w:r>
-      <w:hyperlink r:id="rId265">
+      <w:hyperlink r:id="rId266">
         <w:r>
           <w:rPr>
             <w:rStyle w:val="Hyperlink"/>
@@ -32221,8 +32101,8 @@
         <w:t xml:space="preserve">to undo, fix, or remove commits in git.</w:t>
       </w:r>
     </w:p>
-    <w:bookmarkEnd w:id="266"/>
-    <w:bookmarkStart w:id="268" w:name="github-desktop"/>
+    <w:bookmarkEnd w:id="267"/>
+    <w:bookmarkStart w:id="269" w:name="github-desktop"/>
     <w:p>
       <w:pPr>
         <w:pStyle w:val="Heading2"/>
@@ -32241,7 +32121,7 @@
       <w:r>
         <w:t xml:space="preserve"> </w:t>
       </w:r>
-      <w:hyperlink r:id="rId267">
+      <w:hyperlink r:id="rId268">
         <w:r>
           <w:rPr>
             <w:rStyle w:val="Hyperlink"/>
@@ -32256,8 +32136,8 @@
         <w:t xml:space="preserve">as an graphical interface to do basic git commands; you can do all of the basic functions of Git using this desktop app. Feel free to use this as an alternative to Git on the command line if you prefer.</w:t>
       </w:r>
     </w:p>
-    <w:bookmarkEnd w:id="268"/>
-    <w:bookmarkStart w:id="270" w:name="git-branching"/>
+    <w:bookmarkEnd w:id="269"/>
+    <w:bookmarkStart w:id="271" w:name="git-branching"/>
     <w:p>
       <w:pPr>
         <w:pStyle w:val="Heading2"/>
@@ -32320,7 +32200,7 @@
       <w:r>
         <w:t xml:space="preserve"> </w:t>
       </w:r>
-      <w:hyperlink r:id="rId269">
+      <w:hyperlink r:id="rId270">
         <w:r>
           <w:rPr>
             <w:rStyle w:val="Hyperlink"/>
@@ -32332,8 +32212,8 @@
         <w:t xml:space="preserve">. You can also find instructions on how to handle merge conflicts when joining branches together.</w:t>
       </w:r>
     </w:p>
-    <w:bookmarkEnd w:id="270"/>
-    <w:bookmarkStart w:id="272" w:name="example-workflow"/>
+    <w:bookmarkEnd w:id="271"/>
+    <w:bookmarkStart w:id="273" w:name="example-workflow"/>
     <w:p>
       <w:pPr>
         <w:pStyle w:val="Heading2"/>
@@ -32695,7 +32575,7 @@
             <w:r>
               <w:t xml:space="preserve"> </w:t>
             </w:r>
-            <w:hyperlink r:id="rId271">
+            <w:hyperlink r:id="rId272">
               <w:r>
                 <w:rPr>
                   <w:rStyle w:val="Hyperlink"/>
@@ -32780,8 +32660,8 @@
         <w:t xml:space="preserve">Other helpful commands are listed below.</w:t>
       </w:r>
     </w:p>
-    <w:bookmarkEnd w:id="272"/>
-    <w:bookmarkStart w:id="273" w:name="commonly-used-git-commands"/>
+    <w:bookmarkEnd w:id="273"/>
+    <w:bookmarkStart w:id="274" w:name="commonly-used-git-commands"/>
     <w:p>
       <w:pPr>
         <w:pStyle w:val="Heading2"/>
@@ -33417,8 +33297,8 @@
         </w:tc>
       </w:tr>
     </w:tbl>
-    <w:bookmarkEnd w:id="273"/>
-    <w:bookmarkStart w:id="274" w:name="how-often-should-i-commit"/>
+    <w:bookmarkEnd w:id="274"/>
+    <w:bookmarkStart w:id="275" w:name="how-often-should-i-commit"/>
     <w:p>
       <w:pPr>
         <w:pStyle w:val="Heading2"/>
@@ -33435,8 +33315,8 @@
         <w:t xml:space="preserve">It is good practice to commit every 15 minutes, or every time you make a significant change. It is better to commit more rather than less.</w:t>
       </w:r>
     </w:p>
-    <w:bookmarkEnd w:id="274"/>
-    <w:bookmarkStart w:id="278" w:name="repeated-amend-workflow"/>
+    <w:bookmarkEnd w:id="275"/>
+    <w:bookmarkStart w:id="279" w:name="repeated-amend-workflow"/>
     <w:p>
       <w:pPr>
         <w:pStyle w:val="Heading2"/>
@@ -33481,7 +33361,7 @@
         <w:t xml:space="preserve">pattern lets you build up a polished commit gradually.</w:t>
       </w:r>
     </w:p>
-    <w:bookmarkStart w:id="275" w:name="basic-workflow"/>
+    <w:bookmarkStart w:id="276" w:name="basic-workflow"/>
     <w:p>
       <w:pPr>
         <w:pStyle w:val="Heading3"/>
@@ -33639,8 +33519,8 @@
         <w:t xml:space="preserve">checkbox when committing.</w:t>
       </w:r>
     </w:p>
-    <w:bookmarkEnd w:id="275"/>
-    <w:bookmarkStart w:id="277" w:name="key-points"/>
+    <w:bookmarkEnd w:id="276"/>
+    <w:bookmarkStart w:id="278" w:name="key-points"/>
     <w:p>
       <w:pPr>
         <w:pStyle w:val="Heading3"/>
@@ -33734,7 +33614,7 @@
       <w:r>
         <w:t xml:space="preserve"> </w:t>
       </w:r>
-      <w:hyperlink r:id="rId276">
+      <w:hyperlink r:id="rId277">
         <w:r>
           <w:rPr>
             <w:rStyle w:val="Hyperlink"/>
@@ -33749,9 +33629,9 @@
         <w:t xml:space="preserve">in Happy Git with R.</w:t>
       </w:r>
     </w:p>
-    <w:bookmarkEnd w:id="277"/>
     <w:bookmarkEnd w:id="278"/>
-    <w:bookmarkStart w:id="281" w:name="what-should-be-pushed-to-github"/>
+    <w:bookmarkEnd w:id="279"/>
+    <w:bookmarkStart w:id="282" w:name="what-should-be-pushed-to-github"/>
     <w:p>
       <w:pPr>
         <w:pStyle w:val="Heading2"/>
@@ -33808,7 +33688,7 @@
       <w:r>
         <w:t xml:space="preserve"> </w:t>
       </w:r>
-      <w:hyperlink r:id="rId279">
+      <w:hyperlink r:id="rId280">
         <w:r>
           <w:rPr>
             <w:rStyle w:val="Hyperlink"/>
@@ -33825,7 +33705,7 @@
       <w:r>
         <w:t xml:space="preserve"> </w:t>
       </w:r>
-      <w:hyperlink r:id="rId280">
+      <w:hyperlink r:id="rId281">
         <w:r>
           <w:rPr>
             <w:rStyle w:val="Hyperlink"/>
@@ -33838,13 +33718,15 @@
       </w:r>
     </w:p>
     <w:p>
-      <w:r>
-        <w:br w:type="page"/>
-      </w:r>
-    </w:p>
-    <w:bookmarkEnd w:id="281"/>
+      <w:ins w:id="1712" w:author="PR Preview" w:date="2024-01-01T00:00:00Z">
+        <w:r>
+          <w:br w:type="page"/>
+        </w:r>
+      </w:ins>
+    </w:p>
     <w:bookmarkEnd w:id="282"/>
-    <w:bookmarkStart w:id="301" w:name="sec-unix"/>
+    <w:bookmarkEnd w:id="283"/>
+    <w:bookmarkStart w:id="302" w:name="sec-unix"/>
     <w:p>
       <w:pPr>
         <w:pStyle w:val="Heading1"/>
@@ -33863,7 +33745,7 @@
       <w:r>
         <w:t xml:space="preserve"> </w:t>
       </w:r>
-      <w:hyperlink r:id="rId283">
+      <w:hyperlink r:id="rId284">
         <w:r>
           <w:rPr>
             <w:rStyle w:val="Hyperlink"/>
@@ -33916,7 +33798,7 @@
         <w:t xml:space="preserve">To use git and push to github</w:t>
       </w:r>
     </w:p>
-    <w:bookmarkStart w:id="287" w:name="basics-1"/>
+    <w:bookmarkStart w:id="288" w:name="basics-1"/>
     <w:p>
       <w:pPr>
         <w:pStyle w:val="Heading2"/>
@@ -34011,18 +33893,18 @@
           <wp:inline>
             <wp:extent cx="5334000" cy="3380267"/>
             <wp:effectExtent b="0" l="0" r="0" t="0"/>
-            <wp:docPr descr="Here is our example desktop." title="" id="285" name="Picture"/>
+            <wp:docPr descr="Here is our example desktop." title="" id="286" name="Picture"/>
             <a:graphic>
               <a:graphicData uri="http://schemas.openxmlformats.org/drawingml/2006/picture">
                 <pic:pic>
                   <pic:nvPicPr>
-                    <pic:cNvPr descr="assets/images/ex-desktop.jpg" id="286" name="Picture"/>
+                    <pic:cNvPr descr="assets/images/ex-desktop.jpg" id="287" name="Picture"/>
                     <pic:cNvPicPr>
                       <a:picLocks noChangeArrowheads="1" noChangeAspect="1"/>
                     </pic:cNvPicPr>
                   </pic:nvPicPr>
                   <pic:blipFill>
-                    <a:blip r:embed="rId284"/>
+                    <a:blip r:embed="rId285"/>
                     <a:stretch>
                       <a:fillRect/>
                     </a:stretch>
@@ -34057,8 +33939,8 @@
         <w:t xml:space="preserve">Here is our example desktop.</w:t>
       </w:r>
     </w:p>
-    <w:bookmarkEnd w:id="287"/>
-    <w:bookmarkStart w:id="291" w:name="syntax-for-both-macwindows"/>
+    <w:bookmarkEnd w:id="288"/>
+    <w:bookmarkStart w:id="292" w:name="syntax-for-both-macwindows"/>
     <w:p>
       <w:pPr>
         <w:pStyle w:val="Heading2"/>
@@ -34552,18 +34434,18 @@
           <wp:inline>
             <wp:extent cx="4488872" cy="8862646"/>
             <wp:effectExtent b="0" l="0" r="0" t="0"/>
-            <wp:docPr descr="Here is an example of what your terminal might look like after executing the commands in the order listed above." title="" id="289" name="Picture"/>
+            <wp:docPr descr="Here is an example of what your terminal might look like after executing the commands in the order listed above." title="" id="290" name="Picture"/>
             <a:graphic>
               <a:graphicData uri="http://schemas.openxmlformats.org/drawingml/2006/picture">
                 <pic:pic>
                   <pic:nvPicPr>
-                    <pic:cNvPr descr="assets/images/ex-terminal.PNG" id="290" name="Picture"/>
+                    <pic:cNvPr descr="assets/images/ex-terminal.PNG" id="291" name="Picture"/>
                     <pic:cNvPicPr>
                       <a:picLocks noChangeArrowheads="1" noChangeAspect="1"/>
                     </pic:cNvPicPr>
                   </pic:nvPicPr>
                   <pic:blipFill>
-                    <a:blip r:embed="rId288"/>
+                    <a:blip r:embed="rId289"/>
                     <a:stretch>
                       <a:fillRect/>
                     </a:stretch>
@@ -34598,8 +34480,8 @@
         <w:t xml:space="preserve">Here is an example of what your terminal might look like after executing the commands in the order listed above.</w:t>
       </w:r>
     </w:p>
-    <w:bookmarkEnd w:id="291"/>
-    <w:bookmarkStart w:id="292" w:name="running-bash-scripts"/>
+    <w:bookmarkEnd w:id="292"/>
+    <w:bookmarkStart w:id="293" w:name="running-bash-scripts"/>
     <w:p>
       <w:pPr>
         <w:pStyle w:val="Heading2"/>
@@ -34794,8 +34676,8 @@
         </w:tc>
       </w:tr>
     </w:tbl>
-    <w:bookmarkEnd w:id="292"/>
-    <w:bookmarkStart w:id="295" w:name="running-rscripts-in-windows"/>
+    <w:bookmarkEnd w:id="293"/>
+    <w:bookmarkStart w:id="296" w:name="running-rscripts-in-windows"/>
     <w:p>
       <w:pPr>
         <w:pStyle w:val="Heading2"/>
@@ -34875,7 +34757,7 @@
       <w:r>
         <w:t xml:space="preserve"> </w:t>
       </w:r>
-      <w:hyperlink r:id="rId293">
+      <w:hyperlink r:id="rId294">
         <w:r>
           <w:rPr>
             <w:rStyle w:val="Hyperlink"/>
@@ -34956,7 +34838,7 @@
         <w:t xml:space="preserve">Rscript -e “source(‘C:/path/to/script/some_code.R’)”</w:t>
       </w:r>
     </w:p>
-    <w:bookmarkStart w:id="294" w:name="common-mistakes"/>
+    <w:bookmarkStart w:id="295" w:name="common-mistakes"/>
     <w:p>
       <w:pPr>
         <w:pStyle w:val="Heading3"/>
@@ -35043,9 +34925,9 @@
         <w:t xml:space="preserve">.</w:t>
       </w:r>
     </w:p>
-    <w:bookmarkEnd w:id="294"/>
     <w:bookmarkEnd w:id="295"/>
-    <w:bookmarkStart w:id="296" w:name="checking-tasks-and-killing-jobs"/>
+    <w:bookmarkEnd w:id="296"/>
+    <w:bookmarkStart w:id="297" w:name="checking-tasks-and-killing-jobs"/>
     <w:p>
       <w:pPr>
         <w:pStyle w:val="Heading2"/>
@@ -35420,8 +35302,8 @@
         <w:t xml:space="preserve">To kill a task in Windows, you can also go to Task Manager &gt; More details &gt; Select your desired app &gt; Click on End Task.</w:t>
       </w:r>
     </w:p>
-    <w:bookmarkEnd w:id="296"/>
-    <w:bookmarkStart w:id="300" w:name="running-big-jobs"/>
+    <w:bookmarkEnd w:id="297"/>
+    <w:bookmarkStart w:id="301" w:name="running-big-jobs"/>
     <w:p>
       <w:pPr>
         <w:pStyle w:val="Heading2"/>
@@ -35611,7 +35493,7 @@
       <w:r>
         <w:t xml:space="preserve"> </w:t>
       </w:r>
-      <w:hyperlink r:id="rId297">
+      <w:hyperlink r:id="rId298">
         <w:r>
           <w:rPr>
             <w:rStyle w:val="Hyperlink"/>
@@ -35934,7 +35816,7 @@
         <w:t xml:space="preserve">below.</w:t>
       </w:r>
     </w:p>
-    <w:bookmarkStart w:id="298" w:name="example-code-for-runfilesavelogs"/>
+    <w:bookmarkStart w:id="299" w:name="example-code-for-runfilesavelogs"/>
     <w:p>
       <w:pPr>
         <w:pStyle w:val="Heading3"/>
@@ -37526,8 +37408,8 @@
         <w:t xml:space="preserve"> filename)</w:t>
       </w:r>
     </w:p>
-    <w:bookmarkEnd w:id="298"/>
-    <w:bookmarkStart w:id="299" w:name="example-usage-for-runfilesavelogs"/>
+    <w:bookmarkEnd w:id="299"/>
+    <w:bookmarkStart w:id="300" w:name="example-usage-for-runfilesavelogs"/>
     <w:p>
       <w:pPr>
         <w:pStyle w:val="Heading3"/>
@@ -37805,14 +37687,16 @@
       </w:r>
     </w:p>
     <w:p>
-      <w:r>
-        <w:br w:type="page"/>
-      </w:r>
-    </w:p>
-    <w:bookmarkEnd w:id="299"/>
+      <w:ins w:id="1753" w:author="PR Preview" w:date="2024-01-01T00:00:00Z">
+        <w:r>
+          <w:br w:type="page"/>
+        </w:r>
+      </w:ins>
+    </w:p>
     <w:bookmarkEnd w:id="300"/>
     <w:bookmarkEnd w:id="301"/>
-    <w:bookmarkStart w:id="307" w:name="reproducible-environments"/>
+    <w:bookmarkEnd w:id="302"/>
+    <w:bookmarkStart w:id="308" w:name="reproducible-environments"/>
     <w:p>
       <w:pPr>
         <w:pStyle w:val="Heading1"/>
@@ -37831,7 +37715,7 @@
       <w:r>
         <w:t xml:space="preserve"> </w:t>
       </w:r>
-      <w:hyperlink r:id="rId302">
+      <w:hyperlink r:id="rId303">
         <w:r>
           <w:rPr>
             <w:rStyle w:val="Hyperlink"/>
@@ -37840,7 +37724,7 @@
         </w:r>
       </w:hyperlink>
     </w:p>
-    <w:bookmarkStart w:id="306" w:name="package-version-control-with-renv"/>
+    <w:bookmarkStart w:id="307" w:name="package-version-control-with-renv"/>
     <w:p>
       <w:pPr>
         <w:pStyle w:val="Heading2"/>
@@ -37849,7 +37733,7 @@
         <w:t xml:space="preserve">12.1 Package Version Control with renv</w:t>
       </w:r>
     </w:p>
-    <w:bookmarkStart w:id="303" w:name="introduction"/>
+    <w:bookmarkStart w:id="304" w:name="introduction"/>
     <w:p>
       <w:pPr>
         <w:pStyle w:val="Heading3"/>
@@ -37991,8 +37875,8 @@
         <w:t xml:space="preserve">package vignette.</w:t>
       </w:r>
     </w:p>
-    <w:bookmarkEnd w:id="303"/>
-    <w:bookmarkStart w:id="304" w:name="implementing-renv-in-projects"/>
+    <w:bookmarkEnd w:id="304"/>
+    <w:bookmarkStart w:id="305" w:name="implementing-renv-in-projects"/>
     <w:p>
       <w:pPr>
         <w:pStyle w:val="Heading3"/>
@@ -38236,8 +38120,8 @@
         <w:t xml:space="preserve">to the head of your config file, to make sure that all users that run your code are on the same package versions.</w:t>
       </w:r>
     </w:p>
-    <w:bookmarkEnd w:id="304"/>
-    <w:bookmarkStart w:id="305" w:name="using-projects-with-renv"/>
+    <w:bookmarkEnd w:id="305"/>
+    <w:bookmarkStart w:id="306" w:name="using-projects-with-renv"/>
     <w:p>
       <w:pPr>
         <w:pStyle w:val="Heading3"/>
@@ -38429,14 +38313,16 @@
       </w:r>
     </w:p>
     <w:p>
-      <w:r>
-        <w:br w:type="page"/>
-      </w:r>
-    </w:p>
-    <w:bookmarkEnd w:id="305"/>
+      <w:ins w:id="1782" w:author="PR Preview" w:date="2024-01-01T00:00:00Z">
+        <w:r>
+          <w:br w:type="page"/>
+        </w:r>
+      </w:ins>
+    </w:p>
     <w:bookmarkEnd w:id="306"/>
     <w:bookmarkEnd w:id="307"/>
-    <w:bookmarkStart w:id="322" w:name="code-publication"/>
+    <w:bookmarkEnd w:id="308"/>
+    <w:bookmarkStart w:id="323" w:name="code-publication"/>
     <w:p>
       <w:pPr>
         <w:pStyle w:val="Heading1"/>
@@ -38455,7 +38341,7 @@
       <w:r>
         <w:t xml:space="preserve"> </w:t>
       </w:r>
-      <w:hyperlink r:id="rId308">
+      <w:hyperlink r:id="rId309">
         <w:r>
           <w:rPr>
             <w:rStyle w:val="Hyperlink"/>
@@ -38464,7 +38350,7 @@
         </w:r>
       </w:hyperlink>
     </w:p>
-    <w:bookmarkStart w:id="309" w:name="checklist-overview"/>
+    <w:bookmarkStart w:id="310" w:name="checklist-overview"/>
     <w:p>
       <w:pPr>
         <w:pStyle w:val="Heading2"/>
@@ -38609,8 +38495,8 @@
         </w:r>
       </w:hyperlink>
     </w:p>
-    <w:bookmarkEnd w:id="309"/>
-    <w:bookmarkStart w:id="311" w:name="fill-out-file-headers"/>
+    <w:bookmarkEnd w:id="310"/>
+    <w:bookmarkStart w:id="312" w:name="fill-out-file-headers"/>
     <w:p>
       <w:pPr>
         <w:pStyle w:val="Heading2"/>
@@ -38629,7 +38515,7 @@
       <w:r>
         <w:t xml:space="preserve"> </w:t>
       </w:r>
-      <w:hyperlink r:id="rId310">
+      <w:hyperlink r:id="rId311">
         <w:r>
           <w:rPr>
             <w:rStyle w:val="Hyperlink"/>
@@ -38638,8 +38524,8 @@
         </w:r>
       </w:hyperlink>
     </w:p>
-    <w:bookmarkEnd w:id="311"/>
-    <w:bookmarkStart w:id="312" w:name="clean-up-comments"/>
+    <w:bookmarkEnd w:id="312"/>
+    <w:bookmarkStart w:id="313" w:name="clean-up-comments"/>
     <w:p>
       <w:pPr>
         <w:pStyle w:val="Heading2"/>
@@ -38656,8 +38542,8 @@
         <w:t xml:space="preserve">Make sure comments in the code are for code documentation purposes only. Do not leave comments to self in the final script files.</w:t>
       </w:r>
     </w:p>
-    <w:bookmarkEnd w:id="312"/>
-    <w:bookmarkStart w:id="314" w:name="document-functions"/>
+    <w:bookmarkEnd w:id="313"/>
+    <w:bookmarkStart w:id="315" w:name="document-functions"/>
     <w:p>
       <w:pPr>
         <w:pStyle w:val="Heading2"/>
@@ -38676,7 +38562,7 @@
       <w:r>
         <w:t xml:space="preserve"> </w:t>
       </w:r>
-      <w:hyperlink r:id="rId313">
+      <w:hyperlink r:id="rId314">
         <w:r>
           <w:rPr>
             <w:rStyle w:val="Hyperlink"/>
@@ -38685,8 +38571,8 @@
         </w:r>
       </w:hyperlink>
     </w:p>
-    <w:bookmarkEnd w:id="314"/>
-    <w:bookmarkStart w:id="315" w:name="remove-deprecated-filepaths"/>
+    <w:bookmarkEnd w:id="315"/>
+    <w:bookmarkStart w:id="316" w:name="remove-deprecated-filepaths"/>
     <w:p>
       <w:pPr>
         <w:pStyle w:val="Heading2"/>
@@ -38703,8 +38589,8 @@
         <w:t xml:space="preserve">All file paths should be defined in 0-config.R, and should be set relative to the project working directory. All absolute file paths from your local computer should be removed, and replaced with a relative path. If a third party were to re-run this analysis, if they need to download data from a separate source and change a filepath in the 0-config.R to match, make sure to specify in the README which line of 0-config.R needs to be substituted.</w:t>
       </w:r>
     </w:p>
-    <w:bookmarkEnd w:id="315"/>
-    <w:bookmarkStart w:id="317" w:name="ensure-project-runs-via-bash"/>
+    <w:bookmarkEnd w:id="316"/>
+    <w:bookmarkStart w:id="318" w:name="ensure-project-runs-via-bash"/>
     <w:p>
       <w:pPr>
         <w:pStyle w:val="Heading2"/>
@@ -38731,7 +38617,7 @@
       <w:r>
         <w:t xml:space="preserve"> </w:t>
       </w:r>
-      <w:hyperlink r:id="rId316">
+      <w:hyperlink r:id="rId317">
         <w:r>
           <w:rPr>
             <w:rStyle w:val="Hyperlink"/>
@@ -38740,8 +38626,8 @@
         </w:r>
       </w:hyperlink>
     </w:p>
-    <w:bookmarkEnd w:id="317"/>
-    <w:bookmarkStart w:id="318" w:name="complete-the-readme"/>
+    <w:bookmarkEnd w:id="318"/>
+    <w:bookmarkStart w:id="319" w:name="complete-the-readme"/>
     <w:p>
       <w:pPr>
         <w:pStyle w:val="Heading2"/>
@@ -39136,8 +39022,8 @@
         <w:t xml:space="preserve">When possible, also include a description of the RDS results that are generated, detailing what data sources were used, where the script lives that creates it, and what information the RDS results hold.</w:t>
       </w:r>
     </w:p>
-    <w:bookmarkEnd w:id="318"/>
-    <w:bookmarkStart w:id="319" w:name="clean-up-feature-branches"/>
+    <w:bookmarkEnd w:id="319"/>
+    <w:bookmarkStart w:id="320" w:name="clean-up-feature-branches"/>
     <w:p>
       <w:pPr>
         <w:pStyle w:val="Heading2"/>
@@ -39154,8 +39040,8 @@
         <w:t xml:space="preserve">In the remote repository on Github, all feature branches aside from master should be merged in and deleted. All outstanding PRs should be closed.</w:t>
       </w:r>
     </w:p>
-    <w:bookmarkEnd w:id="319"/>
-    <w:bookmarkStart w:id="321" w:name="create-github-release"/>
+    <w:bookmarkEnd w:id="320"/>
+    <w:bookmarkStart w:id="322" w:name="create-github-release"/>
     <w:p>
       <w:pPr>
         <w:pStyle w:val="Heading2"/>
@@ -39182,7 +39068,7 @@
       <w:r>
         <w:t xml:space="preserve"> </w:t>
       </w:r>
-      <w:hyperlink r:id="rId320">
+      <w:hyperlink r:id="rId321">
         <w:r>
           <w:rPr>
             <w:rStyle w:val="Hyperlink"/>
@@ -39192,13 +39078,15 @@
       </w:hyperlink>
     </w:p>
     <w:p>
-      <w:r>
-        <w:br w:type="page"/>
-      </w:r>
-    </w:p>
-    <w:bookmarkEnd w:id="321"/>
+      <w:ins w:id="1844" w:author="PR Preview" w:date="2024-01-01T00:00:00Z">
+        <w:r>
+          <w:br w:type="page"/>
+        </w:r>
+      </w:ins>
+    </w:p>
     <w:bookmarkEnd w:id="322"/>
-    <w:bookmarkStart w:id="343" w:name="data-publication"/>
+    <w:bookmarkEnd w:id="323"/>
+    <w:bookmarkStart w:id="344" w:name="data-publication"/>
     <w:p>
       <w:pPr>
         <w:pStyle w:val="Heading1"/>
@@ -39217,7 +39105,7 @@
       <w:r>
         <w:t xml:space="preserve"> </w:t>
       </w:r>
-      <w:hyperlink r:id="rId323">
+      <w:hyperlink r:id="rId324">
         <w:r>
           <w:rPr>
             <w:rStyle w:val="Hyperlink"/>
@@ -39226,7 +39114,7 @@
         </w:r>
       </w:hyperlink>
     </w:p>
-    <w:bookmarkStart w:id="326" w:name="overview"/>
+    <w:bookmarkStart w:id="327" w:name="overview"/>
     <w:p>
       <w:pPr>
         <w:pStyle w:val="Heading2"/>
@@ -39452,7 +39340,7 @@
       <w:r>
         <w:t xml:space="preserve">If the data are bigger, then maintaining them under version control in your git repository can be unwieldy. Instead, we recommend using another stable repository that has version control, such as the Open Science Framework (</w:t>
       </w:r>
-      <w:hyperlink r:id="rId324">
+      <w:hyperlink r:id="rId325">
         <w:r>
           <w:rPr>
             <w:rStyle w:val="Hyperlink"/>
@@ -39463,7 +39351,7 @@
       <w:r>
         <w:t xml:space="preserve">). For example, all of the data from the WASH Benefits trials (led by investigators at Berkeley, icddr,b, IPA-Kenya and others) are all stored through data components nested within in OSF projects: https://osf.io/tprw2/. Another good option is Dryad (</w:t>
       </w:r>
-      <w:hyperlink r:id="rId325">
+      <w:hyperlink r:id="rId326">
         <w:r>
           <w:rPr>
             <w:rStyle w:val="Hyperlink"/>
@@ -39527,8 +39415,8 @@
         <w:t xml:space="preserve">6. Go live</w:t>
       </w:r>
     </w:p>
-    <w:bookmarkEnd w:id="326"/>
-    <w:bookmarkStart w:id="330" w:name="removing-phi"/>
+    <w:bookmarkEnd w:id="327"/>
+    <w:bookmarkStart w:id="331" w:name="removing-phi"/>
     <w:p>
       <w:pPr>
         <w:pStyle w:val="Heading2"/>
@@ -39545,7 +39433,7 @@
         <w:t xml:space="preserve">Once the data is finalized for analysis, the first step is to strip it of Protected Health Information (PHI), or any other data that could be used to link back to specific participants, such as names, birth dates, or GPS coordinates at the village/neighborhood level or below. PHI includes, but is not limited to:</w:t>
       </w:r>
     </w:p>
-    <w:bookmarkStart w:id="327" w:name="personal-information"/>
+    <w:bookmarkStart w:id="328" w:name="personal-information"/>
     <w:p>
       <w:pPr>
         <w:pStyle w:val="Heading3"/>
@@ -39574,8 +39462,8 @@
         <w:t xml:space="preserve">- A combination of age, sex, and geographic location (below population 20,000) is considered identifiable</w:t>
       </w:r>
     </w:p>
-    <w:bookmarkEnd w:id="327"/>
-    <w:bookmarkStart w:id="328" w:name="dates"/>
+    <w:bookmarkEnd w:id="328"/>
+    <w:bookmarkStart w:id="329" w:name="dates"/>
     <w:p>
       <w:pPr>
         <w:pStyle w:val="Heading3"/>
@@ -39653,8 +39541,8 @@
         </w:pict>
       </w:r>
     </w:p>
-    <w:bookmarkEnd w:id="328"/>
-    <w:bookmarkStart w:id="329" w:name="geographic-information"/>
+    <w:bookmarkEnd w:id="329"/>
+    <w:bookmarkStart w:id="330" w:name="geographic-information"/>
     <w:p>
       <w:pPr>
         <w:pStyle w:val="Heading3"/>
@@ -39711,9 +39599,9 @@
         <w:t xml:space="preserve">For more examples of what constitutes PHI, please refer to this link: https://cphs.berkeley.edu/hipaa/hipaa18.html</w:t>
       </w:r>
     </w:p>
-    <w:bookmarkEnd w:id="329"/>
     <w:bookmarkEnd w:id="330"/>
-    <w:bookmarkStart w:id="334" w:name="create-public-ids"/>
+    <w:bookmarkEnd w:id="331"/>
+    <w:bookmarkStart w:id="335" w:name="create-public-ids"/>
     <w:p>
       <w:pPr>
         <w:pStyle w:val="Heading2"/>
@@ -39722,7 +39610,7 @@
         <w:t xml:space="preserve">14.3 Create public IDs</w:t>
       </w:r>
     </w:p>
-    <w:bookmarkStart w:id="331" w:name="rationale"/>
+    <w:bookmarkStart w:id="332" w:name="rationale"/>
     <w:p>
       <w:pPr>
         <w:pStyle w:val="Heading3"/>
@@ -39739,8 +39627,8 @@
         <w:t xml:space="preserve">The UC Davis IRB requires that public datasets not include the original study IDs to identify participants or other units in the study (such as village IDs). The reason is that those IDs are linked in our private datasets to PHI. By creating a new set of public IDs, the public dataset is one step further removed from the potential to link to PHI.</w:t>
       </w:r>
     </w:p>
-    <w:bookmarkEnd w:id="331"/>
-    <w:bookmarkStart w:id="332" w:name="X91487d910db01b024f2469582e46c6c56caa238"/>
+    <w:bookmarkEnd w:id="332"/>
+    <w:bookmarkStart w:id="333" w:name="X91487d910db01b024f2469582e46c6c56caa238"/>
     <w:p>
       <w:pPr>
         <w:pStyle w:val="Heading3"/>
@@ -39892,8 +39780,8 @@
         </w:pict>
       </w:r>
     </w:p>
-    <w:bookmarkEnd w:id="332"/>
-    <w:bookmarkStart w:id="333" w:name="example-scripts"/>
+    <w:bookmarkEnd w:id="333"/>
+    <w:bookmarkStart w:id="334" w:name="example-scripts"/>
     <w:p>
       <w:pPr>
         <w:pStyle w:val="Heading3"/>
@@ -40017,9 +39905,9 @@
         <w:t xml:space="preserve">The example workflow is accessible via GitHub: https://github.com/proctor-ucsf/dcc-handbook/tree/master/templates/making-data-public</w:t>
       </w:r>
     </w:p>
-    <w:bookmarkEnd w:id="333"/>
     <w:bookmarkEnd w:id="334"/>
-    <w:bookmarkStart w:id="338" w:name="create-a-data-repository"/>
+    <w:bookmarkEnd w:id="335"/>
+    <w:bookmarkStart w:id="339" w:name="create-a-data-repository"/>
     <w:p>
       <w:pPr>
         <w:pStyle w:val="Heading2"/>
@@ -40038,7 +39926,7 @@
       <w:r>
         <w:t xml:space="preserve"> </w:t>
       </w:r>
-      <w:hyperlink r:id="rId335">
+      <w:hyperlink r:id="rId336">
         <w:r>
           <w:rPr>
             <w:rStyle w:val="Hyperlink"/>
@@ -40086,7 +39974,7 @@
         <w:t xml:space="preserve">at the end (depending on the file format for the codebook). One nice option is the R codebook package, which also generates JSON output that is machine-readable.</w:t>
       </w:r>
     </w:p>
-    <w:bookmarkStart w:id="337" w:name="X659912a983e12070198566d6758f84b7c139c71"/>
+    <w:bookmarkStart w:id="338" w:name="X659912a983e12070198566d6758f84b7c139c71"/>
     <w:p>
       <w:pPr>
         <w:pStyle w:val="Heading3"/>
@@ -40157,7 +40045,7 @@
       <w:r>
         <w:t xml:space="preserve"> </w:t>
       </w:r>
-      <w:hyperlink r:id="rId336">
+      <w:hyperlink r:id="rId337">
         <w:r>
           <w:rPr>
             <w:rStyle w:val="Hyperlink"/>
@@ -40178,9 +40066,9 @@
         <w:t xml:space="preserve">Optional: Complete the software checklist and system requirement guide for the analysis to guide others. Include it on the GitHub README for the project: https://github.com/proctor-ucsf/mordor-antibody</w:t>
       </w:r>
     </w:p>
-    <w:bookmarkEnd w:id="337"/>
     <w:bookmarkEnd w:id="338"/>
-    <w:bookmarkStart w:id="339" w:name="edit-and-test-analysis-scripts"/>
+    <w:bookmarkEnd w:id="339"/>
+    <w:bookmarkStart w:id="340" w:name="edit-and-test-analysis-scripts"/>
     <w:p>
       <w:pPr>
         <w:pStyle w:val="Heading2"/>
@@ -40215,8 +40103,8 @@
         <w:t xml:space="preserve">, when reading in the public data. Re-run all the analysis scripts to ensure that they still work with the public version of the dataset.</w:t>
       </w:r>
     </w:p>
-    <w:bookmarkEnd w:id="339"/>
-    <w:bookmarkStart w:id="340" w:name="X9e5a2e412be73507d832915a5b2807bcc43a531"/>
+    <w:bookmarkEnd w:id="340"/>
+    <w:bookmarkStart w:id="341" w:name="X9e5a2e412be73507d832915a5b2807bcc43a531"/>
     <w:p>
       <w:pPr>
         <w:pStyle w:val="Heading2"/>
@@ -40349,8 +40237,8 @@
         <w:t xml:space="preserve">Once a public GitHub page exists, you can create a new component on an OSF project (step 3, above) and link it to the public version of the GitHub repo.</w:t>
       </w:r>
     </w:p>
-    <w:bookmarkEnd w:id="340"/>
-    <w:bookmarkStart w:id="342" w:name="go-live"/>
+    <w:bookmarkEnd w:id="341"/>
+    <w:bookmarkStart w:id="343" w:name="go-live"/>
     <w:p>
       <w:pPr>
         <w:pStyle w:val="Heading2"/>
@@ -40419,7 +40307,7 @@
       <w:r>
         <w:t xml:space="preserve"> </w:t>
       </w:r>
-      <w:hyperlink r:id="rId341">
+      <w:hyperlink r:id="rId342">
         <w:r>
           <w:rPr>
             <w:rStyle w:val="Hyperlink"/>
@@ -40429,13 +40317,15 @@
       </w:hyperlink>
     </w:p>
     <w:p>
-      <w:r>
-        <w:br w:type="page"/>
-      </w:r>
-    </w:p>
-    <w:bookmarkEnd w:id="342"/>
+      <w:ins w:id="1910" w:author="PR Preview" w:date="2024-01-01T00:00:00Z">
+        <w:r>
+          <w:br w:type="page"/>
+        </w:r>
+      </w:ins>
+    </w:p>
     <w:bookmarkEnd w:id="343"/>
-    <w:bookmarkStart w:id="364" w:name="sec-slurm"/>
+    <w:bookmarkEnd w:id="344"/>
+    <w:bookmarkStart w:id="365" w:name="sec-slurm"/>
     <w:p>
       <w:pPr>
         <w:pStyle w:val="Heading1"/>
@@ -40454,7 +40344,7 @@
       <w:r>
         <w:t xml:space="preserve"> </w:t>
       </w:r>
-      <w:hyperlink r:id="rId344">
+      <w:hyperlink r:id="rId345">
         <w:r>
           <w:rPr>
             <w:rStyle w:val="Hyperlink"/>
@@ -40471,7 +40361,7 @@
         <w:t xml:space="preserve">When you need to run a script that requires a large amount of RAM, large files, or that uses parallelization, UC Davis provides several high-performance computing (HPC) resources.</w:t>
       </w:r>
     </w:p>
-    <w:bookmarkStart w:id="348" w:name="uc-davis-computing-resources"/>
+    <w:bookmarkStart w:id="349" w:name="uc-davis-computing-resources"/>
     <w:p>
       <w:pPr>
         <w:pStyle w:val="Heading2"/>
@@ -40480,7 +40370,7 @@
         <w:t xml:space="preserve">15.1 UC Davis Computing Resources</w:t>
       </w:r>
     </w:p>
-    <w:bookmarkStart w:id="347" w:name="available-resources"/>
+    <w:bookmarkStart w:id="348" w:name="available-resources"/>
     <w:p>
       <w:pPr>
         <w:pStyle w:val="Heading3"/>
@@ -40522,7 +40412,7 @@
       <w:r>
         <w:t xml:space="preserve">(</w:t>
       </w:r>
-      <w:hyperlink r:id="rId345">
+      <w:hyperlink r:id="rId346">
         <w:r>
           <w:rPr>
             <w:rStyle w:val="Hyperlink"/>
@@ -40606,7 +40496,7 @@
       <w:r>
         <w:t xml:space="preserve"> </w:t>
       </w:r>
-      <w:hyperlink r:id="rId346">
+      <w:hyperlink r:id="rId347">
         <w:r>
           <w:rPr>
             <w:rStyle w:val="Hyperlink"/>
@@ -40644,9 +40534,9 @@
         <w:t xml:space="preserve">- Setting up your computing environment</w:t>
       </w:r>
     </w:p>
-    <w:bookmarkEnd w:id="347"/>
     <w:bookmarkEnd w:id="348"/>
-    <w:bookmarkStart w:id="350" w:name="getting-started-with-slurm-clusters"/>
+    <w:bookmarkEnd w:id="349"/>
+    <w:bookmarkStart w:id="351" w:name="getting-started-with-slurm-clusters"/>
     <w:p>
       <w:pPr>
         <w:pStyle w:val="Heading2"/>
@@ -40788,7 +40678,7 @@
         <w:t xml:space="preserve"> clone https://github.com/jadebc/covid19-infections.git</w:t>
       </w:r>
     </w:p>
-    <w:bookmarkStart w:id="349" w:name="one-time-system-set-up"/>
+    <w:bookmarkStart w:id="350" w:name="one-time-system-set-up"/>
     <w:p>
       <w:pPr>
         <w:pStyle w:val="Heading3"/>
@@ -41705,9 +41595,9 @@
         <w:t xml:space="preserve">)</w:t>
       </w:r>
     </w:p>
-    <w:bookmarkEnd w:id="349"/>
     <w:bookmarkEnd w:id="350"/>
-    <w:bookmarkStart w:id="351" w:name="moving-files-to-the-cluster"/>
+    <w:bookmarkEnd w:id="351"/>
+    <w:bookmarkStart w:id="352" w:name="moving-files-to-the-cluster"/>
     <w:p>
       <w:pPr>
         <w:pStyle w:val="Heading2"/>
@@ -41756,7 +41646,7 @@
       <w:r>
         <w:t xml:space="preserve"> </w:t>
       </w:r>
-      <w:hyperlink r:id="rId345">
+      <w:hyperlink r:id="rId346">
         <w:r>
           <w:rPr>
             <w:rStyle w:val="Hyperlink"/>
@@ -41953,8 +41843,8 @@
         <w:t xml:space="preserve"> USERNAME@shiva.ucdavis.edu:/scratch/group/GROUPNAME/</w:t>
       </w:r>
     </w:p>
-    <w:bookmarkEnd w:id="351"/>
-    <w:bookmarkStart w:id="352" w:name="installing-packages-on-the-cluster"/>
+    <w:bookmarkEnd w:id="352"/>
+    <w:bookmarkStart w:id="353" w:name="installing-packages-on-the-cluster"/>
     <w:p>
       <w:pPr>
         <w:pStyle w:val="Heading2"/>
@@ -42466,7 +42356,7 @@
       <w:r>
         <w:t xml:space="preserve"> </w:t>
       </w:r>
-      <w:hyperlink r:id="rId345">
+      <w:hyperlink r:id="rId346">
         <w:r>
           <w:rPr>
             <w:rStyle w:val="Hyperlink"/>
@@ -42481,8 +42371,8 @@
         <w:t xml:space="preserve">for support information.</w:t>
       </w:r>
     </w:p>
-    <w:bookmarkEnd w:id="352"/>
-    <w:bookmarkStart w:id="356" w:name="testing-your-code"/>
+    <w:bookmarkEnd w:id="353"/>
+    <w:bookmarkStart w:id="357" w:name="testing-your-code"/>
     <w:p>
       <w:pPr>
         <w:pStyle w:val="Heading2"/>
@@ -42499,7 +42389,7 @@
         <w:t xml:space="preserve">Both of the following ways to test code on a cluster are recommended for making small changes, such as editing file paths and making sure the packages and source files load. You should write and test the functionality of your script locally, only testing on the cluster once major bugs are out.</w:t>
       </w:r>
     </w:p>
-    <w:bookmarkStart w:id="353" w:name="the-command-line"/>
+    <w:bookmarkStart w:id="354" w:name="the-command-line"/>
     <w:p>
       <w:pPr>
         <w:pStyle w:val="Heading3"/>
@@ -42639,8 +42529,8 @@
         <w:t xml:space="preserve">*Note: for collaboration purposes, it’s best for everyone to work with one version of R. Check what version is being used for the project you are working on. Some packages only work with some versions of R, so it’s best to keep it consistent.</w:t>
       </w:r>
     </w:p>
-    <w:bookmarkEnd w:id="353"/>
-    <w:bookmarkStart w:id="354" w:name="rstudio-server"/>
+    <w:bookmarkEnd w:id="354"/>
+    <w:bookmarkStart w:id="355" w:name="rstudio-server"/>
     <w:p>
       <w:pPr>
         <w:pStyle w:val="Heading3"/>
@@ -42673,8 +42563,8 @@
         <w:t xml:space="preserve">When using RStudio Server, you can test your code interactively. However, do NOT use the RStudio Server’s Terminal to install packages and configure your environment for SLURM-based clusters, as you will likely need to re-do it for every session/project. For SLURM clusters, use the command line approach described earlier.</w:t>
       </w:r>
     </w:p>
-    <w:bookmarkEnd w:id="354"/>
-    <w:bookmarkStart w:id="355" w:name="filepaths-configuration-on-the-cluster"/>
+    <w:bookmarkEnd w:id="355"/>
+    <w:bookmarkStart w:id="356" w:name="filepaths-configuration-on-the-cluster"/>
     <w:p>
       <w:pPr>
         <w:pStyle w:val="Heading3"/>
@@ -42963,9 +42853,9 @@
         <w:t xml:space="preserve">}</w:t>
       </w:r>
     </w:p>
-    <w:bookmarkEnd w:id="355"/>
     <w:bookmarkEnd w:id="356"/>
-    <w:bookmarkStart w:id="361" w:name="storage-group-storage-access"/>
+    <w:bookmarkEnd w:id="357"/>
+    <w:bookmarkStart w:id="362" w:name="storage-group-storage-access"/>
     <w:p>
       <w:pPr>
         <w:pStyle w:val="Heading2"/>
@@ -42974,7 +42864,7 @@
         <w:t xml:space="preserve">15.6 Storage &amp; group storage access</w:t>
       </w:r>
     </w:p>
-    <w:bookmarkStart w:id="357" w:name="individual-storage"/>
+    <w:bookmarkStart w:id="358" w:name="individual-storage"/>
     <w:p>
       <w:pPr>
         <w:pStyle w:val="Heading3"/>
@@ -43196,7 +43086,7 @@
       <w:r>
         <w:t xml:space="preserve"> </w:t>
       </w:r>
-      <w:hyperlink r:id="rId345">
+      <w:hyperlink r:id="rId346">
         <w:r>
           <w:rPr>
             <w:rStyle w:val="Hyperlink"/>
@@ -43211,8 +43101,8 @@
         <w:t xml:space="preserve">for specific storage options and quotas.</w:t>
       </w:r>
     </w:p>
-    <w:bookmarkEnd w:id="357"/>
-    <w:bookmarkStart w:id="358" w:name="group-storage"/>
+    <w:bookmarkEnd w:id="358"/>
+    <w:bookmarkStart w:id="359" w:name="group-storage"/>
     <w:p>
       <w:pPr>
         <w:pStyle w:val="Heading3"/>
@@ -43356,8 +43246,8 @@
         <w:t xml:space="preserve">to see if you have permission to add files to group directories. Read the next section to ensure any directories you create have the right permissions.</w:t>
       </w:r>
     </w:p>
-    <w:bookmarkEnd w:id="358"/>
-    <w:bookmarkStart w:id="360" w:name="folder-permissions"/>
+    <w:bookmarkEnd w:id="359"/>
+    <w:bookmarkStart w:id="361" w:name="folder-permissions"/>
     <w:p>
       <w:pPr>
         <w:pStyle w:val="Heading3"/>
@@ -43467,7 +43357,7 @@
       <w:r>
         <w:t xml:space="preserve"> </w:t>
       </w:r>
-      <w:hyperlink r:id="rId359">
+      <w:hyperlink r:id="rId360">
         <w:r>
           <w:rPr>
             <w:rStyle w:val="Hyperlink"/>
@@ -43499,9 +43389,9 @@
         <w:t xml:space="preserve"> ugo+rwx FOLDER_NAME</w:t>
       </w:r>
     </w:p>
-    <w:bookmarkEnd w:id="360"/>
     <w:bookmarkEnd w:id="361"/>
-    <w:bookmarkStart w:id="363" w:name="running-big-jobs-1"/>
+    <w:bookmarkEnd w:id="362"/>
+    <w:bookmarkStart w:id="364" w:name="running-big-jobs-1"/>
     <w:p>
       <w:pPr>
         <w:pStyle w:val="Heading2"/>
@@ -43535,7 +43425,7 @@
       <w:r>
         <w:t xml:space="preserve"> </w:t>
       </w:r>
-      <w:hyperlink r:id="rId362">
+      <w:hyperlink r:id="rId363">
         <w:r>
           <w:rPr>
             <w:rStyle w:val="Hyperlink"/>
@@ -44094,13 +43984,15 @@
       </w:r>
     </w:p>
     <w:p>
-      <w:r>
-        <w:br w:type="page"/>
-      </w:r>
-    </w:p>
-    <w:bookmarkEnd w:id="363"/>
+      <w:ins w:id="1999" w:author="PR Preview" w:date="2024-01-01T00:00:00Z">
+        <w:r>
+          <w:br w:type="page"/>
+        </w:r>
+      </w:ins>
+    </w:p>
     <w:bookmarkEnd w:id="364"/>
-    <w:bookmarkStart w:id="401" w:name="working-with-ai"/>
+    <w:bookmarkEnd w:id="365"/>
+    <w:bookmarkStart w:id="402" w:name="working-with-ai"/>
     <w:p>
       <w:pPr>
         <w:pStyle w:val="Heading1"/>
@@ -44113,7 +44005,7 @@
       <w:pPr>
         <w:pStyle w:val="FirstParagraph"/>
       </w:pPr>
-      <w:hyperlink r:id="rId365">
+      <w:hyperlink r:id="rId366">
         <w:r>
           <w:rPr>
             <w:rStyle w:val="Hyperlink"/>
@@ -44140,7 +44032,7 @@
         <w:t xml:space="preserve">Lab members who use AI tools must adhere to the following guidelines:</w:t>
       </w:r>
     </w:p>
-    <w:bookmarkStart w:id="366" w:name="responsibility-for-validation"/>
+    <w:bookmarkStart w:id="367" w:name="responsibility-for-validation"/>
     <w:p>
       <w:pPr>
         <w:pStyle w:val="Heading2"/>
@@ -44271,8 +44163,8 @@
         <w:t xml:space="preserve">take the time to learn or ask a colleague for help.</w:t>
       </w:r>
     </w:p>
-    <w:bookmarkEnd w:id="366"/>
-    <w:bookmarkStart w:id="367" w:name="disclosure-of-ai-use"/>
+    <w:bookmarkEnd w:id="367"/>
+    <w:bookmarkStart w:id="368" w:name="disclosure-of-ai-use"/>
     <w:p>
       <w:pPr>
         <w:pStyle w:val="Heading2"/>
@@ -44381,8 +44273,8 @@
         <w:t xml:space="preserve"># and has been reviewed and tested to ensure correctness</w:t>
       </w:r>
     </w:p>
-    <w:bookmarkEnd w:id="367"/>
-    <w:bookmarkStart w:id="368" w:name="attribution-of-sources"/>
+    <w:bookmarkEnd w:id="368"/>
+    <w:bookmarkStart w:id="369" w:name="attribution-of-sources"/>
     <w:p>
       <w:pPr>
         <w:pStyle w:val="Heading2"/>
@@ -44527,8 +44419,8 @@
         <w:t xml:space="preserve">rather than simply asking it to summarize information on a topic.</w:t>
       </w:r>
     </w:p>
-    <w:bookmarkEnd w:id="368"/>
-    <w:bookmarkStart w:id="400" w:name="coding-agents"/>
+    <w:bookmarkEnd w:id="369"/>
+    <w:bookmarkStart w:id="401" w:name="coding-agents"/>
     <w:p>
       <w:pPr>
         <w:pStyle w:val="Heading2"/>
@@ -44547,7 +44439,7 @@
       <w:r>
         <w:t xml:space="preserve"> </w:t>
       </w:r>
-      <w:hyperlink r:id="rId369">
+      <w:hyperlink r:id="rId370">
         <w:r>
           <w:rPr>
             <w:rStyle w:val="Hyperlink"/>
@@ -44563,7 +44455,7 @@
       <w:r>
         <w:t xml:space="preserve">(</w:t>
       </w:r>
-      <w:hyperlink r:id="rId370">
+      <w:hyperlink r:id="rId371">
         <w:r>
           <w:rPr>
             <w:rStyle w:val="Hyperlink"/>
@@ -44584,7 +44476,7 @@
         <w:t xml:space="preserve">for AI-assisted coding.</w:t>
       </w:r>
     </w:p>
-    <w:bookmarkStart w:id="380" w:name="how-to-work-with-coding-agents"/>
+    <w:bookmarkStart w:id="381" w:name="how-to-work-with-coding-agents"/>
     <w:p>
       <w:pPr>
         <w:pStyle w:val="Heading3"/>
@@ -44601,7 +44493,7 @@
         <w:t xml:space="preserve">GitHub Copilot coding agents can be used in several ways to automate development tasks:</w:t>
       </w:r>
     </w:p>
-    <w:bookmarkStart w:id="371" w:name="assigning-issues-to-copilot"/>
+    <w:bookmarkStart w:id="372" w:name="assigning-issues-to-copilot"/>
     <w:p>
       <w:pPr>
         <w:pStyle w:val="Heading4"/>
@@ -44717,8 +44609,8 @@
         <w:t xml:space="preserve">Delegate tasks to Copilot directly from the chat interface in supported editors</w:t>
       </w:r>
     </w:p>
-    <w:bookmarkEnd w:id="371"/>
-    <w:bookmarkStart w:id="372" w:name="the-agent-workflow"/>
+    <w:bookmarkEnd w:id="372"/>
+    <w:bookmarkStart w:id="373" w:name="the-agent-workflow"/>
     <w:p>
       <w:pPr>
         <w:pStyle w:val="Heading4"/>
@@ -44915,8 +44807,8 @@
         <w:t xml:space="preserve">the agent will iterate based on your feedback</w:t>
       </w:r>
     </w:p>
-    <w:bookmarkEnd w:id="372"/>
-    <w:bookmarkStart w:id="375" w:name="example-this-document"/>
+    <w:bookmarkEnd w:id="373"/>
+    <w:bookmarkStart w:id="376" w:name="example-this-document"/>
     <w:p>
       <w:pPr>
         <w:pStyle w:val="Heading4"/>
@@ -44953,7 +44845,7 @@
       <w:r>
         <w:t xml:space="preserve"> </w:t>
       </w:r>
-      <w:hyperlink r:id="rId373">
+      <w:hyperlink r:id="rId374">
         <w:r>
           <w:rPr>
             <w:rStyle w:val="Hyperlink"/>
@@ -45051,7 +44943,7 @@
       <w:r>
         <w:t xml:space="preserve"> </w:t>
       </w:r>
-      <w:hyperlink r:id="rId374">
+      <w:hyperlink r:id="rId375">
         <w:r>
           <w:rPr>
             <w:rStyle w:val="Hyperlink"/>
@@ -45140,8 +45032,8 @@
         <w:t xml:space="preserve">This demonstrates the full lifecycle of working with a coding agent on a real documentation task.</w:t>
       </w:r>
     </w:p>
-    <w:bookmarkEnd w:id="375"/>
-    <w:bookmarkStart w:id="376" w:name="collaborating-with-coding-agents"/>
+    <w:bookmarkEnd w:id="376"/>
+    <w:bookmarkStart w:id="377" w:name="collaborating-with-coding-agents"/>
     <w:p>
       <w:pPr>
         <w:pStyle w:val="Heading4"/>
@@ -45314,8 +45206,8 @@
         <w:t xml:space="preserve">Then assign new work to the agent for the next iteration.</w:t>
       </w:r>
     </w:p>
-    <w:bookmarkEnd w:id="376"/>
-    <w:bookmarkStart w:id="377" w:name="directly-prompting-for-pull-requests"/>
+    <w:bookmarkEnd w:id="377"/>
+    <w:bookmarkStart w:id="378" w:name="directly-prompting-for-pull-requests"/>
     <w:p>
       <w:pPr>
         <w:pStyle w:val="Heading4"/>
@@ -45368,8 +45260,8 @@
         <w:t xml:space="preserve">This is useful for quick fixes or well-defined tasks</w:t>
       </w:r>
     </w:p>
-    <w:bookmarkEnd w:id="377"/>
-    <w:bookmarkStart w:id="379" w:name="important-safeguards"/>
+    <w:bookmarkEnd w:id="378"/>
+    <w:bookmarkStart w:id="380" w:name="important-safeguards"/>
     <w:p>
       <w:pPr>
         <w:pStyle w:val="Heading4"/>
@@ -45481,7 +45373,7 @@
       <w:r>
         <w:t xml:space="preserve"> </w:t>
       </w:r>
-      <w:hyperlink r:id="rId378">
+      <w:hyperlink r:id="rId379">
         <w:r>
           <w:rPr>
             <w:rStyle w:val="Hyperlink"/>
@@ -45493,9 +45385,9 @@
         <w:t xml:space="preserve">.</w:t>
       </w:r>
     </w:p>
-    <w:bookmarkEnd w:id="379"/>
     <w:bookmarkEnd w:id="380"/>
-    <w:bookmarkStart w:id="385" w:name="benefits-and-hazards"/>
+    <w:bookmarkEnd w:id="381"/>
+    <w:bookmarkStart w:id="386" w:name="benefits-and-hazards"/>
     <w:p>
       <w:pPr>
         <w:pStyle w:val="Heading3"/>
@@ -45514,7 +45406,7 @@
       <w:r>
         <w:t xml:space="preserve"> </w:t>
       </w:r>
-      <w:hyperlink r:id="rId381">
+      <w:hyperlink r:id="rId382">
         <w:r>
           <w:rPr>
             <w:rStyle w:val="Hyperlink"/>
@@ -45571,18 +45463,18 @@
           <wp:inline>
             <wp:extent cx="5334000" cy="2224278"/>
             <wp:effectExtent b="0" l="0" r="0" t="0"/>
-            <wp:docPr descr="Agents from the Matrix films: powerful programs that require careful oversight" title="" id="383" name="Picture"/>
+            <wp:docPr descr="Agents from the Matrix films: powerful programs that require careful oversight" title="" id="384" name="Picture"/>
             <a:graphic>
               <a:graphicData uri="http://schemas.openxmlformats.org/drawingml/2006/picture">
                 <pic:pic>
                   <pic:nvPicPr>
-                    <pic:cNvPr descr="assets/images/matrix-agents.png" id="384" name="Picture"/>
+                    <pic:cNvPr descr="assets/images/matrix-agents.png" id="385" name="Picture"/>
                     <pic:cNvPicPr>
                       <a:picLocks noChangeArrowheads="1" noChangeAspect="1"/>
                     </pic:cNvPicPr>
                   </pic:nvPicPr>
                   <pic:blipFill>
-                    <a:blip r:embed="rId382"/>
+                    <a:blip r:embed="rId383"/>
                     <a:stretch>
                       <a:fillRect/>
                     </a:stretch>
@@ -45889,8 +45781,8 @@
         <w:t xml:space="preserve">) or setup configurations can inadvertently or maliciously compromise repository security, expose secrets, or execute harmful commands</w:t>
       </w:r>
     </w:p>
-    <w:bookmarkEnd w:id="385"/>
-    <w:bookmarkStart w:id="389" w:name="X4df097a63b2e25878cfbc7228b7eb578be2e8c9"/>
+    <w:bookmarkEnd w:id="386"/>
+    <w:bookmarkStart w:id="390" w:name="X4df097a63b2e25878cfbc7228b7eb578be2e8c9"/>
     <w:p>
       <w:pPr>
         <w:pStyle w:val="Heading3"/>
@@ -46224,18 +46116,18 @@
                 <wp:inline>
                   <wp:extent cx="152400" cy="152400"/>
                   <wp:effectExtent b="0" l="0" r="0" t="0"/>
-                  <wp:docPr descr="" title="" id="387" name="Picture"/>
+                  <wp:docPr descr="" title="" id="388" name="Picture"/>
                   <a:graphic>
                     <a:graphicData uri="http://schemas.openxmlformats.org/drawingml/2006/picture">
                       <pic:pic>
                         <pic:nvPicPr>
-                          <pic:cNvPr descr="/opt/quarto/share/formats/docx/warning.png" id="388" name="Picture"/>
+                          <pic:cNvPr descr="/opt/quarto/share/formats/docx/warning.png" id="389" name="Picture"/>
                           <pic:cNvPicPr>
                             <a:picLocks noChangeArrowheads="1" noChangeAspect="1"/>
                           </pic:cNvPicPr>
                         </pic:nvPicPr>
                         <pic:blipFill>
-                          <a:blip r:embed="rId386"/>
+                          <a:blip r:embed="rId387"/>
                           <a:stretch>
                             <a:fillRect/>
                           </a:stretch>
@@ -46501,8 +46393,8 @@
         <w:t xml:space="preserve">The quality and correctness of your work remains your responsibility.</w:t>
       </w:r>
     </w:p>
-    <w:bookmarkEnd w:id="389"/>
-    <w:bookmarkStart w:id="394" w:name="firewall-and-network-configuration"/>
+    <w:bookmarkEnd w:id="390"/>
+    <w:bookmarkStart w:id="395" w:name="firewall-and-network-configuration"/>
     <w:p>
       <w:pPr>
         <w:pStyle w:val="Heading3"/>
@@ -46531,7 +46423,7 @@
         <w:t xml:space="preserve">you may need to configure allowlists to enable coding agent functionality.</w:t>
       </w:r>
     </w:p>
-    <w:bookmarkStart w:id="391" w:name="built-in-agent-firewall"/>
+    <w:bookmarkStart w:id="392" w:name="built-in-agent-firewall"/>
     <w:p>
       <w:pPr>
         <w:pStyle w:val="Heading4"/>
@@ -46668,7 +46560,7 @@
       <w:r>
         <w:t xml:space="preserve"> </w:t>
       </w:r>
-      <w:hyperlink r:id="rId390">
+      <w:hyperlink r:id="rId391">
         <w:r>
           <w:rPr>
             <w:rStyle w:val="Hyperlink"/>
@@ -46680,8 +46572,8 @@
         <w:t xml:space="preserve">.</w:t>
       </w:r>
     </w:p>
-    <w:bookmarkEnd w:id="391"/>
-    <w:bookmarkStart w:id="393" w:name="customizing-agent-firewall-settings"/>
+    <w:bookmarkEnd w:id="392"/>
+    <w:bookmarkStart w:id="394" w:name="customizing-agent-firewall-settings"/>
     <w:p>
       <w:pPr>
         <w:pStyle w:val="Heading4"/>
@@ -46788,7 +46680,7 @@
       <w:r>
         <w:t xml:space="preserve"> </w:t>
       </w:r>
-      <w:hyperlink r:id="rId392">
+      <w:hyperlink r:id="rId393">
         <w:r>
           <w:rPr>
             <w:rStyle w:val="Hyperlink"/>
@@ -46800,9 +46692,9 @@
         <w:t xml:space="preserve">.</w:t>
       </w:r>
     </w:p>
-    <w:bookmarkEnd w:id="393"/>
     <w:bookmarkEnd w:id="394"/>
-    <w:bookmarkStart w:id="398" w:name="when-to-use-a-coding-agent"/>
+    <w:bookmarkEnd w:id="395"/>
+    <w:bookmarkStart w:id="399" w:name="when-to-use-a-coding-agent"/>
     <w:p>
       <w:pPr>
         <w:pStyle w:val="Heading3"/>
@@ -46822,7 +46714,7 @@
         <w:rPr>
           <w:rStyle w:val="FootnoteReference"/>
         </w:rPr>
-        <w:footnoteReference w:id="395"/>
+        <w:footnoteReference w:id="396"/>
       </w:r>
       <w:r>
         <w:t xml:space="preserve"> </w:t>
@@ -46854,7 +46746,7 @@
       <w:r>
         <w:t xml:space="preserve"> </w:t>
       </w:r>
-      <w:hyperlink r:id="rId396">
+      <w:hyperlink r:id="rId397">
         <w:r>
           <w:rPr>
             <w:rStyle w:val="Hyperlink"/>
@@ -46913,7 +46805,7 @@
       <w:r>
         <w:t xml:space="preserve"> </w:t>
       </w:r>
-      <w:hyperlink r:id="rId397">
+      <w:hyperlink r:id="rId398">
         <w:r>
           <w:rPr>
             <w:rStyle w:val="Hyperlink"/>
@@ -46996,8 +46888,8 @@
         <w:t xml:space="preserve">just like you would for any other skill you want to maintain.</w:t>
       </w:r>
     </w:p>
-    <w:bookmarkEnd w:id="398"/>
-    <w:bookmarkStart w:id="399" w:name="editing-with-.docx-files"/>
+    <w:bookmarkEnd w:id="399"/>
+    <w:bookmarkStart w:id="400" w:name="editing-with-.docx-files"/>
     <w:p>
       <w:pPr>
         <w:pStyle w:val="Heading3"/>
@@ -47178,14 +47070,16 @@
       </w:r>
     </w:p>
     <w:p>
-      <w:r>
-        <w:br w:type="page"/>
-      </w:r>
-    </w:p>
-    <w:bookmarkEnd w:id="399"/>
+      <w:ins w:id="2132" w:author="PR Preview" w:date="2024-01-01T00:00:00Z">
+        <w:r>
+          <w:br w:type="page"/>
+        </w:r>
+      </w:ins>
+    </w:p>
     <w:bookmarkEnd w:id="400"/>
     <w:bookmarkEnd w:id="401"/>
-    <w:bookmarkStart w:id="414" w:name="checklists"/>
+    <w:bookmarkEnd w:id="402"/>
+    <w:bookmarkStart w:id="415" w:name="checklists"/>
     <w:p>
       <w:pPr>
         <w:pStyle w:val="Heading1"/>
@@ -47204,7 +47098,7 @@
       <w:r>
         <w:t xml:space="preserve"> </w:t>
       </w:r>
-      <w:hyperlink r:id="rId402">
+      <w:hyperlink r:id="rId403">
         <w:r>
           <w:rPr>
             <w:rStyle w:val="Hyperlink"/>
@@ -47213,7 +47107,7 @@
         </w:r>
       </w:hyperlink>
     </w:p>
-    <w:bookmarkStart w:id="403" w:name="pre-analysis-plan-checklist"/>
+    <w:bookmarkStart w:id="404" w:name="pre-analysis-plan-checklist"/>
     <w:p>
       <w:pPr>
         <w:pStyle w:val="Heading2"/>
@@ -47402,8 +47296,8 @@
         <w:t xml:space="preserve">Negative control analyses</w:t>
       </w:r>
     </w:p>
-    <w:bookmarkEnd w:id="403"/>
-    <w:bookmarkStart w:id="405" w:name="code-checklist"/>
+    <w:bookmarkEnd w:id="404"/>
+    <w:bookmarkStart w:id="406" w:name="code-checklist"/>
     <w:p>
       <w:pPr>
         <w:pStyle w:val="Heading2"/>
@@ -47486,7 +47380,7 @@
       <w:r>
         <w:t xml:space="preserve"> </w:t>
       </w:r>
-      <w:hyperlink r:id="rId404">
+      <w:hyperlink r:id="rId405">
         <w:r>
           <w:rPr>
             <w:rStyle w:val="Hyperlink"/>
@@ -47510,8 +47404,8 @@
         <w:t xml:space="preserve">Are all warnings ignorable? Should any warnings be intentionally suppressed or addressed?</w:t>
       </w:r>
     </w:p>
-    <w:bookmarkEnd w:id="405"/>
-    <w:bookmarkStart w:id="409" w:name="manuscript-checklist"/>
+    <w:bookmarkEnd w:id="406"/>
+    <w:bookmarkStart w:id="410" w:name="manuscript-checklist"/>
     <w:p>
       <w:pPr>
         <w:pStyle w:val="Heading2"/>
@@ -47538,7 +47432,7 @@
         </w:rPr>
         <w:t xml:space="preserve"> </w:t>
       </w:r>
-      <w:hyperlink r:id="rId406">
+      <w:hyperlink r:id="rId407">
         <w:r>
           <w:rPr>
             <w:rStyle w:val="Hyperlink"/>
@@ -47833,7 +47727,7 @@
       <w:r>
         <w:t xml:space="preserve"> </w:t>
       </w:r>
-      <w:hyperlink r:id="rId407">
+      <w:hyperlink r:id="rId408">
         <w:r>
           <w:rPr>
             <w:rStyle w:val="Hyperlink"/>
@@ -47859,7 +47753,7 @@
       <w:r>
         <w:t xml:space="preserve"> </w:t>
       </w:r>
-      <w:hyperlink r:id="rId408">
+      <w:hyperlink r:id="rId409">
         <w:r>
           <w:rPr>
             <w:rStyle w:val="Hyperlink"/>
@@ -47874,8 +47768,8 @@
         <w:t xml:space="preserve">for author contributions?</w:t>
       </w:r>
     </w:p>
-    <w:bookmarkEnd w:id="409"/>
-    <w:bookmarkStart w:id="413" w:name="figure-checklist"/>
+    <w:bookmarkEnd w:id="410"/>
+    <w:bookmarkStart w:id="414" w:name="figure-checklist"/>
     <w:p>
       <w:pPr>
         <w:pStyle w:val="Heading2"/>
@@ -47942,20 +47836,6 @@
       </w:pPr>
       <w:r>
         <w:t xml:space="preserve">Are the colors used colorblind friendly? See a colorblind-friendly palette</w:t>
-      </w:r>
-      <w:r>
-        <w:t xml:space="preserve"> </w:t>
-      </w:r>
-      <w:hyperlink r:id="rId410">
-        <w:r>
-          <w:rPr>
-            <w:rStyle w:val="Hyperlink"/>
-          </w:rPr>
-          <w:t xml:space="preserve">here</w:t>
-        </w:r>
-      </w:hyperlink>
-      <w:r>
-        <w:t xml:space="preserve">, a neat palette generator with colorblind options</w:t>
       </w:r>
       <w:r>
         <w:t xml:space="preserve"> </w:t>
@@ -47969,7 +47849,7 @@
         </w:r>
       </w:hyperlink>
       <w:r>
-        <w:t xml:space="preserve">, and an article on why this matters</w:t>
+        <w:t xml:space="preserve">, a neat palette generator with colorblind options</w:t>
       </w:r>
       <w:r>
         <w:t xml:space="preserve"> </w:t>
@@ -47982,6 +47862,20 @@
           <w:t xml:space="preserve">here</w:t>
         </w:r>
       </w:hyperlink>
+      <w:r>
+        <w:t xml:space="preserve">, and an article on why this matters</w:t>
+      </w:r>
+      <w:r>
+        <w:t xml:space="preserve"> </w:t>
+      </w:r>
+      <w:hyperlink r:id="rId413">
+        <w:r>
+          <w:rPr>
+            <w:rStyle w:val="Hyperlink"/>
+          </w:rPr>
+          <w:t xml:space="preserve">here</w:t>
+        </w:r>
+      </w:hyperlink>
     </w:p>
     <w:p>
       <w:pPr>
@@ -48032,13 +47926,15 @@
       </w:r>
     </w:p>
     <w:p>
-      <w:r>
-        <w:br w:type="page"/>
-      </w:r>
-    </w:p>
-    <w:bookmarkEnd w:id="413"/>
+      <w:ins w:id="2188" w:author="PR Preview" w:date="2024-01-01T00:00:00Z">
+        <w:r>
+          <w:br w:type="page"/>
+        </w:r>
+      </w:ins>
+    </w:p>
     <w:bookmarkEnd w:id="414"/>
-    <w:bookmarkStart w:id="453" w:name="resources"/>
+    <w:bookmarkEnd w:id="415"/>
+    <w:bookmarkStart w:id="452" w:name="resources"/>
     <w:p>
       <w:pPr>
         <w:pStyle w:val="Heading1"/>
@@ -48057,7 +47953,7 @@
       <w:r>
         <w:t xml:space="preserve"> </w:t>
       </w:r>
-      <w:hyperlink r:id="rId415">
+      <w:hyperlink r:id="rId416">
         <w:r>
           <w:rPr>
             <w:rStyle w:val="Hyperlink"/>
@@ -48066,7 +47962,7 @@
         </w:r>
       </w:hyperlink>
     </w:p>
-    <w:bookmarkStart w:id="426" w:name="resources-for-r"/>
+    <w:bookmarkStart w:id="427" w:name="resources-for-r"/>
     <w:p>
       <w:pPr>
         <w:pStyle w:val="Heading2"/>
@@ -48075,7 +47971,7 @@
         <w:t xml:space="preserve">18.1 Resources for R</w:t>
       </w:r>
     </w:p>
-    <w:bookmarkStart w:id="417" w:name="books-and-comprehensive-guides"/>
+    <w:bookmarkStart w:id="418" w:name="books-and-comprehensive-guides"/>
     <w:p>
       <w:pPr>
         <w:pStyle w:val="Heading3"/>
@@ -48092,7 +47988,7 @@
           <w:numId w:val="1107"/>
         </w:numPr>
       </w:pPr>
-      <w:hyperlink r:id="rId189">
+      <w:hyperlink r:id="rId190">
         <w:r>
           <w:rPr>
             <w:rStyle w:val="Hyperlink"/>
@@ -48115,7 +48011,7 @@
           <w:numId w:val="1107"/>
         </w:numPr>
       </w:pPr>
-      <w:hyperlink r:id="rId182">
+      <w:hyperlink r:id="rId183">
         <w:r>
           <w:rPr>
             <w:rStyle w:val="Hyperlink"/>
@@ -48138,7 +48034,7 @@
           <w:numId w:val="1107"/>
         </w:numPr>
       </w:pPr>
-      <w:hyperlink r:id="rId190">
+      <w:hyperlink r:id="rId191">
         <w:r>
           <w:rPr>
             <w:rStyle w:val="Hyperlink"/>
@@ -48161,7 +48057,7 @@
           <w:numId w:val="1107"/>
         </w:numPr>
       </w:pPr>
-      <w:hyperlink r:id="rId192">
+      <w:hyperlink r:id="rId193">
         <w:r>
           <w:rPr>
             <w:rStyle w:val="Hyperlink"/>
@@ -48184,7 +48080,7 @@
           <w:numId w:val="1107"/>
         </w:numPr>
       </w:pPr>
-      <w:hyperlink r:id="rId193">
+      <w:hyperlink r:id="rId194">
         <w:r>
           <w:rPr>
             <w:rStyle w:val="Hyperlink"/>
@@ -48207,7 +48103,7 @@
           <w:numId w:val="1107"/>
         </w:numPr>
       </w:pPr>
-      <w:hyperlink r:id="rId195">
+      <w:hyperlink r:id="rId196">
         <w:r>
           <w:rPr>
             <w:rStyle w:val="Hyperlink"/>
@@ -48230,7 +48126,7 @@
           <w:numId w:val="1107"/>
         </w:numPr>
       </w:pPr>
-      <w:hyperlink r:id="rId416">
+      <w:hyperlink r:id="rId417">
         <w:r>
           <w:rPr>
             <w:rStyle w:val="Hyperlink"/>
@@ -48239,8 +48135,8 @@
         </w:r>
       </w:hyperlink>
     </w:p>
-    <w:bookmarkEnd w:id="417"/>
-    <w:bookmarkStart w:id="422" w:name="cheat-sheets"/>
+    <w:bookmarkEnd w:id="418"/>
+    <w:bookmarkStart w:id="423" w:name="cheat-sheets"/>
     <w:p>
       <w:pPr>
         <w:pStyle w:val="Heading3"/>
@@ -48257,7 +48153,7 @@
           <w:numId w:val="1108"/>
         </w:numPr>
       </w:pPr>
-      <w:hyperlink r:id="rId418">
+      <w:hyperlink r:id="rId419">
         <w:r>
           <w:rPr>
             <w:rStyle w:val="Hyperlink"/>
@@ -48274,7 +48170,7 @@
           <w:numId w:val="1108"/>
         </w:numPr>
       </w:pPr>
-      <w:hyperlink r:id="rId419">
+      <w:hyperlink r:id="rId420">
         <w:r>
           <w:rPr>
             <w:rStyle w:val="Hyperlink"/>
@@ -48291,7 +48187,7 @@
           <w:numId w:val="1108"/>
         </w:numPr>
       </w:pPr>
-      <w:hyperlink r:id="rId420">
+      <w:hyperlink r:id="rId421">
         <w:r>
           <w:rPr>
             <w:rStyle w:val="Hyperlink"/>
@@ -48308,7 +48204,7 @@
           <w:numId w:val="1108"/>
         </w:numPr>
       </w:pPr>
-      <w:hyperlink r:id="rId421">
+      <w:hyperlink r:id="rId422">
         <w:r>
           <w:rPr>
             <w:rStyle w:val="Hyperlink"/>
@@ -48317,8 +48213,8 @@
         </w:r>
       </w:hyperlink>
     </w:p>
-    <w:bookmarkEnd w:id="422"/>
-    <w:bookmarkStart w:id="424" w:name="style-and-best-practices"/>
+    <w:bookmarkEnd w:id="423"/>
+    <w:bookmarkStart w:id="425" w:name="style-and-best-practices"/>
     <w:p>
       <w:pPr>
         <w:pStyle w:val="Heading3"/>
@@ -48335,7 +48231,7 @@
           <w:numId w:val="1109"/>
         </w:numPr>
       </w:pPr>
-      <w:hyperlink r:id="rId423">
+      <w:hyperlink r:id="rId424">
         <w:r>
           <w:rPr>
             <w:rStyle w:val="Hyperlink"/>
@@ -48344,8 +48240,8 @@
         </w:r>
       </w:hyperlink>
     </w:p>
-    <w:bookmarkEnd w:id="424"/>
-    <w:bookmarkStart w:id="425" w:name="tidy-evaluation-resources"/>
+    <w:bookmarkEnd w:id="425"/>
+    <w:bookmarkStart w:id="426" w:name="tidy-evaluation-resources"/>
     <w:p>
       <w:pPr>
         <w:pStyle w:val="Heading3"/>
@@ -48362,7 +48258,7 @@
           <w:numId w:val="1110"/>
         </w:numPr>
       </w:pPr>
-      <w:hyperlink r:id="rId155">
+      <w:hyperlink r:id="rId156">
         <w:r>
           <w:rPr>
             <w:rStyle w:val="Hyperlink"/>
@@ -48385,7 +48281,7 @@
           <w:numId w:val="1110"/>
         </w:numPr>
       </w:pPr>
-      <w:hyperlink r:id="rId156">
+      <w:hyperlink r:id="rId157">
         <w:r>
           <w:rPr>
             <w:rStyle w:val="Hyperlink"/>
@@ -48408,7 +48304,7 @@
           <w:numId w:val="1110"/>
         </w:numPr>
       </w:pPr>
-      <w:hyperlink r:id="rId157">
+      <w:hyperlink r:id="rId158">
         <w:r>
           <w:rPr>
             <w:rStyle w:val="Hyperlink"/>
@@ -48431,7 +48327,7 @@
           <w:numId w:val="1110"/>
         </w:numPr>
       </w:pPr>
-      <w:hyperlink r:id="rId158">
+      <w:hyperlink r:id="rId159">
         <w:r>
           <w:rPr>
             <w:rStyle w:val="Hyperlink"/>
@@ -48454,7 +48350,7 @@
           <w:numId w:val="1110"/>
         </w:numPr>
       </w:pPr>
-      <w:hyperlink r:id="rId159">
+      <w:hyperlink r:id="rId160">
         <w:r>
           <w:rPr>
             <w:rStyle w:val="Hyperlink"/>
@@ -48469,9 +48365,9 @@
         <w:t xml:space="preserve">(package vignette)</w:t>
       </w:r>
     </w:p>
-    <w:bookmarkEnd w:id="425"/>
     <w:bookmarkEnd w:id="426"/>
-    <w:bookmarkStart w:id="429" w:name="resources-for-git-github"/>
+    <w:bookmarkEnd w:id="427"/>
+    <w:bookmarkStart w:id="430" w:name="resources-for-git-github"/>
     <w:p>
       <w:pPr>
         <w:pStyle w:val="Heading2"/>
@@ -48488,7 +48384,7 @@
           <w:numId w:val="1111"/>
         </w:numPr>
       </w:pPr>
-      <w:hyperlink r:id="rId195">
+      <w:hyperlink r:id="rId196">
         <w:r>
           <w:rPr>
             <w:rStyle w:val="Hyperlink"/>
@@ -48511,7 +48407,7 @@
           <w:numId w:val="1111"/>
         </w:numPr>
       </w:pPr>
-      <w:hyperlink r:id="rId427">
+      <w:hyperlink r:id="rId428">
         <w:r>
           <w:rPr>
             <w:rStyle w:val="Hyperlink"/>
@@ -48528,7 +48424,7 @@
           <w:numId w:val="1111"/>
         </w:numPr>
       </w:pPr>
-      <w:hyperlink r:id="rId428">
+      <w:hyperlink r:id="rId429">
         <w:r>
           <w:rPr>
             <w:rStyle w:val="Hyperlink"/>
@@ -48537,8 +48433,8 @@
         </w:r>
       </w:hyperlink>
     </w:p>
-    <w:bookmarkEnd w:id="429"/>
-    <w:bookmarkStart w:id="431" w:name="scientific-figures"/>
+    <w:bookmarkEnd w:id="430"/>
+    <w:bookmarkStart w:id="432" w:name="scientific-figures"/>
     <w:p>
       <w:pPr>
         <w:pStyle w:val="Heading2"/>
@@ -48555,7 +48451,7 @@
           <w:numId w:val="1112"/>
         </w:numPr>
       </w:pPr>
-      <w:hyperlink r:id="rId430">
+      <w:hyperlink r:id="rId431">
         <w:r>
           <w:rPr>
             <w:rStyle w:val="Hyperlink"/>
@@ -48564,8 +48460,8 @@
         </w:r>
       </w:hyperlink>
     </w:p>
-    <w:bookmarkEnd w:id="431"/>
-    <w:bookmarkStart w:id="436" w:name="writing"/>
+    <w:bookmarkEnd w:id="432"/>
+    <w:bookmarkStart w:id="437" w:name="writing"/>
     <w:p>
       <w:pPr>
         <w:pStyle w:val="Heading2"/>
@@ -48582,7 +48478,7 @@
           <w:numId w:val="1113"/>
         </w:numPr>
       </w:pPr>
-      <w:hyperlink r:id="rId432">
+      <w:hyperlink r:id="rId433">
         <w:r>
           <w:rPr>
             <w:rStyle w:val="Hyperlink"/>
@@ -48616,7 +48512,7 @@
           <w:numId w:val="1113"/>
         </w:numPr>
       </w:pPr>
-      <w:hyperlink r:id="rId433">
+      <w:hyperlink r:id="rId434">
         <w:r>
           <w:rPr>
             <w:rStyle w:val="Hyperlink"/>
@@ -48633,7 +48529,7 @@
           <w:numId w:val="1113"/>
         </w:numPr>
       </w:pPr>
-      <w:hyperlink r:id="rId434">
+      <w:hyperlink r:id="rId435">
         <w:r>
           <w:rPr>
             <w:rStyle w:val="Hyperlink"/>
@@ -48650,7 +48546,7 @@
           <w:numId w:val="1113"/>
         </w:numPr>
       </w:pPr>
-      <w:hyperlink r:id="rId435">
+      <w:hyperlink r:id="rId436">
         <w:r>
           <w:rPr>
             <w:rStyle w:val="Hyperlink"/>
@@ -48659,8 +48555,8 @@
         </w:r>
       </w:hyperlink>
     </w:p>
-    <w:bookmarkEnd w:id="436"/>
-    <w:bookmarkStart w:id="441" w:name="presentations"/>
+    <w:bookmarkEnd w:id="437"/>
+    <w:bookmarkStart w:id="442" w:name="presentations"/>
     <w:p>
       <w:pPr>
         <w:pStyle w:val="Heading2"/>
@@ -48677,7 +48573,7 @@
           <w:numId w:val="1114"/>
         </w:numPr>
       </w:pPr>
-      <w:hyperlink r:id="rId437">
+      <w:hyperlink r:id="rId438">
         <w:r>
           <w:rPr>
             <w:rStyle w:val="Hyperlink"/>
@@ -48694,7 +48590,7 @@
           <w:numId w:val="1114"/>
         </w:numPr>
       </w:pPr>
-      <w:hyperlink r:id="rId438">
+      <w:hyperlink r:id="rId439">
         <w:r>
           <w:rPr>
             <w:rStyle w:val="Hyperlink"/>
@@ -48711,7 +48607,7 @@
           <w:numId w:val="1114"/>
         </w:numPr>
       </w:pPr>
-      <w:hyperlink r:id="rId439">
+      <w:hyperlink r:id="rId440">
         <w:r>
           <w:rPr>
             <w:rStyle w:val="Hyperlink"/>
@@ -48728,7 +48624,7 @@
           <w:numId w:val="1114"/>
         </w:numPr>
       </w:pPr>
-      <w:hyperlink r:id="rId440">
+      <w:hyperlink r:id="rId441">
         <w:r>
           <w:rPr>
             <w:rStyle w:val="Hyperlink"/>
@@ -48737,8 +48633,8 @@
         </w:r>
       </w:hyperlink>
     </w:p>
-    <w:bookmarkEnd w:id="441"/>
-    <w:bookmarkStart w:id="443" w:name="professional-advice"/>
+    <w:bookmarkEnd w:id="442"/>
+    <w:bookmarkStart w:id="444" w:name="professional-advice"/>
     <w:p>
       <w:pPr>
         <w:pStyle w:val="Heading2"/>
@@ -48755,7 +48651,7 @@
           <w:numId w:val="1115"/>
         </w:numPr>
       </w:pPr>
-      <w:hyperlink r:id="rId442">
+      <w:hyperlink r:id="rId443">
         <w:r>
           <w:rPr>
             <w:rStyle w:val="Hyperlink"/>
@@ -48764,8 +48660,8 @@
         </w:r>
       </w:hyperlink>
     </w:p>
-    <w:bookmarkEnd w:id="443"/>
-    <w:bookmarkStart w:id="446" w:name="funding"/>
+    <w:bookmarkEnd w:id="444"/>
+    <w:bookmarkStart w:id="447" w:name="funding"/>
     <w:p>
       <w:pPr>
         <w:pStyle w:val="Heading2"/>
@@ -48782,7 +48678,7 @@
           <w:numId w:val="1116"/>
         </w:numPr>
       </w:pPr>
-      <w:hyperlink r:id="rId444">
+      <w:hyperlink r:id="rId445">
         <w:r>
           <w:rPr>
             <w:rStyle w:val="Hyperlink"/>
@@ -48799,7 +48695,7 @@
           <w:numId w:val="1116"/>
         </w:numPr>
       </w:pPr>
-      <w:hyperlink r:id="rId445">
+      <w:hyperlink r:id="rId446">
         <w:r>
           <w:rPr>
             <w:rStyle w:val="Hyperlink"/>
@@ -48808,8 +48704,8 @@
         </w:r>
       </w:hyperlink>
     </w:p>
-    <w:bookmarkEnd w:id="446"/>
-    <w:bookmarkStart w:id="452" w:name="ethics-and-global-health-research"/>
+    <w:bookmarkEnd w:id="447"/>
+    <w:bookmarkStart w:id="451" w:name="ethics-and-global-health-research"/>
     <w:p>
       <w:pPr>
         <w:pStyle w:val="Heading2"/>
@@ -48826,7 +48722,7 @@
           <w:numId w:val="1117"/>
         </w:numPr>
       </w:pPr>
-      <w:hyperlink r:id="rId447">
+      <w:hyperlink r:id="rId448">
         <w:r>
           <w:rPr>
             <w:rStyle w:val="Hyperlink"/>
@@ -48843,7 +48739,7 @@
           <w:numId w:val="1117"/>
         </w:numPr>
       </w:pPr>
-      <w:hyperlink r:id="rId448">
+      <w:hyperlink r:id="rId449">
         <w:r>
           <w:rPr>
             <w:rStyle w:val="Hyperlink"/>
@@ -48860,7 +48756,7 @@
           <w:numId w:val="1117"/>
         </w:numPr>
       </w:pPr>
-      <w:hyperlink r:id="rId449">
+      <w:hyperlink r:id="rId450">
         <w:r>
           <w:rPr>
             <w:rStyle w:val="Hyperlink"/>
@@ -48869,47 +48765,8 @@
         </w:r>
       </w:hyperlink>
     </w:p>
-    <w:bookmarkStart w:id="451" w:name="refs"/>
-    <w:bookmarkStart w:id="450" w:name="ref-R-roxygen2"/>
-    <w:p>
-      <w:pPr>
-        <w:pStyle w:val="Bibliography"/>
-      </w:pPr>
-      <w:r>
-        <w:t xml:space="preserve">Wickham, Hadley, Peter Danenberg, Gábor Csárdi, and Manuel Eugster. 2024.</w:t>
-      </w:r>
-      <w:r>
-        <w:t xml:space="preserve"> </w:t>
-      </w:r>
-      <w:r>
-        <w:rPr>
-          <w:i/>
-          <w:iCs/>
-        </w:rPr>
-        <w:t xml:space="preserve">Roxygen2: In-Line Documentation for r</w:t>
-      </w:r>
-      <w:r>
-        <w:t xml:space="preserve">.</w:t>
-      </w:r>
-      <w:r>
-        <w:t xml:space="preserve"> </w:t>
-      </w:r>
-      <w:hyperlink r:id="rId117">
-        <w:r>
-          <w:rPr>
-            <w:rStyle w:val="Hyperlink"/>
-          </w:rPr>
-          <w:t xml:space="preserve">https://roxygen2.r-lib.org/</w:t>
-        </w:r>
-      </w:hyperlink>
-      <w:r>
-        <w:t xml:space="preserve">.</w:t>
-      </w:r>
-    </w:p>
-    <w:bookmarkEnd w:id="450"/>
     <w:bookmarkEnd w:id="451"/>
     <w:bookmarkEnd w:id="452"/>
-    <w:bookmarkEnd w:id="453"/>
     <w:sectPr>
       <w:footnotePr>
         <w:numRestart w:val="eachSect"/>
@@ -48939,7 +48796,7 @@
       </w:r>
     </w:p>
   </w:footnote>
-  <w:footnote w:id="395">
+  <w:footnote w:id="396">
     <w:p>
       <w:pPr>
         <w:pStyle w:val="FootnoteText"/>

</xml_diff>